<commit_message>
Modified STSM_PP(Steve) , Add informacion desarrollo
Agregando informacion en desarrollo y modificando el plan de proyecto de STSM_PP
</commit_message>
<xml_diff>
--- a/Desarrollo/STSM/Gestion/STSM_PP.docx
+++ b/Desarrollo/STSM/Gestion/STSM_PP.docx
@@ -467,15 +467,6 @@
                 <w:lang w:val="es-PE"/>
               </w:rPr>
             </w:pPr>
-            <w:r>
-              <w:rPr>
-                <w:rFonts w:ascii="Futura Lt BT" w:hAnsi="Futura Lt BT" w:cs="Arial"/>
-                <w:b/>
-                <w:szCs w:val="22"/>
-                <w:lang w:val="es-PE"/>
-              </w:rPr>
-              <w:t>….</w:t>
-            </w:r>
           </w:p>
         </w:tc>
       </w:tr>
@@ -1303,8 +1294,6 @@
                 <w:lang w:val="es-PE"/>
               </w:rPr>
             </w:pPr>
-            <w:bookmarkStart w:id="0" w:name="_GoBack"/>
-            <w:bookmarkEnd w:id="0"/>
           </w:p>
         </w:tc>
       </w:tr>
@@ -3210,7 +3199,7 @@
     </w:p>
     <w:tbl>
       <w:tblPr>
-        <w:tblW w:w="9468" w:type="dxa"/>
+        <w:tblW w:w="9450" w:type="dxa"/>
         <w:tblBorders>
           <w:top w:val="single" w:sz="12" w:space="0" w:color="auto"/>
           <w:left w:val="single" w:sz="12" w:space="0" w:color="auto"/>
@@ -3223,18 +3212,17 @@
         <w:tblLook w:val="0000" w:firstRow="0" w:lastRow="0" w:firstColumn="0" w:lastColumn="0" w:noHBand="0" w:noVBand="0"/>
       </w:tblPr>
       <w:tblGrid>
-        <w:gridCol w:w="1808"/>
-        <w:gridCol w:w="4300"/>
-        <w:gridCol w:w="3360"/>
+        <w:gridCol w:w="2809"/>
+        <w:gridCol w:w="6641"/>
       </w:tblGrid>
       <w:tr>
         <w:trPr>
-          <w:trHeight w:val="360"/>
+          <w:trHeight w:val="353"/>
         </w:trPr>
         <w:tc>
           <w:tcPr>
-            <w:tcW w:w="9468" w:type="dxa"/>
-            <w:gridSpan w:val="3"/>
+            <w:tcW w:w="9450" w:type="dxa"/>
+            <w:gridSpan w:val="2"/>
             <w:tcBorders>
               <w:top w:val="single" w:sz="12" w:space="0" w:color="auto"/>
               <w:bottom w:val="single" w:sz="12" w:space="0" w:color="auto"/>
@@ -3269,9 +3257,12 @@
         </w:tc>
       </w:tr>
       <w:tr>
-        <w:tc>
-          <w:tcPr>
-            <w:tcW w:w="1808" w:type="dxa"/>
+        <w:trPr>
+          <w:trHeight w:val="250"/>
+        </w:trPr>
+        <w:tc>
+          <w:tcPr>
+            <w:tcW w:w="2809" w:type="dxa"/>
             <w:tcBorders>
               <w:top w:val="single" w:sz="4" w:space="0" w:color="auto"/>
               <w:left w:val="single" w:sz="4" w:space="0" w:color="auto"/>
@@ -3302,7 +3293,7 @@
         </w:tc>
         <w:tc>
           <w:tcPr>
-            <w:tcW w:w="4300" w:type="dxa"/>
+            <w:tcW w:w="6640" w:type="dxa"/>
             <w:tcBorders>
               <w:top w:val="single" w:sz="4" w:space="0" w:color="auto"/>
               <w:left w:val="single" w:sz="4" w:space="0" w:color="auto"/>
@@ -3331,42 +3322,52 @@
             </w:r>
           </w:p>
         </w:tc>
-        <w:tc>
-          <w:tcPr>
-            <w:tcW w:w="3360" w:type="dxa"/>
+      </w:tr>
+      <w:tr>
+        <w:trPr>
+          <w:trHeight w:val="530"/>
+        </w:trPr>
+        <w:tc>
+          <w:tcPr>
+            <w:tcW w:w="2809" w:type="dxa"/>
             <w:tcBorders>
               <w:top w:val="single" w:sz="4" w:space="0" w:color="auto"/>
               <w:left w:val="single" w:sz="4" w:space="0" w:color="auto"/>
               <w:bottom w:val="single" w:sz="4" w:space="0" w:color="auto"/>
               <w:right w:val="single" w:sz="4" w:space="0" w:color="auto"/>
             </w:tcBorders>
-            <w:shd w:val="clear" w:color="auto" w:fill="D9D9D9"/>
-          </w:tcPr>
-          <w:p>
-            <w:pPr>
-              <w:rPr>
-                <w:rFonts w:ascii="Futura Lt BT" w:hAnsi="Futura Lt BT" w:cs="Arial"/>
-                <w:b/>
-                <w:szCs w:val="22"/>
-                <w:lang w:val="es-PE"/>
-              </w:rPr>
-            </w:pPr>
-            <w:r>
-              <w:rPr>
-                <w:rFonts w:ascii="Futura Lt BT" w:hAnsi="Futura Lt BT" w:cs="Arial"/>
-                <w:b/>
-                <w:szCs w:val="22"/>
-                <w:lang w:val="es-PE"/>
-              </w:rPr>
-              <w:t>Área de negocios</w:t>
-            </w:r>
-          </w:p>
-        </w:tc>
-      </w:tr>
-      <w:tr>
-        <w:tc>
-          <w:tcPr>
-            <w:tcW w:w="1808" w:type="dxa"/>
+          </w:tcPr>
+          <w:p>
+            <w:pPr>
+              <w:rPr>
+                <w:rFonts w:ascii="Futura Lt BT" w:hAnsi="Futura Lt BT" w:cs="Arial"/>
+                <w:szCs w:val="22"/>
+                <w:lang w:val="es-PE"/>
+              </w:rPr>
+            </w:pPr>
+            <w:r>
+              <w:rPr>
+                <w:rFonts w:ascii="Futura Lt BT" w:hAnsi="Futura Lt BT" w:cs="Arial"/>
+                <w:szCs w:val="22"/>
+                <w:lang w:val="es-PE"/>
+              </w:rPr>
+              <w:t xml:space="preserve">Programador(es) </w:t>
+            </w:r>
+            <w:proofErr w:type="spellStart"/>
+            <w:r>
+              <w:rPr>
+                <w:rFonts w:ascii="Futura Lt BT" w:hAnsi="Futura Lt BT" w:cs="Arial"/>
+                <w:szCs w:val="22"/>
+                <w:lang w:val="es-PE"/>
+              </w:rPr>
+              <w:t>Backend</w:t>
+            </w:r>
+            <w:proofErr w:type="spellEnd"/>
+          </w:p>
+        </w:tc>
+        <w:tc>
+          <w:tcPr>
+            <w:tcW w:w="6640" w:type="dxa"/>
             <w:tcBorders>
               <w:top w:val="single" w:sz="4" w:space="0" w:color="auto"/>
               <w:left w:val="single" w:sz="4" w:space="0" w:color="auto"/>
@@ -3382,14 +3383,6 @@
                 <w:lang w:val="es-PE"/>
               </w:rPr>
             </w:pPr>
-            <w:r>
-              <w:rPr>
-                <w:rFonts w:ascii="Futura Lt BT" w:hAnsi="Futura Lt BT" w:cs="Arial"/>
-                <w:szCs w:val="22"/>
-                <w:lang w:val="es-PE"/>
-              </w:rPr>
-              <w:t xml:space="preserve">Programador </w:t>
-            </w:r>
             <w:proofErr w:type="spellStart"/>
             <w:r>
               <w:rPr>
@@ -3397,14 +3390,45 @@
                 <w:szCs w:val="22"/>
                 <w:lang w:val="es-PE"/>
               </w:rPr>
-              <w:t>Backend</w:t>
+              <w:t>Jhunior</w:t>
             </w:r>
             <w:proofErr w:type="spellEnd"/>
-          </w:p>
-        </w:tc>
-        <w:tc>
-          <w:tcPr>
-            <w:tcW w:w="4300" w:type="dxa"/>
+            <w:r>
+              <w:rPr>
+                <w:rFonts w:ascii="Futura Lt BT" w:hAnsi="Futura Lt BT" w:cs="Arial"/>
+                <w:szCs w:val="22"/>
+                <w:lang w:val="es-PE"/>
+              </w:rPr>
+              <w:t xml:space="preserve"> </w:t>
+            </w:r>
+            <w:proofErr w:type="spellStart"/>
+            <w:r>
+              <w:rPr>
+                <w:rFonts w:ascii="Futura Lt BT" w:hAnsi="Futura Lt BT" w:cs="Arial"/>
+                <w:szCs w:val="22"/>
+                <w:lang w:val="es-PE"/>
+              </w:rPr>
+              <w:t>Cuadros,Elmer</w:t>
+            </w:r>
+            <w:proofErr w:type="spellEnd"/>
+            <w:r>
+              <w:rPr>
+                <w:rFonts w:ascii="Futura Lt BT" w:hAnsi="Futura Lt BT" w:cs="Arial"/>
+                <w:szCs w:val="22"/>
+                <w:lang w:val="es-PE"/>
+              </w:rPr>
+              <w:t xml:space="preserve"> Quiroz</w:t>
+            </w:r>
+          </w:p>
+        </w:tc>
+      </w:tr>
+      <w:tr>
+        <w:trPr>
+          <w:trHeight w:val="515"/>
+        </w:trPr>
+        <w:tc>
+          <w:tcPr>
+            <w:tcW w:w="2809" w:type="dxa"/>
             <w:tcBorders>
               <w:top w:val="single" w:sz="4" w:space="0" w:color="auto"/>
               <w:left w:val="single" w:sz="4" w:space="0" w:color="auto"/>
@@ -3420,6 +3444,22 @@
                 <w:lang w:val="es-PE"/>
               </w:rPr>
             </w:pPr>
+            <w:r>
+              <w:rPr>
+                <w:rFonts w:ascii="Futura Lt BT" w:hAnsi="Futura Lt BT" w:cs="Arial"/>
+                <w:szCs w:val="22"/>
+                <w:lang w:val="es-PE"/>
+              </w:rPr>
+              <w:t>Programador</w:t>
+            </w:r>
+            <w:r>
+              <w:rPr>
+                <w:rFonts w:ascii="Futura Lt BT" w:hAnsi="Futura Lt BT" w:cs="Arial"/>
+                <w:szCs w:val="22"/>
+                <w:lang w:val="es-PE"/>
+              </w:rPr>
+              <w:t xml:space="preserve">(es) </w:t>
+            </w:r>
             <w:proofErr w:type="spellStart"/>
             <w:r>
               <w:rPr>
@@ -3427,22 +3467,14 @@
                 <w:szCs w:val="22"/>
                 <w:lang w:val="es-PE"/>
               </w:rPr>
-              <w:t>Jhunior</w:t>
+              <w:t>FrontEnt</w:t>
             </w:r>
             <w:proofErr w:type="spellEnd"/>
-            <w:r>
-              <w:rPr>
-                <w:rFonts w:ascii="Futura Lt BT" w:hAnsi="Futura Lt BT" w:cs="Arial"/>
-                <w:szCs w:val="22"/>
-                <w:lang w:val="es-PE"/>
-              </w:rPr>
-              <w:t xml:space="preserve"> Cuadros</w:t>
-            </w:r>
-          </w:p>
-        </w:tc>
-        <w:tc>
-          <w:tcPr>
-            <w:tcW w:w="3360" w:type="dxa"/>
+          </w:p>
+        </w:tc>
+        <w:tc>
+          <w:tcPr>
+            <w:tcW w:w="6640" w:type="dxa"/>
             <w:tcBorders>
               <w:top w:val="single" w:sz="4" w:space="0" w:color="auto"/>
               <w:left w:val="single" w:sz="4" w:space="0" w:color="auto"/>
@@ -3458,13 +3490,106 @@
                 <w:lang w:val="es-PE"/>
               </w:rPr>
             </w:pPr>
+            <w:r>
+              <w:rPr>
+                <w:rFonts w:ascii="Futura Lt BT" w:hAnsi="Futura Lt BT" w:cs="Arial"/>
+                <w:szCs w:val="22"/>
+                <w:lang w:val="es-PE"/>
+              </w:rPr>
+              <w:t xml:space="preserve">Juan </w:t>
+            </w:r>
+            <w:proofErr w:type="spellStart"/>
+            <w:r>
+              <w:rPr>
+                <w:rFonts w:ascii="Futura Lt BT" w:hAnsi="Futura Lt BT" w:cs="Arial"/>
+                <w:szCs w:val="22"/>
+                <w:lang w:val="es-PE"/>
+              </w:rPr>
+              <w:t>Eneque</w:t>
+            </w:r>
+            <w:proofErr w:type="spellEnd"/>
+            <w:r>
+              <w:rPr>
+                <w:rFonts w:ascii="Futura Lt BT" w:hAnsi="Futura Lt BT" w:cs="Arial"/>
+                <w:szCs w:val="22"/>
+                <w:lang w:val="es-PE"/>
+              </w:rPr>
+              <w:t xml:space="preserve">, </w:t>
+            </w:r>
+            <w:proofErr w:type="spellStart"/>
+            <w:r>
+              <w:rPr>
+                <w:rFonts w:ascii="Futura Lt BT" w:hAnsi="Futura Lt BT" w:cs="Arial"/>
+                <w:szCs w:val="22"/>
+                <w:lang w:val="es-PE"/>
+              </w:rPr>
+              <w:t>Hector</w:t>
+            </w:r>
+            <w:proofErr w:type="spellEnd"/>
+            <w:r>
+              <w:rPr>
+                <w:rFonts w:ascii="Futura Lt BT" w:hAnsi="Futura Lt BT" w:cs="Arial"/>
+                <w:szCs w:val="22"/>
+                <w:lang w:val="es-PE"/>
+              </w:rPr>
+              <w:t xml:space="preserve"> </w:t>
+            </w:r>
+            <w:proofErr w:type="spellStart"/>
+            <w:r>
+              <w:rPr>
+                <w:rFonts w:ascii="Futura Lt BT" w:hAnsi="Futura Lt BT" w:cs="Arial"/>
+                <w:szCs w:val="22"/>
+                <w:lang w:val="es-PE"/>
+              </w:rPr>
+              <w:t>Huapaya</w:t>
+            </w:r>
+            <w:proofErr w:type="spellEnd"/>
+            <w:r>
+              <w:rPr>
+                <w:rFonts w:ascii="Futura Lt BT" w:hAnsi="Futura Lt BT" w:cs="Arial"/>
+                <w:szCs w:val="22"/>
+                <w:lang w:val="es-PE"/>
+              </w:rPr>
+              <w:t xml:space="preserve">, </w:t>
+            </w:r>
+            <w:proofErr w:type="spellStart"/>
+            <w:r>
+              <w:rPr>
+                <w:rFonts w:ascii="Futura Lt BT" w:hAnsi="Futura Lt BT" w:cs="Arial"/>
+                <w:szCs w:val="22"/>
+                <w:lang w:val="es-PE"/>
+              </w:rPr>
+              <w:t>Andres</w:t>
+            </w:r>
+            <w:proofErr w:type="spellEnd"/>
+            <w:r>
+              <w:rPr>
+                <w:rFonts w:ascii="Futura Lt BT" w:hAnsi="Futura Lt BT" w:cs="Arial"/>
+                <w:szCs w:val="22"/>
+                <w:lang w:val="es-PE"/>
+              </w:rPr>
+              <w:t xml:space="preserve"> </w:t>
+            </w:r>
+            <w:proofErr w:type="spellStart"/>
+            <w:r>
+              <w:rPr>
+                <w:rFonts w:ascii="Futura Lt BT" w:hAnsi="Futura Lt BT" w:cs="Arial"/>
+                <w:szCs w:val="22"/>
+                <w:lang w:val="es-PE"/>
+              </w:rPr>
+              <w:t>Ccopa</w:t>
+            </w:r>
+            <w:proofErr w:type="spellEnd"/>
           </w:p>
         </w:tc>
       </w:tr>
       <w:tr>
-        <w:tc>
-          <w:tcPr>
-            <w:tcW w:w="1808" w:type="dxa"/>
+        <w:trPr>
+          <w:trHeight w:val="515"/>
+        </w:trPr>
+        <w:tc>
+          <w:tcPr>
+            <w:tcW w:w="2809" w:type="dxa"/>
             <w:tcBorders>
               <w:top w:val="single" w:sz="4" w:space="0" w:color="auto"/>
               <w:left w:val="single" w:sz="4" w:space="0" w:color="auto"/>
@@ -3486,23 +3611,13 @@
                 <w:szCs w:val="22"/>
                 <w:lang w:val="es-PE"/>
               </w:rPr>
-              <w:t xml:space="preserve">Programador </w:t>
-            </w:r>
-            <w:proofErr w:type="spellStart"/>
-            <w:r>
-              <w:rPr>
-                <w:rFonts w:ascii="Futura Lt BT" w:hAnsi="Futura Lt BT" w:cs="Arial"/>
-                <w:szCs w:val="22"/>
-                <w:lang w:val="es-PE"/>
-              </w:rPr>
-              <w:t>FrontEnt</w:t>
-            </w:r>
-            <w:proofErr w:type="spellEnd"/>
-          </w:p>
-        </w:tc>
-        <w:tc>
-          <w:tcPr>
-            <w:tcW w:w="4300" w:type="dxa"/>
+              <w:t>Analista Programador</w:t>
+            </w:r>
+          </w:p>
+        </w:tc>
+        <w:tc>
+          <w:tcPr>
+            <w:tcW w:w="6640" w:type="dxa"/>
             <w:tcBorders>
               <w:top w:val="single" w:sz="4" w:space="0" w:color="auto"/>
               <w:left w:val="single" w:sz="4" w:space="0" w:color="auto"/>
@@ -3518,11 +3633,52 @@
                 <w:lang w:val="es-PE"/>
               </w:rPr>
             </w:pPr>
-          </w:p>
-        </w:tc>
-        <w:tc>
-          <w:tcPr>
-            <w:tcW w:w="3360" w:type="dxa"/>
+            <w:proofErr w:type="spellStart"/>
+            <w:r>
+              <w:rPr>
+                <w:rFonts w:ascii="Futura Lt BT" w:hAnsi="Futura Lt BT" w:cs="Arial"/>
+                <w:szCs w:val="22"/>
+                <w:lang w:val="es-PE"/>
+              </w:rPr>
+              <w:t>Hector</w:t>
+            </w:r>
+            <w:proofErr w:type="spellEnd"/>
+            <w:r>
+              <w:rPr>
+                <w:rFonts w:ascii="Futura Lt BT" w:hAnsi="Futura Lt BT" w:cs="Arial"/>
+                <w:szCs w:val="22"/>
+                <w:lang w:val="es-PE"/>
+              </w:rPr>
+              <w:t xml:space="preserve"> </w:t>
+            </w:r>
+            <w:proofErr w:type="spellStart"/>
+            <w:r>
+              <w:rPr>
+                <w:rFonts w:ascii="Futura Lt BT" w:hAnsi="Futura Lt BT" w:cs="Arial"/>
+                <w:szCs w:val="22"/>
+                <w:lang w:val="es-PE"/>
+              </w:rPr>
+              <w:t>Huapaya</w:t>
+            </w:r>
+            <w:proofErr w:type="spellEnd"/>
+            <w:r>
+              <w:rPr>
+                <w:rFonts w:ascii="Futura Lt BT" w:hAnsi="Futura Lt BT" w:cs="Arial"/>
+                <w:szCs w:val="22"/>
+                <w:lang w:val="es-PE"/>
+              </w:rPr>
+              <w:t xml:space="preserve"> </w:t>
+            </w:r>
+          </w:p>
+        </w:tc>
+      </w:tr>
+      <w:tr>
+        <w:trPr>
+          <w:trHeight w:val="515"/>
+        </w:trPr>
+        <w:tc>
+          <w:tcPr>
+            <w:tcW w:w="2809" w:type="dxa"/>
             <w:tcBorders>
               <w:top w:val="single" w:sz="4" w:space="0" w:color="auto"/>
               <w:left w:val="single" w:sz="4" w:space="0" w:color="auto"/>
@@ -3538,13 +3694,19 @@
                 <w:lang w:val="es-PE"/>
               </w:rPr>
             </w:pPr>
-          </w:p>
-        </w:tc>
-      </w:tr>
-      <w:tr>
-        <w:tc>
-          <w:tcPr>
-            <w:tcW w:w="1808" w:type="dxa"/>
+            <w:r>
+              <w:rPr>
+                <w:rFonts w:ascii="Futura Lt BT" w:hAnsi="Futura Lt BT" w:cs="Arial"/>
+                <w:szCs w:val="22"/>
+                <w:lang w:val="es-PE"/>
+              </w:rPr>
+              <w:t>Administrador de Base de datos</w:t>
+            </w:r>
+          </w:p>
+        </w:tc>
+        <w:tc>
+          <w:tcPr>
+            <w:tcW w:w="6640" w:type="dxa"/>
             <w:tcBorders>
               <w:top w:val="single" w:sz="4" w:space="0" w:color="auto"/>
               <w:left w:val="single" w:sz="4" w:space="0" w:color="auto"/>
@@ -3566,13 +3728,48 @@
                 <w:szCs w:val="22"/>
                 <w:lang w:val="es-PE"/>
               </w:rPr>
-              <w:t>Analista Programador</w:t>
-            </w:r>
-          </w:p>
-        </w:tc>
-        <w:tc>
-          <w:tcPr>
-            <w:tcW w:w="4300" w:type="dxa"/>
+              <w:t xml:space="preserve">Steve </w:t>
+            </w:r>
+            <w:proofErr w:type="spellStart"/>
+            <w:r>
+              <w:rPr>
+                <w:rFonts w:ascii="Futura Lt BT" w:hAnsi="Futura Lt BT" w:cs="Arial"/>
+                <w:szCs w:val="22"/>
+                <w:lang w:val="es-PE"/>
+              </w:rPr>
+              <w:t>Sader</w:t>
+            </w:r>
+            <w:proofErr w:type="spellEnd"/>
+            <w:r>
+              <w:rPr>
+                <w:rFonts w:ascii="Futura Lt BT" w:hAnsi="Futura Lt BT" w:cs="Arial"/>
+                <w:szCs w:val="22"/>
+                <w:lang w:val="es-PE"/>
+              </w:rPr>
+              <w:t xml:space="preserve"> Matos </w:t>
+            </w:r>
+            <w:proofErr w:type="spellStart"/>
+            <w:r>
+              <w:rPr>
+                <w:rFonts w:ascii="Futura Lt BT" w:hAnsi="Futura Lt BT" w:cs="Arial"/>
+                <w:szCs w:val="22"/>
+                <w:lang w:val="es-PE"/>
+              </w:rPr>
+              <w:t>Manguinuri</w:t>
+            </w:r>
+            <w:proofErr w:type="spellEnd"/>
+          </w:p>
+        </w:tc>
+        <w:bookmarkStart w:id="0" w:name="_GoBack"/>
+        <w:bookmarkEnd w:id="0"/>
+      </w:tr>
+      <w:tr>
+        <w:trPr>
+          <w:trHeight w:val="515"/>
+        </w:trPr>
+        <w:tc>
+          <w:tcPr>
+            <w:tcW w:w="2809" w:type="dxa"/>
             <w:tcBorders>
               <w:top w:val="single" w:sz="4" w:space="0" w:color="auto"/>
               <w:left w:val="single" w:sz="4" w:space="0" w:color="auto"/>
@@ -3588,39 +3785,27 @@
                 <w:lang w:val="es-PE"/>
               </w:rPr>
             </w:pPr>
-            <w:proofErr w:type="spellStart"/>
-            <w:r>
-              <w:rPr>
-                <w:rFonts w:ascii="Futura Lt BT" w:hAnsi="Futura Lt BT" w:cs="Arial"/>
-                <w:szCs w:val="22"/>
-                <w:lang w:val="es-PE"/>
-              </w:rPr>
-              <w:t>Hector</w:t>
-            </w:r>
-            <w:proofErr w:type="spellEnd"/>
-            <w:r>
-              <w:rPr>
-                <w:rFonts w:ascii="Futura Lt BT" w:hAnsi="Futura Lt BT" w:cs="Arial"/>
-                <w:szCs w:val="22"/>
-                <w:lang w:val="es-PE"/>
-              </w:rPr>
-              <w:t xml:space="preserve"> </w:t>
-            </w:r>
-            <w:proofErr w:type="spellStart"/>
-            <w:r>
-              <w:rPr>
-                <w:rFonts w:ascii="Futura Lt BT" w:hAnsi="Futura Lt BT" w:cs="Arial"/>
-                <w:szCs w:val="22"/>
-                <w:lang w:val="es-PE"/>
-              </w:rPr>
-              <w:t>Huapaya</w:t>
-            </w:r>
-            <w:proofErr w:type="spellEnd"/>
-          </w:p>
-        </w:tc>
-        <w:tc>
-          <w:tcPr>
-            <w:tcW w:w="3360" w:type="dxa"/>
+            <w:r>
+              <w:rPr>
+                <w:rFonts w:ascii="Futura Lt BT" w:hAnsi="Futura Lt BT" w:cs="Arial"/>
+                <w:szCs w:val="22"/>
+                <w:lang w:val="es-PE"/>
+              </w:rPr>
+              <w:t>Jefe</w:t>
+            </w:r>
+            <w:r>
+              <w:rPr>
+                <w:rFonts w:ascii="Futura Lt BT" w:hAnsi="Futura Lt BT" w:cs="Arial"/>
+                <w:szCs w:val="22"/>
+                <w:lang w:val="es-PE"/>
+              </w:rPr>
+              <w:t xml:space="preserve"> del proyecto o Líder</w:t>
+            </w:r>
+          </w:p>
+        </w:tc>
+        <w:tc>
+          <w:tcPr>
+            <w:tcW w:w="6640" w:type="dxa"/>
             <w:tcBorders>
               <w:top w:val="single" w:sz="4" w:space="0" w:color="auto"/>
               <w:left w:val="single" w:sz="4" w:space="0" w:color="auto"/>
@@ -3636,64 +3821,6 @@
                 <w:lang w:val="es-PE"/>
               </w:rPr>
             </w:pPr>
-          </w:p>
-        </w:tc>
-      </w:tr>
-      <w:tr>
-        <w:tc>
-          <w:tcPr>
-            <w:tcW w:w="1808" w:type="dxa"/>
-            <w:tcBorders>
-              <w:top w:val="single" w:sz="4" w:space="0" w:color="auto"/>
-              <w:left w:val="single" w:sz="4" w:space="0" w:color="auto"/>
-              <w:bottom w:val="single" w:sz="4" w:space="0" w:color="auto"/>
-              <w:right w:val="single" w:sz="4" w:space="0" w:color="auto"/>
-            </w:tcBorders>
-          </w:tcPr>
-          <w:p>
-            <w:pPr>
-              <w:rPr>
-                <w:rFonts w:ascii="Futura Lt BT" w:hAnsi="Futura Lt BT" w:cs="Arial"/>
-                <w:szCs w:val="22"/>
-                <w:lang w:val="es-PE"/>
-              </w:rPr>
-            </w:pPr>
-            <w:r>
-              <w:rPr>
-                <w:rFonts w:ascii="Futura Lt BT" w:hAnsi="Futura Lt BT" w:cs="Arial"/>
-                <w:szCs w:val="22"/>
-                <w:lang w:val="es-PE"/>
-              </w:rPr>
-              <w:t>Jefe</w:t>
-            </w:r>
-            <w:r>
-              <w:rPr>
-                <w:rFonts w:ascii="Futura Lt BT" w:hAnsi="Futura Lt BT" w:cs="Arial"/>
-                <w:szCs w:val="22"/>
-                <w:lang w:val="es-PE"/>
-              </w:rPr>
-              <w:t xml:space="preserve"> del proyecto o Líder</w:t>
-            </w:r>
-          </w:p>
-        </w:tc>
-        <w:tc>
-          <w:tcPr>
-            <w:tcW w:w="4300" w:type="dxa"/>
-            <w:tcBorders>
-              <w:top w:val="single" w:sz="4" w:space="0" w:color="auto"/>
-              <w:left w:val="single" w:sz="4" w:space="0" w:color="auto"/>
-              <w:bottom w:val="single" w:sz="4" w:space="0" w:color="auto"/>
-              <w:right w:val="single" w:sz="4" w:space="0" w:color="auto"/>
-            </w:tcBorders>
-          </w:tcPr>
-          <w:p>
-            <w:pPr>
-              <w:rPr>
-                <w:rFonts w:ascii="Futura Lt BT" w:hAnsi="Futura Lt BT" w:cs="Arial"/>
-                <w:szCs w:val="22"/>
-                <w:lang w:val="es-PE"/>
-              </w:rPr>
-            </w:pPr>
             <w:r>
               <w:rPr>
                 <w:rFonts w:ascii="Futura Lt BT" w:hAnsi="Futura Lt BT" w:cs="Arial"/>
@@ -3730,26 +3857,6 @@
               <w:t>Manguinuri</w:t>
             </w:r>
             <w:proofErr w:type="spellEnd"/>
-          </w:p>
-        </w:tc>
-        <w:tc>
-          <w:tcPr>
-            <w:tcW w:w="3360" w:type="dxa"/>
-            <w:tcBorders>
-              <w:top w:val="single" w:sz="4" w:space="0" w:color="auto"/>
-              <w:left w:val="single" w:sz="4" w:space="0" w:color="auto"/>
-              <w:bottom w:val="single" w:sz="4" w:space="0" w:color="auto"/>
-              <w:right w:val="single" w:sz="4" w:space="0" w:color="auto"/>
-            </w:tcBorders>
-          </w:tcPr>
-          <w:p>
-            <w:pPr>
-              <w:rPr>
-                <w:rFonts w:ascii="Futura Lt BT" w:hAnsi="Futura Lt BT" w:cs="Arial"/>
-                <w:szCs w:val="22"/>
-                <w:lang w:val="es-PE"/>
-              </w:rPr>
-            </w:pPr>
           </w:p>
         </w:tc>
       </w:tr>

</xml_diff>

<commit_message>
Proposito y alcance del proyecto
</commit_message>
<xml_diff>
--- a/Desarrollo/STSM/Gestion/STSM_PP.docx
+++ b/Desarrollo/STSM/Gestion/STSM_PP.docx
@@ -1,6 +1,6 @@
 
 <file path=word/document.xml><?xml version="1.0" encoding="utf-8"?>
-<w:document xmlns:wpc="http://schemas.microsoft.com/office/word/2010/wordprocessingCanvas" xmlns:cx="http://schemas.microsoft.com/office/drawing/2014/chartex" xmlns:mc="http://schemas.openxmlformats.org/markup-compatibility/2006" xmlns:o="urn:schemas-microsoft-com:office:office" xmlns:r="http://schemas.openxmlformats.org/officeDocument/2006/relationships" xmlns:m="http://schemas.openxmlformats.org/officeDocument/2006/math" xmlns:v="urn:schemas-microsoft-com:vml" xmlns:wp14="http://schemas.microsoft.com/office/word/2010/wordprocessingDrawing" xmlns:wp="http://schemas.openxmlformats.org/drawingml/2006/wordprocessingDrawing" xmlns:w10="urn:schemas-microsoft-com:office:word" xmlns:w="http://schemas.openxmlformats.org/wordprocessingml/2006/main" xmlns:w14="http://schemas.microsoft.com/office/word/2010/wordml" xmlns:w15="http://schemas.microsoft.com/office/word/2012/wordml" xmlns:w16se="http://schemas.microsoft.com/office/word/2015/wordml/symex" xmlns:wpg="http://schemas.microsoft.com/office/word/2010/wordprocessingGroup" xmlns:wpi="http://schemas.microsoft.com/office/word/2010/wordprocessingInk" xmlns:wne="http://schemas.microsoft.com/office/word/2006/wordml" xmlns:wps="http://schemas.microsoft.com/office/word/2010/wordprocessingShape" mc:Ignorable="w14 w15 w16se wp14">
+<w:document xmlns:wpc="http://schemas.microsoft.com/office/word/2010/wordprocessingCanvas" xmlns:mc="http://schemas.openxmlformats.org/markup-compatibility/2006" xmlns:o="urn:schemas-microsoft-com:office:office" xmlns:r="http://schemas.openxmlformats.org/officeDocument/2006/relationships" xmlns:m="http://schemas.openxmlformats.org/officeDocument/2006/math" xmlns:v="urn:schemas-microsoft-com:vml" xmlns:wp14="http://schemas.microsoft.com/office/word/2010/wordprocessingDrawing" xmlns:wp="http://schemas.openxmlformats.org/drawingml/2006/wordprocessingDrawing" xmlns:w10="urn:schemas-microsoft-com:office:word" xmlns:w="http://schemas.openxmlformats.org/wordprocessingml/2006/main" xmlns:w14="http://schemas.microsoft.com/office/word/2010/wordml" xmlns:w15="http://schemas.microsoft.com/office/word/2012/wordml" xmlns:wpg="http://schemas.microsoft.com/office/word/2010/wordprocessingGroup" xmlns:wpi="http://schemas.microsoft.com/office/word/2010/wordprocessingInk" xmlns:wne="http://schemas.microsoft.com/office/word/2006/wordml" xmlns:wps="http://schemas.microsoft.com/office/word/2010/wordprocessingShape" mc:Ignorable="w14 w15 wp14">
   <w:body>
     <w:p>
       <w:pPr>
@@ -19,6 +19,7 @@
           <w:rFonts w:ascii="Futura Lt BT" w:hAnsi="Futura Lt BT"/>
           <w:noProof/>
           <w:sz w:val="18"/>
+          <w:lang w:val="es-PE" w:eastAsia="es-PE"/>
         </w:rPr>
         <mc:AlternateContent>
           <mc:Choice Requires="wps">
@@ -82,7 +83,7 @@
               </wp:anchor>
             </w:drawing>
           </mc:Choice>
-          <mc:Fallback>
+          <mc:Fallback xmlns:w16se="http://schemas.microsoft.com/office/word/2015/wordml/symex" xmlns:cx="http://schemas.microsoft.com/office/drawing/2014/chartex">
             <w:pict>
               <v:shapetype w14:anchorId="002A9ADB" id="_x0000_t32" coordsize="21600,21600" o:spt="32" o:oned="t" path="m,l21600,21600e" filled="f">
                 <v:path arrowok="t" fillok="f" o:connecttype="none"/>
@@ -407,8 +408,6 @@
             </w:r>
           </w:p>
         </w:tc>
-        <w:bookmarkStart w:id="0" w:name="_GoBack"/>
-        <w:bookmarkEnd w:id="0"/>
       </w:tr>
       <w:tr>
         <w:tblPrEx>
@@ -859,6 +858,16 @@
                 <w:lang w:val="es-PE"/>
               </w:rPr>
             </w:pPr>
+            <w:r>
+              <w:rPr>
+                <w:rFonts w:ascii="Arial" w:hAnsi="Arial" w:cs="Arial"/>
+                <w:bCs/>
+                <w:i/>
+                <w:iCs/>
+                <w:lang w:val="es-PE"/>
+              </w:rPr>
+              <w:t>Intermediario entre conductores y pasajeros con una misma ruta o destino</w:t>
+            </w:r>
           </w:p>
         </w:tc>
       </w:tr>
@@ -1088,6 +1097,50 @@
                 <w:szCs w:val="22"/>
                 <w:lang w:val="es-PE"/>
               </w:rPr>
+              <w:t xml:space="preserve">: </w:t>
+            </w:r>
+            <w:r>
+              <w:rPr>
+                <w:rFonts w:ascii="Futura Lt BT" w:hAnsi="Futura Lt BT" w:cs="Arial"/>
+                <w:szCs w:val="22"/>
+                <w:lang w:val="es-PE"/>
+              </w:rPr>
+              <w:t>Aplicación</w:t>
+            </w:r>
+            <w:r>
+              <w:rPr>
+                <w:rFonts w:ascii="Futura Lt BT" w:hAnsi="Futura Lt BT" w:cs="Arial"/>
+                <w:szCs w:val="22"/>
+                <w:lang w:val="es-PE"/>
+              </w:rPr>
+              <w:t xml:space="preserve"> móvil que actúe de intermediario entre conductores y pasajeros, permitiendo una interacción fácil y rápida de los diferentes conductores con sus rutas, tarifas para que los pasajeros lo contacten.</w:t>
+            </w:r>
+          </w:p>
+          <w:p>
+            <w:pPr>
+              <w:rPr>
+                <w:rFonts w:ascii="Futura Lt BT" w:hAnsi="Futura Lt BT" w:cs="Arial"/>
+                <w:i/>
+                <w:szCs w:val="22"/>
+                <w:lang w:val="es-PE"/>
+              </w:rPr>
+            </w:pPr>
+            <w:r>
+              <w:rPr>
+                <w:rFonts w:ascii="Futura Lt BT" w:hAnsi="Futura Lt BT" w:cs="Arial"/>
+                <w:b/>
+                <w:szCs w:val="22"/>
+                <w:lang w:val="es-PE"/>
+              </w:rPr>
+              <w:t>Criterio de inclusión/excluye</w:t>
+            </w:r>
+            <w:r>
+              <w:rPr>
+                <w:rFonts w:ascii="Futura Lt BT" w:hAnsi="Futura Lt BT" w:cs="Arial"/>
+                <w:b/>
+                <w:szCs w:val="22"/>
+                <w:lang w:val="es-PE"/>
+              </w:rPr>
               <w:t>:</w:t>
             </w:r>
             <w:r>
@@ -1102,67 +1155,21 @@
             <w:r>
               <w:rPr>
                 <w:rFonts w:ascii="Futura Lt BT" w:hAnsi="Futura Lt BT" w:cs="Arial"/>
-                <w:b/>
-                <w:szCs w:val="22"/>
-                <w:lang w:val="es-PE"/>
-              </w:rPr>
-              <w:t xml:space="preserve"> </w:t>
-            </w:r>
-          </w:p>
-          <w:p>
-            <w:pPr>
-              <w:rPr>
-                <w:rFonts w:ascii="Futura Lt BT" w:hAnsi="Futura Lt BT" w:cs="Arial"/>
-                <w:szCs w:val="22"/>
-                <w:lang w:val="es-PE"/>
-              </w:rPr>
-            </w:pPr>
-          </w:p>
-          <w:p>
-            <w:pPr>
-              <w:rPr>
-                <w:rFonts w:ascii="Futura Lt BT" w:hAnsi="Futura Lt BT" w:cs="Arial"/>
-                <w:i/>
-                <w:szCs w:val="22"/>
-                <w:lang w:val="es-PE"/>
-              </w:rPr>
-            </w:pPr>
-            <w:r>
-              <w:rPr>
-                <w:rFonts w:ascii="Futura Lt BT" w:hAnsi="Futura Lt BT" w:cs="Arial"/>
-                <w:b/>
-                <w:szCs w:val="22"/>
-                <w:lang w:val="es-PE"/>
-              </w:rPr>
-              <w:t>Criterio de inclusión/excluye</w:t>
-            </w:r>
-            <w:r>
-              <w:rPr>
-                <w:rFonts w:ascii="Futura Lt BT" w:hAnsi="Futura Lt BT" w:cs="Arial"/>
-                <w:b/>
-                <w:szCs w:val="22"/>
-                <w:lang w:val="es-PE"/>
-              </w:rPr>
-              <w:t>:</w:t>
-            </w:r>
-            <w:r>
-              <w:rPr>
-                <w:rFonts w:ascii="Futura Lt BT" w:hAnsi="Futura Lt BT" w:cs="Arial"/>
-                <w:b/>
-                <w:szCs w:val="22"/>
-                <w:lang w:val="es-PE"/>
-              </w:rPr>
-              <w:t xml:space="preserve"> </w:t>
-            </w:r>
-          </w:p>
-          <w:p>
-            <w:pPr>
-              <w:rPr>
-                <w:rFonts w:ascii="Futura Lt BT" w:hAnsi="Futura Lt BT" w:cs="Arial"/>
-                <w:szCs w:val="22"/>
-                <w:lang w:val="es-PE"/>
-              </w:rPr>
-            </w:pPr>
+                <w:szCs w:val="22"/>
+                <w:lang w:val="es-PE"/>
+              </w:rPr>
+              <w:t>Conductores y pasajeros pertenecientes a la Universidad Mayor de San Marcos, avalados por algún documento de identificación</w:t>
+            </w:r>
+            <w:bookmarkStart w:id="0" w:name="_GoBack"/>
+            <w:bookmarkEnd w:id="0"/>
+            <w:r>
+              <w:rPr>
+                <w:rFonts w:ascii="Futura Lt BT" w:hAnsi="Futura Lt BT" w:cs="Arial"/>
+                <w:szCs w:val="22"/>
+                <w:lang w:val="es-PE"/>
+              </w:rPr>
+              <w:t>.</w:t>
+            </w:r>
           </w:p>
         </w:tc>
       </w:tr>
@@ -1612,15 +1619,7 @@
                 <w:szCs w:val="22"/>
                 <w:lang w:val="es-PE"/>
               </w:rPr>
-              <w:t>27</w:t>
-            </w:r>
-            <w:r>
-              <w:rPr>
-                <w:rFonts w:ascii="Futura Lt BT" w:hAnsi="Futura Lt BT" w:cs="Arial"/>
-                <w:szCs w:val="22"/>
-                <w:lang w:val="es-PE"/>
-              </w:rPr>
-              <w:t>/08/2018</w:t>
+              <w:t>27/08/2018</w:t>
             </w:r>
           </w:p>
         </w:tc>
@@ -1918,15 +1917,7 @@
                 <w:szCs w:val="22"/>
                 <w:lang w:val="es-PE"/>
               </w:rPr>
-              <w:t>21</w:t>
-            </w:r>
-            <w:r>
-              <w:rPr>
-                <w:rFonts w:ascii="Futura Lt BT" w:hAnsi="Futura Lt BT" w:cs="Arial"/>
-                <w:szCs w:val="22"/>
-                <w:lang w:val="es-PE"/>
-              </w:rPr>
-              <w:t>/09/2018</w:t>
+              <w:t>21/09/2018</w:t>
             </w:r>
           </w:p>
         </w:tc>
@@ -2060,15 +2051,7 @@
                 <w:szCs w:val="22"/>
                 <w:lang w:val="es-PE"/>
               </w:rPr>
-              <w:t>21</w:t>
-            </w:r>
-            <w:r>
-              <w:rPr>
-                <w:rFonts w:ascii="Futura Lt BT" w:hAnsi="Futura Lt BT" w:cs="Arial"/>
-                <w:szCs w:val="22"/>
-                <w:lang w:val="es-PE"/>
-              </w:rPr>
-              <w:t>/09/2018</w:t>
+              <w:t>21/09/2018</w:t>
             </w:r>
           </w:p>
         </w:tc>
@@ -2091,15 +2074,7 @@
                 <w:szCs w:val="22"/>
                 <w:lang w:val="es-PE"/>
               </w:rPr>
-              <w:t>28</w:t>
-            </w:r>
-            <w:r>
-              <w:rPr>
-                <w:rFonts w:ascii="Futura Lt BT" w:hAnsi="Futura Lt BT" w:cs="Arial"/>
-                <w:szCs w:val="22"/>
-                <w:lang w:val="es-PE"/>
-              </w:rPr>
-              <w:t>/09/2018</w:t>
+              <w:t>28/09/2018</w:t>
             </w:r>
           </w:p>
         </w:tc>
@@ -2215,15 +2190,7 @@
                 <w:szCs w:val="22"/>
                 <w:lang w:val="es-PE"/>
               </w:rPr>
-              <w:t>28</w:t>
-            </w:r>
-            <w:r>
-              <w:rPr>
-                <w:rFonts w:ascii="Futura Lt BT" w:hAnsi="Futura Lt BT" w:cs="Arial"/>
-                <w:szCs w:val="22"/>
-                <w:lang w:val="es-PE"/>
-              </w:rPr>
-              <w:t>/09/2018</w:t>
+              <w:t>28/09/2018</w:t>
             </w:r>
           </w:p>
         </w:tc>
@@ -2246,15 +2213,7 @@
                 <w:szCs w:val="22"/>
                 <w:lang w:val="es-PE"/>
               </w:rPr>
-              <w:t>5</w:t>
-            </w:r>
-            <w:r>
-              <w:rPr>
-                <w:rFonts w:ascii="Futura Lt BT" w:hAnsi="Futura Lt BT" w:cs="Arial"/>
-                <w:szCs w:val="22"/>
-                <w:lang w:val="es-PE"/>
-              </w:rPr>
-              <w:t>/09/2018</w:t>
+              <w:t>5/09/2018</w:t>
             </w:r>
           </w:p>
         </w:tc>
@@ -3017,23 +2976,21 @@
                 <w:lang w:val="es-PE"/>
               </w:rPr>
             </w:pPr>
-            <w:proofErr w:type="spellStart"/>
-            <w:r>
-              <w:rPr>
-                <w:rFonts w:ascii="Futura Lt BT" w:hAnsi="Futura Lt BT" w:cs="Arial"/>
-                <w:szCs w:val="22"/>
-                <w:lang w:val="es-PE"/>
-              </w:rPr>
-              <w:t>Jhunior</w:t>
-            </w:r>
-            <w:proofErr w:type="spellEnd"/>
-            <w:r>
-              <w:rPr>
-                <w:rFonts w:ascii="Futura Lt BT" w:hAnsi="Futura Lt BT" w:cs="Arial"/>
-                <w:szCs w:val="22"/>
-                <w:lang w:val="es-PE"/>
-              </w:rPr>
-              <w:t xml:space="preserve"> </w:t>
+            <w:r>
+              <w:rPr>
+                <w:rFonts w:ascii="Futura Lt BT" w:hAnsi="Futura Lt BT" w:cs="Arial"/>
+                <w:szCs w:val="22"/>
+                <w:lang w:val="es-PE"/>
+              </w:rPr>
+              <w:t xml:space="preserve">Kent </w:t>
+            </w:r>
+            <w:r>
+              <w:rPr>
+                <w:rFonts w:ascii="Futura Lt BT" w:hAnsi="Futura Lt BT" w:cs="Arial"/>
+                <w:szCs w:val="22"/>
+                <w:lang w:val="es-PE"/>
+              </w:rPr>
+              <w:t xml:space="preserve">Jhunior </w:t>
             </w:r>
             <w:proofErr w:type="spellStart"/>
             <w:r>
@@ -3836,7 +3793,7 @@
 </file>
 
 <file path=word/endnotes.xml><?xml version="1.0" encoding="utf-8"?>
-<w:endnotes xmlns:wpc="http://schemas.microsoft.com/office/word/2010/wordprocessingCanvas" xmlns:cx="http://schemas.microsoft.com/office/drawing/2014/chartex" xmlns:mc="http://schemas.openxmlformats.org/markup-compatibility/2006" xmlns:o="urn:schemas-microsoft-com:office:office" xmlns:r="http://schemas.openxmlformats.org/officeDocument/2006/relationships" xmlns:m="http://schemas.openxmlformats.org/officeDocument/2006/math" xmlns:v="urn:schemas-microsoft-com:vml" xmlns:wp14="http://schemas.microsoft.com/office/word/2010/wordprocessingDrawing" xmlns:wp="http://schemas.openxmlformats.org/drawingml/2006/wordprocessingDrawing" xmlns:w10="urn:schemas-microsoft-com:office:word" xmlns:w="http://schemas.openxmlformats.org/wordprocessingml/2006/main" xmlns:w14="http://schemas.microsoft.com/office/word/2010/wordml" xmlns:w15="http://schemas.microsoft.com/office/word/2012/wordml" xmlns:w16se="http://schemas.microsoft.com/office/word/2015/wordml/symex" xmlns:wpg="http://schemas.microsoft.com/office/word/2010/wordprocessingGroup" xmlns:wpi="http://schemas.microsoft.com/office/word/2010/wordprocessingInk" xmlns:wne="http://schemas.microsoft.com/office/word/2006/wordml" xmlns:wps="http://schemas.microsoft.com/office/word/2010/wordprocessingShape" mc:Ignorable="w14 w15 w16se wp14">
+<w:endnotes xmlns:wpc="http://schemas.microsoft.com/office/word/2010/wordprocessingCanvas" xmlns:mc="http://schemas.openxmlformats.org/markup-compatibility/2006" xmlns:o="urn:schemas-microsoft-com:office:office" xmlns:r="http://schemas.openxmlformats.org/officeDocument/2006/relationships" xmlns:m="http://schemas.openxmlformats.org/officeDocument/2006/math" xmlns:v="urn:schemas-microsoft-com:vml" xmlns:wp14="http://schemas.microsoft.com/office/word/2010/wordprocessingDrawing" xmlns:wp="http://schemas.openxmlformats.org/drawingml/2006/wordprocessingDrawing" xmlns:w10="urn:schemas-microsoft-com:office:word" xmlns:w="http://schemas.openxmlformats.org/wordprocessingml/2006/main" xmlns:w14="http://schemas.microsoft.com/office/word/2010/wordml" xmlns:w15="http://schemas.microsoft.com/office/word/2012/wordml" xmlns:wpg="http://schemas.microsoft.com/office/word/2010/wordprocessingGroup" xmlns:wpi="http://schemas.microsoft.com/office/word/2010/wordprocessingInk" xmlns:wne="http://schemas.microsoft.com/office/word/2006/wordml" xmlns:wps="http://schemas.microsoft.com/office/word/2010/wordprocessingShape" mc:Ignorable="w14 w15 wp14">
   <w:endnote w:type="separator" w:id="-1">
     <w:p>
       <w:r>
@@ -3855,7 +3812,7 @@
 </file>
 
 <file path=word/footer1.xml><?xml version="1.0" encoding="utf-8"?>
-<w:ftr xmlns:wpc="http://schemas.microsoft.com/office/word/2010/wordprocessingCanvas" xmlns:cx="http://schemas.microsoft.com/office/drawing/2014/chartex" xmlns:mc="http://schemas.openxmlformats.org/markup-compatibility/2006" xmlns:o="urn:schemas-microsoft-com:office:office" xmlns:r="http://schemas.openxmlformats.org/officeDocument/2006/relationships" xmlns:m="http://schemas.openxmlformats.org/officeDocument/2006/math" xmlns:v="urn:schemas-microsoft-com:vml" xmlns:wp14="http://schemas.microsoft.com/office/word/2010/wordprocessingDrawing" xmlns:wp="http://schemas.openxmlformats.org/drawingml/2006/wordprocessingDrawing" xmlns:w10="urn:schemas-microsoft-com:office:word" xmlns:w="http://schemas.openxmlformats.org/wordprocessingml/2006/main" xmlns:w14="http://schemas.microsoft.com/office/word/2010/wordml" xmlns:w15="http://schemas.microsoft.com/office/word/2012/wordml" xmlns:w16se="http://schemas.microsoft.com/office/word/2015/wordml/symex" xmlns:wpg="http://schemas.microsoft.com/office/word/2010/wordprocessingGroup" xmlns:wpi="http://schemas.microsoft.com/office/word/2010/wordprocessingInk" xmlns:wne="http://schemas.microsoft.com/office/word/2006/wordml" xmlns:wps="http://schemas.microsoft.com/office/word/2010/wordprocessingShape" mc:Ignorable="w14 w15 w16se wp14">
+<w:ftr xmlns:wpc="http://schemas.microsoft.com/office/word/2010/wordprocessingCanvas" xmlns:mc="http://schemas.openxmlformats.org/markup-compatibility/2006" xmlns:o="urn:schemas-microsoft-com:office:office" xmlns:r="http://schemas.openxmlformats.org/officeDocument/2006/relationships" xmlns:m="http://schemas.openxmlformats.org/officeDocument/2006/math" xmlns:v="urn:schemas-microsoft-com:vml" xmlns:wp14="http://schemas.microsoft.com/office/word/2010/wordprocessingDrawing" xmlns:wp="http://schemas.openxmlformats.org/drawingml/2006/wordprocessingDrawing" xmlns:w10="urn:schemas-microsoft-com:office:word" xmlns:w="http://schemas.openxmlformats.org/wordprocessingml/2006/main" xmlns:w14="http://schemas.microsoft.com/office/word/2010/wordml" xmlns:w15="http://schemas.microsoft.com/office/word/2012/wordml" xmlns:wpg="http://schemas.microsoft.com/office/word/2010/wordprocessingGroup" xmlns:wpi="http://schemas.microsoft.com/office/word/2010/wordprocessingInk" xmlns:wne="http://schemas.microsoft.com/office/word/2006/wordml" xmlns:wps="http://schemas.microsoft.com/office/word/2010/wordprocessingShape" mc:Ignorable="w14 w15 wp14">
   <w:p>
     <w:pPr>
       <w:pStyle w:val="Piedepgina"/>
@@ -3952,7 +3909,7 @@
 </file>
 
 <file path=word/footer2.xml><?xml version="1.0" encoding="utf-8"?>
-<w:ftr xmlns:wpc="http://schemas.microsoft.com/office/word/2010/wordprocessingCanvas" xmlns:cx="http://schemas.microsoft.com/office/drawing/2014/chartex" xmlns:mc="http://schemas.openxmlformats.org/markup-compatibility/2006" xmlns:o="urn:schemas-microsoft-com:office:office" xmlns:r="http://schemas.openxmlformats.org/officeDocument/2006/relationships" xmlns:m="http://schemas.openxmlformats.org/officeDocument/2006/math" xmlns:v="urn:schemas-microsoft-com:vml" xmlns:wp14="http://schemas.microsoft.com/office/word/2010/wordprocessingDrawing" xmlns:wp="http://schemas.openxmlformats.org/drawingml/2006/wordprocessingDrawing" xmlns:w10="urn:schemas-microsoft-com:office:word" xmlns:w="http://schemas.openxmlformats.org/wordprocessingml/2006/main" xmlns:w14="http://schemas.microsoft.com/office/word/2010/wordml" xmlns:w15="http://schemas.microsoft.com/office/word/2012/wordml" xmlns:w16se="http://schemas.microsoft.com/office/word/2015/wordml/symex" xmlns:wpg="http://schemas.microsoft.com/office/word/2010/wordprocessingGroup" xmlns:wpi="http://schemas.microsoft.com/office/word/2010/wordprocessingInk" xmlns:wne="http://schemas.microsoft.com/office/word/2006/wordml" xmlns:wps="http://schemas.microsoft.com/office/word/2010/wordprocessingShape" mc:Ignorable="w14 w15 w16se wp14">
+<w:ftr xmlns:wpc="http://schemas.microsoft.com/office/word/2010/wordprocessingCanvas" xmlns:mc="http://schemas.openxmlformats.org/markup-compatibility/2006" xmlns:o="urn:schemas-microsoft-com:office:office" xmlns:r="http://schemas.openxmlformats.org/officeDocument/2006/relationships" xmlns:m="http://schemas.openxmlformats.org/officeDocument/2006/math" xmlns:v="urn:schemas-microsoft-com:vml" xmlns:wp14="http://schemas.microsoft.com/office/word/2010/wordprocessingDrawing" xmlns:wp="http://schemas.openxmlformats.org/drawingml/2006/wordprocessingDrawing" xmlns:w10="urn:schemas-microsoft-com:office:word" xmlns:w="http://schemas.openxmlformats.org/wordprocessingml/2006/main" xmlns:w14="http://schemas.microsoft.com/office/word/2010/wordml" xmlns:w15="http://schemas.microsoft.com/office/word/2012/wordml" xmlns:wpg="http://schemas.microsoft.com/office/word/2010/wordprocessingGroup" xmlns:wpi="http://schemas.microsoft.com/office/word/2010/wordprocessingInk" xmlns:wne="http://schemas.microsoft.com/office/word/2006/wordml" xmlns:wps="http://schemas.microsoft.com/office/word/2010/wordprocessingShape" mc:Ignorable="w14 w15 wp14">
   <w:p>
     <w:pPr>
       <w:pStyle w:val="Piedepgina"/>
@@ -4025,7 +3982,7 @@
 </file>
 
 <file path=word/footnotes.xml><?xml version="1.0" encoding="utf-8"?>
-<w:footnotes xmlns:wpc="http://schemas.microsoft.com/office/word/2010/wordprocessingCanvas" xmlns:cx="http://schemas.microsoft.com/office/drawing/2014/chartex" xmlns:mc="http://schemas.openxmlformats.org/markup-compatibility/2006" xmlns:o="urn:schemas-microsoft-com:office:office" xmlns:r="http://schemas.openxmlformats.org/officeDocument/2006/relationships" xmlns:m="http://schemas.openxmlformats.org/officeDocument/2006/math" xmlns:v="urn:schemas-microsoft-com:vml" xmlns:wp14="http://schemas.microsoft.com/office/word/2010/wordprocessingDrawing" xmlns:wp="http://schemas.openxmlformats.org/drawingml/2006/wordprocessingDrawing" xmlns:w10="urn:schemas-microsoft-com:office:word" xmlns:w="http://schemas.openxmlformats.org/wordprocessingml/2006/main" xmlns:w14="http://schemas.microsoft.com/office/word/2010/wordml" xmlns:w15="http://schemas.microsoft.com/office/word/2012/wordml" xmlns:w16se="http://schemas.microsoft.com/office/word/2015/wordml/symex" xmlns:wpg="http://schemas.microsoft.com/office/word/2010/wordprocessingGroup" xmlns:wpi="http://schemas.microsoft.com/office/word/2010/wordprocessingInk" xmlns:wne="http://schemas.microsoft.com/office/word/2006/wordml" xmlns:wps="http://schemas.microsoft.com/office/word/2010/wordprocessingShape" mc:Ignorable="w14 w15 w16se wp14">
+<w:footnotes xmlns:wpc="http://schemas.microsoft.com/office/word/2010/wordprocessingCanvas" xmlns:mc="http://schemas.openxmlformats.org/markup-compatibility/2006" xmlns:o="urn:schemas-microsoft-com:office:office" xmlns:r="http://schemas.openxmlformats.org/officeDocument/2006/relationships" xmlns:m="http://schemas.openxmlformats.org/officeDocument/2006/math" xmlns:v="urn:schemas-microsoft-com:vml" xmlns:wp14="http://schemas.microsoft.com/office/word/2010/wordprocessingDrawing" xmlns:wp="http://schemas.openxmlformats.org/drawingml/2006/wordprocessingDrawing" xmlns:w10="urn:schemas-microsoft-com:office:word" xmlns:w="http://schemas.openxmlformats.org/wordprocessingml/2006/main" xmlns:w14="http://schemas.microsoft.com/office/word/2010/wordml" xmlns:w15="http://schemas.microsoft.com/office/word/2012/wordml" xmlns:wpg="http://schemas.microsoft.com/office/word/2010/wordprocessingGroup" xmlns:wpi="http://schemas.microsoft.com/office/word/2010/wordprocessingInk" xmlns:wne="http://schemas.microsoft.com/office/word/2006/wordml" xmlns:wps="http://schemas.microsoft.com/office/word/2010/wordprocessingShape" mc:Ignorable="w14 w15 wp14">
   <w:footnote w:type="separator" w:id="-1">
     <w:p>
       <w:r>
@@ -4044,7 +4001,7 @@
 </file>
 
 <file path=word/header1.xml><?xml version="1.0" encoding="utf-8"?>
-<w:hdr xmlns:wpc="http://schemas.microsoft.com/office/word/2010/wordprocessingCanvas" xmlns:cx="http://schemas.microsoft.com/office/drawing/2014/chartex" xmlns:mc="http://schemas.openxmlformats.org/markup-compatibility/2006" xmlns:o="urn:schemas-microsoft-com:office:office" xmlns:r="http://schemas.openxmlformats.org/officeDocument/2006/relationships" xmlns:m="http://schemas.openxmlformats.org/officeDocument/2006/math" xmlns:v="urn:schemas-microsoft-com:vml" xmlns:wp14="http://schemas.microsoft.com/office/word/2010/wordprocessingDrawing" xmlns:wp="http://schemas.openxmlformats.org/drawingml/2006/wordprocessingDrawing" xmlns:w10="urn:schemas-microsoft-com:office:word" xmlns:w="http://schemas.openxmlformats.org/wordprocessingml/2006/main" xmlns:w14="http://schemas.microsoft.com/office/word/2010/wordml" xmlns:w15="http://schemas.microsoft.com/office/word/2012/wordml" xmlns:w16se="http://schemas.microsoft.com/office/word/2015/wordml/symex" xmlns:wpg="http://schemas.microsoft.com/office/word/2010/wordprocessingGroup" xmlns:wpi="http://schemas.microsoft.com/office/word/2010/wordprocessingInk" xmlns:wne="http://schemas.microsoft.com/office/word/2006/wordml" xmlns:wps="http://schemas.microsoft.com/office/word/2010/wordprocessingShape" mc:Ignorable="w14 w15 w16se wp14">
+<w:hdr xmlns:wpc="http://schemas.microsoft.com/office/word/2010/wordprocessingCanvas" xmlns:mc="http://schemas.openxmlformats.org/markup-compatibility/2006" xmlns:o="urn:schemas-microsoft-com:office:office" xmlns:r="http://schemas.openxmlformats.org/officeDocument/2006/relationships" xmlns:m="http://schemas.openxmlformats.org/officeDocument/2006/math" xmlns:v="urn:schemas-microsoft-com:vml" xmlns:wp14="http://schemas.microsoft.com/office/word/2010/wordprocessingDrawing" xmlns:wp="http://schemas.openxmlformats.org/drawingml/2006/wordprocessingDrawing" xmlns:w10="urn:schemas-microsoft-com:office:word" xmlns:w="http://schemas.openxmlformats.org/wordprocessingml/2006/main" xmlns:w14="http://schemas.microsoft.com/office/word/2010/wordml" xmlns:w15="http://schemas.microsoft.com/office/word/2012/wordml" xmlns:wpg="http://schemas.microsoft.com/office/word/2010/wordprocessingGroup" xmlns:wpi="http://schemas.microsoft.com/office/word/2010/wordprocessingInk" xmlns:wne="http://schemas.microsoft.com/office/word/2006/wordml" xmlns:wps="http://schemas.microsoft.com/office/word/2010/wordprocessingShape" mc:Ignorable="w14 w15 wp14">
   <w:p>
     <w:pPr>
       <w:pStyle w:val="Encabezado"/>
@@ -4071,8 +4028,8 @@
 </file>
 
 <file path=word/numbering.xml><?xml version="1.0" encoding="utf-8"?>
-<w:numbering xmlns:wpc="http://schemas.microsoft.com/office/word/2010/wordprocessingCanvas" xmlns:cx="http://schemas.microsoft.com/office/drawing/2014/chartex" xmlns:mc="http://schemas.openxmlformats.org/markup-compatibility/2006" xmlns:o="urn:schemas-microsoft-com:office:office" xmlns:r="http://schemas.openxmlformats.org/officeDocument/2006/relationships" xmlns:m="http://schemas.openxmlformats.org/officeDocument/2006/math" xmlns:v="urn:schemas-microsoft-com:vml" xmlns:wp14="http://schemas.microsoft.com/office/word/2010/wordprocessingDrawing" xmlns:wp="http://schemas.openxmlformats.org/drawingml/2006/wordprocessingDrawing" xmlns:w10="urn:schemas-microsoft-com:office:word" xmlns:w="http://schemas.openxmlformats.org/wordprocessingml/2006/main" xmlns:w14="http://schemas.microsoft.com/office/word/2010/wordml" xmlns:w15="http://schemas.microsoft.com/office/word/2012/wordml" xmlns:w16se="http://schemas.microsoft.com/office/word/2015/wordml/symex" xmlns:wpg="http://schemas.microsoft.com/office/word/2010/wordprocessingGroup" xmlns:wpi="http://schemas.microsoft.com/office/word/2010/wordprocessingInk" xmlns:wne="http://schemas.microsoft.com/office/word/2006/wordml" xmlns:wps="http://schemas.microsoft.com/office/word/2010/wordprocessingShape" mc:Ignorable="w14 w15 w16se wp14">
-  <w:abstractNum w:abstractNumId="0" w15:restartNumberingAfterBreak="0">
+<w:numbering xmlns:wpc="http://schemas.microsoft.com/office/word/2010/wordprocessingCanvas" xmlns:mc="http://schemas.openxmlformats.org/markup-compatibility/2006" xmlns:o="urn:schemas-microsoft-com:office:office" xmlns:r="http://schemas.openxmlformats.org/officeDocument/2006/relationships" xmlns:m="http://schemas.openxmlformats.org/officeDocument/2006/math" xmlns:v="urn:schemas-microsoft-com:vml" xmlns:wp14="http://schemas.microsoft.com/office/word/2010/wordprocessingDrawing" xmlns:wp="http://schemas.openxmlformats.org/drawingml/2006/wordprocessingDrawing" xmlns:w10="urn:schemas-microsoft-com:office:word" xmlns:w="http://schemas.openxmlformats.org/wordprocessingml/2006/main" xmlns:w14="http://schemas.microsoft.com/office/word/2010/wordml" xmlns:w15="http://schemas.microsoft.com/office/word/2012/wordml" xmlns:wpg="http://schemas.microsoft.com/office/word/2010/wordprocessingGroup" xmlns:wpi="http://schemas.microsoft.com/office/word/2010/wordprocessingInk" xmlns:wne="http://schemas.microsoft.com/office/word/2006/wordml" xmlns:wps="http://schemas.microsoft.com/office/word/2010/wordprocessingShape" mc:Ignorable="w14 w15 wp14">
+  <w:abstractNum w:abstractNumId="0">
     <w:nsid w:val="FFFFFF1D"/>
     <w:multiLevelType w:val="multilevel"/>
     <w:tmpl w:val="D550F6E4"/>
@@ -4212,7 +4169,7 @@
       </w:rPr>
     </w:lvl>
   </w:abstractNum>
-  <w:abstractNum w:abstractNumId="1" w15:restartNumberingAfterBreak="0">
+  <w:abstractNum w:abstractNumId="1">
     <w:nsid w:val="19E2275E"/>
     <w:multiLevelType w:val="hybridMultilevel"/>
     <w:tmpl w:val="40BCDD72"/>
@@ -4301,7 +4258,7 @@
       </w:pPr>
     </w:lvl>
   </w:abstractNum>
-  <w:abstractNum w:abstractNumId="2" w15:restartNumberingAfterBreak="0">
+  <w:abstractNum w:abstractNumId="2">
     <w:nsid w:val="22362FDA"/>
     <w:multiLevelType w:val="hybridMultilevel"/>
     <w:tmpl w:val="EC30AA28"/>
@@ -4403,7 +4360,7 @@
       </w:pPr>
     </w:lvl>
   </w:abstractNum>
-  <w:abstractNum w:abstractNumId="3" w15:restartNumberingAfterBreak="0">
+  <w:abstractNum w:abstractNumId="3">
     <w:nsid w:val="2D1F3C16"/>
     <w:multiLevelType w:val="hybridMultilevel"/>
     <w:tmpl w:val="BB1C9B8A"/>
@@ -4516,7 +4473,7 @@
       </w:rPr>
     </w:lvl>
   </w:abstractNum>
-  <w:abstractNum w:abstractNumId="4" w15:restartNumberingAfterBreak="0">
+  <w:abstractNum w:abstractNumId="4">
     <w:nsid w:val="2F3836D5"/>
     <w:multiLevelType w:val="hybridMultilevel"/>
     <w:tmpl w:val="8398C0FC"/>
@@ -4605,7 +4562,7 @@
       </w:pPr>
     </w:lvl>
   </w:abstractNum>
-  <w:abstractNum w:abstractNumId="5" w15:restartNumberingAfterBreak="0">
+  <w:abstractNum w:abstractNumId="5">
     <w:nsid w:val="36341E70"/>
     <w:multiLevelType w:val="hybridMultilevel"/>
     <w:tmpl w:val="8304C7E8"/>
@@ -4694,7 +4651,7 @@
       </w:pPr>
     </w:lvl>
   </w:abstractNum>
-  <w:abstractNum w:abstractNumId="6" w15:restartNumberingAfterBreak="0">
+  <w:abstractNum w:abstractNumId="6">
     <w:nsid w:val="393854B2"/>
     <w:multiLevelType w:val="hybridMultilevel"/>
     <w:tmpl w:val="33EAFEF4"/>
@@ -4783,7 +4740,7 @@
       </w:pPr>
     </w:lvl>
   </w:abstractNum>
-  <w:abstractNum w:abstractNumId="7" w15:restartNumberingAfterBreak="0">
+  <w:abstractNum w:abstractNumId="7">
     <w:nsid w:val="39D6114A"/>
     <w:multiLevelType w:val="hybridMultilevel"/>
     <w:tmpl w:val="D40C5BC0"/>
@@ -4896,7 +4853,7 @@
       </w:rPr>
     </w:lvl>
   </w:abstractNum>
-  <w:abstractNum w:abstractNumId="8" w15:restartNumberingAfterBreak="0">
+  <w:abstractNum w:abstractNumId="8">
     <w:nsid w:val="403D334F"/>
     <w:multiLevelType w:val="hybridMultilevel"/>
     <w:tmpl w:val="2F10C1D6"/>
@@ -4985,7 +4942,7 @@
       </w:pPr>
     </w:lvl>
   </w:abstractNum>
-  <w:abstractNum w:abstractNumId="9" w15:restartNumberingAfterBreak="0">
+  <w:abstractNum w:abstractNumId="9">
     <w:nsid w:val="490D3003"/>
     <w:multiLevelType w:val="hybridMultilevel"/>
     <w:tmpl w:val="1C02B856"/>
@@ -5074,7 +5031,7 @@
       </w:pPr>
     </w:lvl>
   </w:abstractNum>
-  <w:abstractNum w:abstractNumId="10" w15:restartNumberingAfterBreak="0">
+  <w:abstractNum w:abstractNumId="10">
     <w:nsid w:val="7524464F"/>
     <w:multiLevelType w:val="hybridMultilevel"/>
     <w:tmpl w:val="486A692A"/>
@@ -5163,7 +5120,7 @@
       </w:pPr>
     </w:lvl>
   </w:abstractNum>
-  <w:abstractNum w:abstractNumId="11" w15:restartNumberingAfterBreak="0">
+  <w:abstractNum w:abstractNumId="11">
     <w:nsid w:val="7EC64424"/>
     <w:multiLevelType w:val="hybridMultilevel"/>
     <w:tmpl w:val="D2B88148"/>
@@ -5296,7 +5253,7 @@
 </file>
 
 <file path=word/styles.xml><?xml version="1.0" encoding="utf-8"?>
-<w:styles xmlns:mc="http://schemas.openxmlformats.org/markup-compatibility/2006" xmlns:r="http://schemas.openxmlformats.org/officeDocument/2006/relationships" xmlns:w="http://schemas.openxmlformats.org/wordprocessingml/2006/main" xmlns:w14="http://schemas.microsoft.com/office/word/2010/wordml" xmlns:w15="http://schemas.microsoft.com/office/word/2012/wordml" xmlns:w16se="http://schemas.microsoft.com/office/word/2015/wordml/symex" mc:Ignorable="w14 w15 w16se">
+<w:styles xmlns:mc="http://schemas.openxmlformats.org/markup-compatibility/2006" xmlns:r="http://schemas.openxmlformats.org/officeDocument/2006/relationships" xmlns:w="http://schemas.openxmlformats.org/wordprocessingml/2006/main" xmlns:w14="http://schemas.microsoft.com/office/word/2010/wordml" xmlns:w15="http://schemas.microsoft.com/office/word/2012/wordml" mc:Ignorable="w14 w15">
   <w:docDefaults>
     <w:rPrDefault>
       <w:rPr>
@@ -6031,6 +5988,7 @@
     <w:basedOn w:val="Tablanormal"/>
     <w:rsid w:val="009C5B80"/>
     <w:tblPr>
+      <w:tblInd w:w="0" w:type="dxa"/>
       <w:tblBorders>
         <w:top w:val="single" w:sz="4" w:space="0" w:color="000000"/>
         <w:left w:val="single" w:sz="4" w:space="0" w:color="000000"/>
@@ -6039,6 +5997,12 @@
         <w:insideH w:val="single" w:sz="4" w:space="0" w:color="000000"/>
         <w:insideV w:val="single" w:sz="4" w:space="0" w:color="000000"/>
       </w:tblBorders>
+      <w:tblCellMar>
+        <w:top w:w="0" w:type="dxa"/>
+        <w:left w:w="108" w:type="dxa"/>
+        <w:bottom w:w="0" w:type="dxa"/>
+        <w:right w:w="108" w:type="dxa"/>
+      </w:tblCellMar>
     </w:tblPr>
   </w:style>
   <w:style w:type="character" w:styleId="Textodelmarcadordeposicin">

</xml_diff>

<commit_message>
Proposito y alcance agregado
Proposito y alcance agregado ( por jhunior)
</commit_message>
<xml_diff>
--- a/Desarrollo/STSM/Gestion/STSM_PP.docx
+++ b/Desarrollo/STSM/Gestion/STSM_PP.docx
@@ -82,7 +82,7 @@
               </wp:anchor>
             </w:drawing>
           </mc:Choice>
-          <mc:Fallback xmlns:w16cid="http://schemas.microsoft.com/office/word/2016/wordml/cid" xmlns:am3d="http://schemas.microsoft.com/office/drawing/2017/model3d" xmlns:aink="http://schemas.microsoft.com/office/drawing/2016/ink" xmlns:cx8="http://schemas.microsoft.com/office/drawing/2016/5/14/chartex" xmlns:cx7="http://schemas.microsoft.com/office/drawing/2016/5/13/chartex" xmlns:cx6="http://schemas.microsoft.com/office/drawing/2016/5/12/chartex" xmlns:cx5="http://schemas.microsoft.com/office/drawing/2016/5/11/chartex" xmlns:cx4="http://schemas.microsoft.com/office/drawing/2016/5/10/chartex" xmlns:cx3="http://schemas.microsoft.com/office/drawing/2016/5/9/chartex" xmlns:cx2="http://schemas.microsoft.com/office/drawing/2015/10/21/chartex" xmlns:cx1="http://schemas.microsoft.com/office/drawing/2015/9/8/chartex">
+          <mc:Fallback xmlns:cx1="http://schemas.microsoft.com/office/drawing/2015/9/8/chartex" xmlns:cx2="http://schemas.microsoft.com/office/drawing/2015/10/21/chartex" xmlns:cx3="http://schemas.microsoft.com/office/drawing/2016/5/9/chartex" xmlns:cx4="http://schemas.microsoft.com/office/drawing/2016/5/10/chartex" xmlns:cx5="http://schemas.microsoft.com/office/drawing/2016/5/11/chartex" xmlns:cx6="http://schemas.microsoft.com/office/drawing/2016/5/12/chartex" xmlns:cx7="http://schemas.microsoft.com/office/drawing/2016/5/13/chartex" xmlns:cx8="http://schemas.microsoft.com/office/drawing/2016/5/14/chartex" xmlns:aink="http://schemas.microsoft.com/office/drawing/2016/ink" xmlns:am3d="http://schemas.microsoft.com/office/drawing/2017/model3d" xmlns:w16cid="http://schemas.microsoft.com/office/word/2016/wordml/cid">
             <w:pict>
               <v:shapetype w14:anchorId="002A9ADB" id="_x0000_t32" coordsize="21600,21600" o:spt="32" o:oned="t" path="m,l21600,21600e" filled="f">
                 <v:path arrowok="t" fillok="f" o:connecttype="none"/>
@@ -194,8 +194,10 @@
                 <w:color w:val="A6A6A6"/>
                 <w:sz w:val="20"/>
               </w:rPr>
-              <w:t>1.1</w:t>
-            </w:r>
+              <w:t>1.2</w:t>
+            </w:r>
+            <w:bookmarkStart w:id="0" w:name="_GoBack"/>
+            <w:bookmarkEnd w:id="0"/>
           </w:p>
         </w:tc>
       </w:tr>
@@ -332,7 +334,7 @@
                 <w:szCs w:val="22"/>
                 <w:lang w:val="es-PE"/>
               </w:rPr>
-              <w:t>SUMMARY</w:t>
+              <w:t>INFORMACION GENERAL</w:t>
             </w:r>
           </w:p>
         </w:tc>
@@ -857,6 +859,16 @@
                 <w:lang w:val="es-PE"/>
               </w:rPr>
             </w:pPr>
+            <w:r>
+              <w:rPr>
+                <w:rFonts w:ascii="Arial" w:hAnsi="Arial" w:cs="Arial"/>
+                <w:bCs/>
+                <w:i/>
+                <w:iCs/>
+                <w:lang w:val="es-PE"/>
+              </w:rPr>
+              <w:t>Intermediario entre conductores y pasajeros con una misma ruta o destino</w:t>
+            </w:r>
           </w:p>
         </w:tc>
       </w:tr>
@@ -1077,8 +1089,25 @@
                 <w:szCs w:val="22"/>
                 <w:lang w:val="es-PE"/>
               </w:rPr>
-              <w:t>Propósito</w:t>
-            </w:r>
+              <w:t xml:space="preserve">Propósito: </w:t>
+            </w:r>
+            <w:r>
+              <w:rPr>
+                <w:rFonts w:ascii="Futura Lt BT" w:hAnsi="Futura Lt BT" w:cs="Arial"/>
+                <w:szCs w:val="22"/>
+                <w:lang w:val="es-PE"/>
+              </w:rPr>
+              <w:t>Aplicación móvil que actúe de intermediario entre conductores y pasajeros, permitiendo una interacción fácil y rápida de los diferentes conductores con sus rutas, tarifas para que los pasajeros lo contacten.</w:t>
+            </w:r>
+          </w:p>
+          <w:p>
+            <w:pPr>
+              <w:rPr>
+                <w:rFonts w:ascii="Futura Lt BT" w:hAnsi="Futura Lt BT" w:cs="Arial"/>
+                <w:szCs w:val="22"/>
+                <w:lang w:val="es-PE"/>
+              </w:rPr>
+            </w:pPr>
             <w:r>
               <w:rPr>
                 <w:rFonts w:ascii="Futura Lt BT" w:hAnsi="Futura Lt BT" w:cs="Arial"/>
@@ -1086,81 +1115,16 @@
                 <w:szCs w:val="22"/>
                 <w:lang w:val="es-PE"/>
               </w:rPr>
-              <w:t>:</w:t>
-            </w:r>
-            <w:r>
-              <w:rPr>
-                <w:rFonts w:ascii="Futura Lt BT" w:hAnsi="Futura Lt BT" w:cs="Arial"/>
-                <w:b/>
-                <w:szCs w:val="22"/>
-                <w:lang w:val="es-PE"/>
-              </w:rPr>
-              <w:t xml:space="preserve"> </w:t>
-            </w:r>
-            <w:r>
-              <w:rPr>
-                <w:rFonts w:ascii="Futura Lt BT" w:hAnsi="Futura Lt BT" w:cs="Arial"/>
-                <w:b/>
-                <w:szCs w:val="22"/>
-                <w:lang w:val="es-PE"/>
-              </w:rPr>
-              <w:t xml:space="preserve"> </w:t>
-            </w:r>
-          </w:p>
-          <w:p>
-            <w:pPr>
-              <w:rPr>
-                <w:rFonts w:ascii="Futura Lt BT" w:hAnsi="Futura Lt BT" w:cs="Arial"/>
-                <w:szCs w:val="22"/>
-                <w:lang w:val="es-PE"/>
-              </w:rPr>
-            </w:pPr>
-          </w:p>
-          <w:p>
-            <w:pPr>
-              <w:rPr>
-                <w:rFonts w:ascii="Futura Lt BT" w:hAnsi="Futura Lt BT" w:cs="Arial"/>
-                <w:i/>
-                <w:szCs w:val="22"/>
-                <w:lang w:val="es-PE"/>
-              </w:rPr>
-            </w:pPr>
-            <w:r>
-              <w:rPr>
-                <w:rFonts w:ascii="Futura Lt BT" w:hAnsi="Futura Lt BT" w:cs="Arial"/>
-                <w:b/>
-                <w:szCs w:val="22"/>
-                <w:lang w:val="es-PE"/>
-              </w:rPr>
-              <w:t>Criterio de inclusión/excluye</w:t>
-            </w:r>
-            <w:r>
-              <w:rPr>
-                <w:rFonts w:ascii="Futura Lt BT" w:hAnsi="Futura Lt BT" w:cs="Arial"/>
-                <w:b/>
-                <w:szCs w:val="22"/>
-                <w:lang w:val="es-PE"/>
-              </w:rPr>
-              <w:t>:</w:t>
-            </w:r>
-            <w:r>
-              <w:rPr>
-                <w:rFonts w:ascii="Futura Lt BT" w:hAnsi="Futura Lt BT" w:cs="Arial"/>
-                <w:b/>
-                <w:szCs w:val="22"/>
-                <w:lang w:val="es-PE"/>
-              </w:rPr>
-              <w:t xml:space="preserve"> </w:t>
-            </w:r>
-          </w:p>
-          <w:p>
-            <w:pPr>
-              <w:rPr>
-                <w:rFonts w:ascii="Futura Lt BT" w:hAnsi="Futura Lt BT" w:cs="Arial"/>
-                <w:szCs w:val="22"/>
-                <w:lang w:val="es-PE"/>
-              </w:rPr>
-            </w:pPr>
+              <w:t xml:space="preserve">Criterio de inclusión/excluye: </w:t>
+            </w:r>
+            <w:r>
+              <w:rPr>
+                <w:rFonts w:ascii="Futura Lt BT" w:hAnsi="Futura Lt BT" w:cs="Arial"/>
+                <w:szCs w:val="22"/>
+                <w:lang w:val="es-PE"/>
+              </w:rPr>
+              <w:t>Conductores y pasajeros pertenecientes a la Universidad Mayor de San Marcos, avalados por algún documento de identificación.</w:t>
+            </w:r>
           </w:p>
         </w:tc>
       </w:tr>
@@ -1394,8 +1358,6 @@
           <w:lang w:val="es-PE"/>
         </w:rPr>
       </w:pPr>
-      <w:bookmarkStart w:id="0" w:name="_GoBack"/>
-      <w:bookmarkEnd w:id="0"/>
     </w:p>
     <w:tbl>
       <w:tblPr>

</xml_diff>

<commit_message>
Proceso 5 y Project Charter modified
</commit_message>
<xml_diff>
--- a/Desarrollo/STSM/Gestion/STSM_PP.docx
+++ b/Desarrollo/STSM/Gestion/STSM_PP.docx
@@ -1,6 +1,6 @@
 
 <file path=word/document.xml><?xml version="1.0" encoding="utf-8"?>
-<w:document xmlns:wpc="http://schemas.microsoft.com/office/word/2010/wordprocessingCanvas" xmlns:mc="http://schemas.openxmlformats.org/markup-compatibility/2006" xmlns:o="urn:schemas-microsoft-com:office:office" xmlns:r="http://schemas.openxmlformats.org/officeDocument/2006/relationships" xmlns:m="http://schemas.openxmlformats.org/officeDocument/2006/math" xmlns:v="urn:schemas-microsoft-com:vml" xmlns:wp14="http://schemas.microsoft.com/office/word/2010/wordprocessingDrawing" xmlns:wp="http://schemas.openxmlformats.org/drawingml/2006/wordprocessingDrawing" xmlns:w10="urn:schemas-microsoft-com:office:word" xmlns:w="http://schemas.openxmlformats.org/wordprocessingml/2006/main" xmlns:w14="http://schemas.microsoft.com/office/word/2010/wordml" xmlns:w15="http://schemas.microsoft.com/office/word/2012/wordml" xmlns:wpg="http://schemas.microsoft.com/office/word/2010/wordprocessingGroup" xmlns:wpi="http://schemas.microsoft.com/office/word/2010/wordprocessingInk" xmlns:wne="http://schemas.microsoft.com/office/word/2006/wordml" xmlns:wps="http://schemas.microsoft.com/office/word/2010/wordprocessingShape" mc:Ignorable="w14 w15 wp14">
+<w:document xmlns:wpc="http://schemas.microsoft.com/office/word/2010/wordprocessingCanvas" xmlns:cx="http://schemas.microsoft.com/office/drawing/2014/chartex" xmlns:mc="http://schemas.openxmlformats.org/markup-compatibility/2006" xmlns:o="urn:schemas-microsoft-com:office:office" xmlns:r="http://schemas.openxmlformats.org/officeDocument/2006/relationships" xmlns:m="http://schemas.openxmlformats.org/officeDocument/2006/math" xmlns:v="urn:schemas-microsoft-com:vml" xmlns:wp14="http://schemas.microsoft.com/office/word/2010/wordprocessingDrawing" xmlns:wp="http://schemas.openxmlformats.org/drawingml/2006/wordprocessingDrawing" xmlns:w10="urn:schemas-microsoft-com:office:word" xmlns:w="http://schemas.openxmlformats.org/wordprocessingml/2006/main" xmlns:w14="http://schemas.microsoft.com/office/word/2010/wordml" xmlns:w15="http://schemas.microsoft.com/office/word/2012/wordml" xmlns:w16se="http://schemas.microsoft.com/office/word/2015/wordml/symex" xmlns:wpg="http://schemas.microsoft.com/office/word/2010/wordprocessingGroup" xmlns:wpi="http://schemas.microsoft.com/office/word/2010/wordprocessingInk" xmlns:wne="http://schemas.microsoft.com/office/word/2006/wordml" xmlns:wps="http://schemas.microsoft.com/office/word/2010/wordprocessingShape" mc:Ignorable="w14 w15 w16se wp14">
   <w:body>
     <w:p>
       <w:pPr>
@@ -19,7 +19,6 @@
           <w:rFonts w:ascii="Futura Lt BT" w:hAnsi="Futura Lt BT"/>
           <w:noProof/>
           <w:sz w:val="18"/>
-          <w:lang w:val="es-PE" w:eastAsia="es-PE"/>
         </w:rPr>
         <mc:AlternateContent>
           <mc:Choice Requires="wps">
@@ -83,7 +82,7 @@
               </wp:anchor>
             </w:drawing>
           </mc:Choice>
-          <mc:Fallback xmlns:w16se="http://schemas.microsoft.com/office/word/2015/wordml/symex" xmlns:cx="http://schemas.microsoft.com/office/drawing/2014/chartex">
+          <mc:Fallback xmlns:cx1="http://schemas.microsoft.com/office/drawing/2015/9/8/chartex" xmlns:cx2="http://schemas.microsoft.com/office/drawing/2015/10/21/chartex" xmlns:cx3="http://schemas.microsoft.com/office/drawing/2016/5/9/chartex" xmlns:cx4="http://schemas.microsoft.com/office/drawing/2016/5/10/chartex" xmlns:cx5="http://schemas.microsoft.com/office/drawing/2016/5/11/chartex" xmlns:cx6="http://schemas.microsoft.com/office/drawing/2016/5/12/chartex" xmlns:cx7="http://schemas.microsoft.com/office/drawing/2016/5/13/chartex" xmlns:cx8="http://schemas.microsoft.com/office/drawing/2016/5/14/chartex" xmlns:aink="http://schemas.microsoft.com/office/drawing/2016/ink" xmlns:am3d="http://schemas.microsoft.com/office/drawing/2017/model3d" xmlns:w16cid="http://schemas.microsoft.com/office/word/2016/wordml/cid">
             <w:pict>
               <v:shapetype w14:anchorId="002A9ADB" id="_x0000_t32" coordsize="21600,21600" o:spt="32" o:oned="t" path="m,l21600,21600e" filled="f">
                 <v:path arrowok="t" fillok="f" o:connecttype="none"/>
@@ -195,8 +194,10 @@
                 <w:color w:val="A6A6A6"/>
                 <w:sz w:val="20"/>
               </w:rPr>
-              <w:t>1.1</w:t>
-            </w:r>
+              <w:t>1.2</w:t>
+            </w:r>
+            <w:bookmarkStart w:id="0" w:name="_GoBack"/>
+            <w:bookmarkEnd w:id="0"/>
           </w:p>
         </w:tc>
       </w:tr>
@@ -333,7 +334,7 @@
                 <w:szCs w:val="22"/>
                 <w:lang w:val="es-PE"/>
               </w:rPr>
-              <w:t>SUMMARY</w:t>
+              <w:t>INFORMACION GENERAL</w:t>
             </w:r>
           </w:p>
         </w:tc>
@@ -858,6 +859,16 @@
                 <w:lang w:val="es-PE"/>
               </w:rPr>
             </w:pPr>
+            <w:r>
+              <w:rPr>
+                <w:rFonts w:ascii="Arial" w:hAnsi="Arial" w:cs="Arial"/>
+                <w:bCs/>
+                <w:i/>
+                <w:iCs/>
+                <w:lang w:val="es-PE"/>
+              </w:rPr>
+              <w:t>Intermediario entre conductores y pasajeros con una misma ruta o destino</w:t>
+            </w:r>
           </w:p>
         </w:tc>
       </w:tr>
@@ -1078,8 +1089,25 @@
                 <w:szCs w:val="22"/>
                 <w:lang w:val="es-PE"/>
               </w:rPr>
-              <w:t>Propósito</w:t>
-            </w:r>
+              <w:t xml:space="preserve">Propósito: </w:t>
+            </w:r>
+            <w:r>
+              <w:rPr>
+                <w:rFonts w:ascii="Futura Lt BT" w:hAnsi="Futura Lt BT" w:cs="Arial"/>
+                <w:szCs w:val="22"/>
+                <w:lang w:val="es-PE"/>
+              </w:rPr>
+              <w:t>Aplicación móvil que actúe de intermediario entre conductores y pasajeros, permitiendo una interacción fácil y rápida de los diferentes conductores con sus rutas, tarifas para que los pasajeros lo contacten.</w:t>
+            </w:r>
+          </w:p>
+          <w:p>
+            <w:pPr>
+              <w:rPr>
+                <w:rFonts w:ascii="Futura Lt BT" w:hAnsi="Futura Lt BT" w:cs="Arial"/>
+                <w:szCs w:val="22"/>
+                <w:lang w:val="es-PE"/>
+              </w:rPr>
+            </w:pPr>
             <w:r>
               <w:rPr>
                 <w:rFonts w:ascii="Futura Lt BT" w:hAnsi="Futura Lt BT" w:cs="Arial"/>
@@ -1087,81 +1115,16 @@
                 <w:szCs w:val="22"/>
                 <w:lang w:val="es-PE"/>
               </w:rPr>
-              <w:t>:</w:t>
-            </w:r>
-            <w:r>
-              <w:rPr>
-                <w:rFonts w:ascii="Futura Lt BT" w:hAnsi="Futura Lt BT" w:cs="Arial"/>
-                <w:b/>
-                <w:szCs w:val="22"/>
-                <w:lang w:val="es-PE"/>
-              </w:rPr>
-              <w:t xml:space="preserve"> </w:t>
-            </w:r>
-            <w:r>
-              <w:rPr>
-                <w:rFonts w:ascii="Futura Lt BT" w:hAnsi="Futura Lt BT" w:cs="Arial"/>
-                <w:b/>
-                <w:szCs w:val="22"/>
-                <w:lang w:val="es-PE"/>
-              </w:rPr>
-              <w:t xml:space="preserve"> </w:t>
-            </w:r>
-          </w:p>
-          <w:p>
-            <w:pPr>
-              <w:rPr>
-                <w:rFonts w:ascii="Futura Lt BT" w:hAnsi="Futura Lt BT" w:cs="Arial"/>
-                <w:szCs w:val="22"/>
-                <w:lang w:val="es-PE"/>
-              </w:rPr>
-            </w:pPr>
-          </w:p>
-          <w:p>
-            <w:pPr>
-              <w:rPr>
-                <w:rFonts w:ascii="Futura Lt BT" w:hAnsi="Futura Lt BT" w:cs="Arial"/>
-                <w:i/>
-                <w:szCs w:val="22"/>
-                <w:lang w:val="es-PE"/>
-              </w:rPr>
-            </w:pPr>
-            <w:r>
-              <w:rPr>
-                <w:rFonts w:ascii="Futura Lt BT" w:hAnsi="Futura Lt BT" w:cs="Arial"/>
-                <w:b/>
-                <w:szCs w:val="22"/>
-                <w:lang w:val="es-PE"/>
-              </w:rPr>
-              <w:t>Criterio de inclusión/excluye</w:t>
-            </w:r>
-            <w:r>
-              <w:rPr>
-                <w:rFonts w:ascii="Futura Lt BT" w:hAnsi="Futura Lt BT" w:cs="Arial"/>
-                <w:b/>
-                <w:szCs w:val="22"/>
-                <w:lang w:val="es-PE"/>
-              </w:rPr>
-              <w:t>:</w:t>
-            </w:r>
-            <w:r>
-              <w:rPr>
-                <w:rFonts w:ascii="Futura Lt BT" w:hAnsi="Futura Lt BT" w:cs="Arial"/>
-                <w:b/>
-                <w:szCs w:val="22"/>
-                <w:lang w:val="es-PE"/>
-              </w:rPr>
-              <w:t xml:space="preserve"> </w:t>
-            </w:r>
-          </w:p>
-          <w:p>
-            <w:pPr>
-              <w:rPr>
-                <w:rFonts w:ascii="Futura Lt BT" w:hAnsi="Futura Lt BT" w:cs="Arial"/>
-                <w:szCs w:val="22"/>
-                <w:lang w:val="es-PE"/>
-              </w:rPr>
-            </w:pPr>
+              <w:t xml:space="preserve">Criterio de inclusión/excluye: </w:t>
+            </w:r>
+            <w:r>
+              <w:rPr>
+                <w:rFonts w:ascii="Futura Lt BT" w:hAnsi="Futura Lt BT" w:cs="Arial"/>
+                <w:szCs w:val="22"/>
+                <w:lang w:val="es-PE"/>
+              </w:rPr>
+              <w:t>Conductores y pasajeros pertenecientes a la Universidad Mayor de San Marcos, avalados por algún documento de identificación.</w:t>
+            </w:r>
           </w:p>
         </w:tc>
       </w:tr>
@@ -1383,8 +1346,6 @@
               </w:rPr>
               <w:t>Se construirá un apartado web exclusivo para el administrador.</w:t>
             </w:r>
-            <w:bookmarkStart w:id="0" w:name="_GoBack"/>
-            <w:bookmarkEnd w:id="0"/>
           </w:p>
         </w:tc>
       </w:tr>
@@ -2200,14 +2161,6 @@
                 <w:szCs w:val="22"/>
                 <w:lang w:val="es-PE"/>
               </w:rPr>
-              <w:t xml:space="preserve"> Junior</w:t>
-            </w:r>
-            <w:r>
-              <w:rPr>
-                <w:rFonts w:ascii="Futura Lt BT" w:hAnsi="Futura Lt BT" w:cs="Arial"/>
-                <w:szCs w:val="22"/>
-                <w:lang w:val="es-PE"/>
-              </w:rPr>
               <w:t xml:space="preserve"> </w:t>
             </w:r>
             <w:proofErr w:type="spellStart"/>
@@ -2220,14 +2173,6 @@
               <w:t>Ccopa</w:t>
             </w:r>
             <w:proofErr w:type="spellEnd"/>
-            <w:r>
-              <w:rPr>
-                <w:rFonts w:ascii="Futura Lt BT" w:hAnsi="Futura Lt BT" w:cs="Arial"/>
-                <w:szCs w:val="22"/>
-                <w:lang w:val="es-PE"/>
-              </w:rPr>
-              <w:t xml:space="preserve"> Mamani</w:t>
-            </w:r>
           </w:p>
         </w:tc>
       </w:tr>
@@ -2345,25 +2290,7 @@
                 <w:szCs w:val="22"/>
                 <w:lang w:val="es-PE"/>
               </w:rPr>
-              <w:t xml:space="preserve">Elmer </w:t>
-            </w:r>
-            <w:proofErr w:type="spellStart"/>
-            <w:r>
-              <w:rPr>
-                <w:rFonts w:ascii="Futura Lt BT" w:hAnsi="Futura Lt BT" w:cs="Arial"/>
-                <w:szCs w:val="22"/>
-                <w:lang w:val="es-PE"/>
-              </w:rPr>
-              <w:t>Diaz</w:t>
-            </w:r>
-            <w:proofErr w:type="spellEnd"/>
-            <w:r>
-              <w:rPr>
-                <w:rFonts w:ascii="Futura Lt BT" w:hAnsi="Futura Lt BT" w:cs="Arial"/>
-                <w:szCs w:val="22"/>
-                <w:lang w:val="es-PE"/>
-              </w:rPr>
-              <w:t xml:space="preserve"> y Steve Matos</w:t>
+              <w:t>Elmer Diaz y Steve Matos</w:t>
             </w:r>
           </w:p>
         </w:tc>
@@ -2646,6 +2573,14 @@
                 <w:lang w:val="es-PE"/>
               </w:rPr>
             </w:pPr>
+            <w:r>
+              <w:rPr>
+                <w:rFonts w:ascii="Futura Lt BT" w:hAnsi="Futura Lt BT" w:cs="Arial"/>
+                <w:szCs w:val="22"/>
+                <w:lang w:val="es-PE"/>
+              </w:rPr>
+              <w:t>Retraso en el desarrollo</w:t>
+            </w:r>
           </w:p>
         </w:tc>
         <w:tc>
@@ -2666,6 +2601,14 @@
                 <w:lang w:val="es-PE"/>
               </w:rPr>
             </w:pPr>
+            <w:r>
+              <w:rPr>
+                <w:rFonts w:ascii="Futura Lt BT" w:hAnsi="Futura Lt BT" w:cs="Arial"/>
+                <w:szCs w:val="22"/>
+                <w:lang w:val="es-PE"/>
+              </w:rPr>
+              <w:t xml:space="preserve">Por algún acontecimiento el desarrollo del proyecto se puede retrasar y por ende afectar los tiempos designados. </w:t>
+            </w:r>
           </w:p>
         </w:tc>
         <w:tc>
@@ -2687,6 +2630,14 @@
                 <w:lang w:val="es-PE"/>
               </w:rPr>
             </w:pPr>
+            <w:r>
+              <w:rPr>
+                <w:rFonts w:ascii="Futura Lt BT" w:hAnsi="Futura Lt BT" w:cs="Arial"/>
+                <w:szCs w:val="22"/>
+                <w:lang w:val="es-PE"/>
+              </w:rPr>
+              <w:t>M</w:t>
+            </w:r>
           </w:p>
         </w:tc>
         <w:tc>
@@ -2708,6 +2659,14 @@
                 <w:lang w:val="es-PE"/>
               </w:rPr>
             </w:pPr>
+            <w:r>
+              <w:rPr>
+                <w:rFonts w:ascii="Futura Lt BT" w:hAnsi="Futura Lt BT" w:cs="Arial"/>
+                <w:szCs w:val="22"/>
+                <w:lang w:val="es-PE"/>
+              </w:rPr>
+              <w:t>M</w:t>
+            </w:r>
           </w:p>
         </w:tc>
       </w:tr>
@@ -2730,6 +2689,14 @@
                 <w:lang w:val="es-PE"/>
               </w:rPr>
             </w:pPr>
+            <w:r>
+              <w:rPr>
+                <w:rFonts w:ascii="Futura Lt BT" w:hAnsi="Futura Lt BT" w:cs="Arial"/>
+                <w:szCs w:val="22"/>
+                <w:lang w:val="es-PE"/>
+              </w:rPr>
+              <w:t>Desconocimiento de una tecnología</w:t>
+            </w:r>
           </w:p>
         </w:tc>
         <w:tc>
@@ -2750,6 +2717,14 @@
                 <w:lang w:val="es-PE"/>
               </w:rPr>
             </w:pPr>
+            <w:r>
+              <w:rPr>
+                <w:rFonts w:ascii="Futura Lt BT" w:hAnsi="Futura Lt BT" w:cs="Arial"/>
+                <w:szCs w:val="22"/>
+                <w:lang w:val="es-PE"/>
+              </w:rPr>
+              <w:t>El desconocimiento de una tecnología a utilizar afectara en la realización del proyecto.</w:t>
+            </w:r>
           </w:p>
         </w:tc>
         <w:tc>
@@ -2771,6 +2746,14 @@
                 <w:lang w:val="es-PE"/>
               </w:rPr>
             </w:pPr>
+            <w:r>
+              <w:rPr>
+                <w:rFonts w:ascii="Futura Lt BT" w:hAnsi="Futura Lt BT" w:cs="Arial"/>
+                <w:szCs w:val="22"/>
+                <w:lang w:val="es-PE"/>
+              </w:rPr>
+              <w:t>M</w:t>
+            </w:r>
           </w:p>
         </w:tc>
         <w:tc>
@@ -2792,6 +2775,14 @@
                 <w:lang w:val="es-PE"/>
               </w:rPr>
             </w:pPr>
+            <w:r>
+              <w:rPr>
+                <w:rFonts w:ascii="Futura Lt BT" w:hAnsi="Futura Lt BT" w:cs="Arial"/>
+                <w:szCs w:val="22"/>
+                <w:lang w:val="es-PE"/>
+              </w:rPr>
+              <w:t>M</w:t>
+            </w:r>
           </w:p>
         </w:tc>
       </w:tr>
@@ -2814,6 +2805,14 @@
                 <w:lang w:val="es-PE"/>
               </w:rPr>
             </w:pPr>
+            <w:r>
+              <w:rPr>
+                <w:rFonts w:ascii="Futura Lt BT" w:hAnsi="Futura Lt BT" w:cs="Arial"/>
+                <w:szCs w:val="22"/>
+                <w:lang w:val="es-PE"/>
+              </w:rPr>
+              <w:t>Problemas en la base de datos</w:t>
+            </w:r>
           </w:p>
         </w:tc>
         <w:tc>
@@ -2834,6 +2833,14 @@
                 <w:lang w:val="es-PE"/>
               </w:rPr>
             </w:pPr>
+            <w:r>
+              <w:rPr>
+                <w:rFonts w:ascii="Futura Lt BT" w:hAnsi="Futura Lt BT" w:cs="Arial"/>
+                <w:szCs w:val="22"/>
+                <w:lang w:val="es-PE"/>
+              </w:rPr>
+              <w:t>Un mal diseño de la base datos afectara, en los inicios del desarrollo de la aplicación.</w:t>
+            </w:r>
           </w:p>
         </w:tc>
         <w:tc>
@@ -2855,6 +2862,14 @@
                 <w:lang w:val="es-PE"/>
               </w:rPr>
             </w:pPr>
+            <w:r>
+              <w:rPr>
+                <w:rFonts w:ascii="Futura Lt BT" w:hAnsi="Futura Lt BT" w:cs="Arial"/>
+                <w:szCs w:val="22"/>
+                <w:lang w:val="es-PE"/>
+              </w:rPr>
+              <w:t>L</w:t>
+            </w:r>
           </w:p>
         </w:tc>
         <w:tc>
@@ -2876,6 +2891,130 @@
                 <w:lang w:val="es-PE"/>
               </w:rPr>
             </w:pPr>
+            <w:r>
+              <w:rPr>
+                <w:rFonts w:ascii="Futura Lt BT" w:hAnsi="Futura Lt BT" w:cs="Arial"/>
+                <w:szCs w:val="22"/>
+                <w:lang w:val="es-PE"/>
+              </w:rPr>
+              <w:t>L</w:t>
+            </w:r>
+          </w:p>
+        </w:tc>
+      </w:tr>
+      <w:tr>
+        <w:tc>
+          <w:tcPr>
+            <w:tcW w:w="2268" w:type="dxa"/>
+            <w:tcBorders>
+              <w:top w:val="single" w:sz="4" w:space="0" w:color="auto"/>
+              <w:left w:val="single" w:sz="4" w:space="0" w:color="auto"/>
+              <w:bottom w:val="single" w:sz="4" w:space="0" w:color="auto"/>
+              <w:right w:val="single" w:sz="4" w:space="0" w:color="auto"/>
+            </w:tcBorders>
+          </w:tcPr>
+          <w:p>
+            <w:pPr>
+              <w:rPr>
+                <w:rFonts w:ascii="Futura Lt BT" w:hAnsi="Futura Lt BT" w:cs="Arial"/>
+                <w:szCs w:val="22"/>
+                <w:lang w:val="es-PE"/>
+              </w:rPr>
+            </w:pPr>
+            <w:r>
+              <w:rPr>
+                <w:rFonts w:ascii="Futura Lt BT" w:hAnsi="Futura Lt BT" w:cs="Arial"/>
+                <w:szCs w:val="22"/>
+                <w:lang w:val="es-PE"/>
+              </w:rPr>
+              <w:t xml:space="preserve">Requisitos </w:t>
+            </w:r>
+          </w:p>
+        </w:tc>
+        <w:tc>
+          <w:tcPr>
+            <w:tcW w:w="4500" w:type="dxa"/>
+            <w:tcBorders>
+              <w:top w:val="single" w:sz="4" w:space="0" w:color="auto"/>
+              <w:left w:val="single" w:sz="4" w:space="0" w:color="auto"/>
+              <w:bottom w:val="single" w:sz="4" w:space="0" w:color="auto"/>
+              <w:right w:val="single" w:sz="4" w:space="0" w:color="auto"/>
+            </w:tcBorders>
+          </w:tcPr>
+          <w:p>
+            <w:pPr>
+              <w:rPr>
+                <w:rFonts w:ascii="Futura Lt BT" w:hAnsi="Futura Lt BT" w:cs="Arial"/>
+                <w:szCs w:val="22"/>
+                <w:lang w:val="es-PE"/>
+              </w:rPr>
+            </w:pPr>
+            <w:r>
+              <w:rPr>
+                <w:rFonts w:ascii="Futura Lt BT" w:hAnsi="Futura Lt BT" w:cs="Arial"/>
+                <w:szCs w:val="22"/>
+                <w:lang w:val="es-PE"/>
+              </w:rPr>
+              <w:t>Un mal análisis de los requisitos afectara en el desarrollo del proyecto.</w:t>
+            </w:r>
+          </w:p>
+        </w:tc>
+        <w:tc>
+          <w:tcPr>
+            <w:tcW w:w="1350" w:type="dxa"/>
+            <w:tcBorders>
+              <w:top w:val="single" w:sz="4" w:space="0" w:color="auto"/>
+              <w:left w:val="single" w:sz="4" w:space="0" w:color="auto"/>
+              <w:bottom w:val="single" w:sz="4" w:space="0" w:color="auto"/>
+              <w:right w:val="single" w:sz="4" w:space="0" w:color="auto"/>
+            </w:tcBorders>
+          </w:tcPr>
+          <w:p>
+            <w:pPr>
+              <w:jc w:val="center"/>
+              <w:rPr>
+                <w:rFonts w:ascii="Futura Lt BT" w:hAnsi="Futura Lt BT" w:cs="Arial"/>
+                <w:szCs w:val="22"/>
+                <w:lang w:val="es-PE"/>
+              </w:rPr>
+            </w:pPr>
+            <w:r>
+              <w:rPr>
+                <w:rFonts w:ascii="Futura Lt BT" w:hAnsi="Futura Lt BT" w:cs="Arial"/>
+                <w:szCs w:val="22"/>
+                <w:lang w:val="es-PE"/>
+              </w:rPr>
+              <w:t xml:space="preserve">M </w:t>
+            </w:r>
+          </w:p>
+        </w:tc>
+        <w:tc>
+          <w:tcPr>
+            <w:tcW w:w="1350" w:type="dxa"/>
+            <w:tcBorders>
+              <w:top w:val="single" w:sz="4" w:space="0" w:color="auto"/>
+              <w:left w:val="single" w:sz="4" w:space="0" w:color="auto"/>
+              <w:bottom w:val="single" w:sz="4" w:space="0" w:color="auto"/>
+              <w:right w:val="single" w:sz="4" w:space="0" w:color="auto"/>
+            </w:tcBorders>
+          </w:tcPr>
+          <w:p>
+            <w:pPr>
+              <w:jc w:val="center"/>
+              <w:rPr>
+                <w:rFonts w:ascii="Futura Lt BT" w:hAnsi="Futura Lt BT" w:cs="Arial"/>
+                <w:szCs w:val="22"/>
+                <w:lang w:val="es-PE"/>
+              </w:rPr>
+            </w:pPr>
+            <w:r>
+              <w:rPr>
+                <w:rFonts w:ascii="Futura Lt BT" w:hAnsi="Futura Lt BT" w:cs="Arial"/>
+                <w:szCs w:val="22"/>
+                <w:lang w:val="es-PE"/>
+              </w:rPr>
+              <w:t>M</w:t>
+            </w:r>
           </w:p>
         </w:tc>
       </w:tr>
@@ -3118,6 +3257,42 @@
                 <w:szCs w:val="22"/>
                 <w:lang w:val="es-PE"/>
               </w:rPr>
+              <w:t xml:space="preserve"> </w:t>
+            </w:r>
+            <w:proofErr w:type="spellStart"/>
+            <w:r>
+              <w:rPr>
+                <w:rFonts w:ascii="Futura Lt BT" w:hAnsi="Futura Lt BT" w:cs="Arial"/>
+                <w:szCs w:val="22"/>
+                <w:lang w:val="es-PE"/>
+              </w:rPr>
+              <w:t>Yuniors</w:t>
+            </w:r>
+            <w:proofErr w:type="spellEnd"/>
+            <w:r>
+              <w:rPr>
+                <w:rFonts w:ascii="Futura Lt BT" w:hAnsi="Futura Lt BT" w:cs="Arial"/>
+                <w:szCs w:val="22"/>
+                <w:lang w:val="es-PE"/>
+              </w:rPr>
+              <w:t xml:space="preserve"> </w:t>
+            </w:r>
+            <w:proofErr w:type="spellStart"/>
+            <w:r>
+              <w:rPr>
+                <w:rFonts w:ascii="Futura Lt BT" w:hAnsi="Futura Lt BT" w:cs="Arial"/>
+                <w:szCs w:val="22"/>
+                <w:lang w:val="es-PE"/>
+              </w:rPr>
+              <w:t>Diaz</w:t>
+            </w:r>
+            <w:proofErr w:type="spellEnd"/>
+            <w:r>
+              <w:rPr>
+                <w:rFonts w:ascii="Futura Lt BT" w:hAnsi="Futura Lt BT" w:cs="Arial"/>
+                <w:szCs w:val="22"/>
+                <w:lang w:val="es-PE"/>
+              </w:rPr>
               <w:t xml:space="preserve"> Quiroz</w:t>
             </w:r>
           </w:p>
@@ -3263,14 +3438,6 @@
               </w:rPr>
               <w:t xml:space="preserve"> </w:t>
             </w:r>
-            <w:r>
-              <w:rPr>
-                <w:rFonts w:ascii="Futura Lt BT" w:hAnsi="Futura Lt BT" w:cs="Arial"/>
-                <w:szCs w:val="22"/>
-                <w:lang w:val="es-PE"/>
-              </w:rPr>
-              <w:t xml:space="preserve">Junior </w:t>
-            </w:r>
             <w:proofErr w:type="spellStart"/>
             <w:r>
               <w:rPr>
@@ -3281,14 +3448,6 @@
               <w:t>Ccopa</w:t>
             </w:r>
             <w:proofErr w:type="spellEnd"/>
-            <w:r>
-              <w:rPr>
-                <w:rFonts w:ascii="Futura Lt BT" w:hAnsi="Futura Lt BT" w:cs="Arial"/>
-                <w:szCs w:val="22"/>
-                <w:lang w:val="es-PE"/>
-              </w:rPr>
-              <w:t xml:space="preserve"> Mamani</w:t>
-            </w:r>
           </w:p>
         </w:tc>
       </w:tr>
@@ -3638,6 +3797,7 @@
                 <w:szCs w:val="22"/>
                 <w:lang w:val="es-PE"/>
               </w:rPr>
+              <w:lastRenderedPageBreak/>
               <w:t>AUTORIZACION</w:t>
             </w:r>
           </w:p>
@@ -3919,7 +4079,7 @@
 </file>
 
 <file path=word/endnotes.xml><?xml version="1.0" encoding="utf-8"?>
-<w:endnotes xmlns:wpc="http://schemas.microsoft.com/office/word/2010/wordprocessingCanvas" xmlns:mc="http://schemas.openxmlformats.org/markup-compatibility/2006" xmlns:o="urn:schemas-microsoft-com:office:office" xmlns:r="http://schemas.openxmlformats.org/officeDocument/2006/relationships" xmlns:m="http://schemas.openxmlformats.org/officeDocument/2006/math" xmlns:v="urn:schemas-microsoft-com:vml" xmlns:wp14="http://schemas.microsoft.com/office/word/2010/wordprocessingDrawing" xmlns:wp="http://schemas.openxmlformats.org/drawingml/2006/wordprocessingDrawing" xmlns:w10="urn:schemas-microsoft-com:office:word" xmlns:w="http://schemas.openxmlformats.org/wordprocessingml/2006/main" xmlns:w14="http://schemas.microsoft.com/office/word/2010/wordml" xmlns:w15="http://schemas.microsoft.com/office/word/2012/wordml" xmlns:wpg="http://schemas.microsoft.com/office/word/2010/wordprocessingGroup" xmlns:wpi="http://schemas.microsoft.com/office/word/2010/wordprocessingInk" xmlns:wne="http://schemas.microsoft.com/office/word/2006/wordml" xmlns:wps="http://schemas.microsoft.com/office/word/2010/wordprocessingShape" mc:Ignorable="w14 w15 wp14">
+<w:endnotes xmlns:wpc="http://schemas.microsoft.com/office/word/2010/wordprocessingCanvas" xmlns:cx="http://schemas.microsoft.com/office/drawing/2014/chartex" xmlns:mc="http://schemas.openxmlformats.org/markup-compatibility/2006" xmlns:o="urn:schemas-microsoft-com:office:office" xmlns:r="http://schemas.openxmlformats.org/officeDocument/2006/relationships" xmlns:m="http://schemas.openxmlformats.org/officeDocument/2006/math" xmlns:v="urn:schemas-microsoft-com:vml" xmlns:wp14="http://schemas.microsoft.com/office/word/2010/wordprocessingDrawing" xmlns:wp="http://schemas.openxmlformats.org/drawingml/2006/wordprocessingDrawing" xmlns:w10="urn:schemas-microsoft-com:office:word" xmlns:w="http://schemas.openxmlformats.org/wordprocessingml/2006/main" xmlns:w14="http://schemas.microsoft.com/office/word/2010/wordml" xmlns:w15="http://schemas.microsoft.com/office/word/2012/wordml" xmlns:w16se="http://schemas.microsoft.com/office/word/2015/wordml/symex" xmlns:wpg="http://schemas.microsoft.com/office/word/2010/wordprocessingGroup" xmlns:wpi="http://schemas.microsoft.com/office/word/2010/wordprocessingInk" xmlns:wne="http://schemas.microsoft.com/office/word/2006/wordml" xmlns:wps="http://schemas.microsoft.com/office/word/2010/wordprocessingShape" mc:Ignorable="w14 w15 w16se wp14">
   <w:endnote w:type="separator" w:id="-1">
     <w:p>
       <w:r>
@@ -3938,7 +4098,7 @@
 </file>
 
 <file path=word/footer1.xml><?xml version="1.0" encoding="utf-8"?>
-<w:ftr xmlns:wpc="http://schemas.microsoft.com/office/word/2010/wordprocessingCanvas" xmlns:mc="http://schemas.openxmlformats.org/markup-compatibility/2006" xmlns:o="urn:schemas-microsoft-com:office:office" xmlns:r="http://schemas.openxmlformats.org/officeDocument/2006/relationships" xmlns:m="http://schemas.openxmlformats.org/officeDocument/2006/math" xmlns:v="urn:schemas-microsoft-com:vml" xmlns:wp14="http://schemas.microsoft.com/office/word/2010/wordprocessingDrawing" xmlns:wp="http://schemas.openxmlformats.org/drawingml/2006/wordprocessingDrawing" xmlns:w10="urn:schemas-microsoft-com:office:word" xmlns:w="http://schemas.openxmlformats.org/wordprocessingml/2006/main" xmlns:w14="http://schemas.microsoft.com/office/word/2010/wordml" xmlns:w15="http://schemas.microsoft.com/office/word/2012/wordml" xmlns:wpg="http://schemas.microsoft.com/office/word/2010/wordprocessingGroup" xmlns:wpi="http://schemas.microsoft.com/office/word/2010/wordprocessingInk" xmlns:wne="http://schemas.microsoft.com/office/word/2006/wordml" xmlns:wps="http://schemas.microsoft.com/office/word/2010/wordprocessingShape" mc:Ignorable="w14 w15 wp14">
+<w:ftr xmlns:wpc="http://schemas.microsoft.com/office/word/2010/wordprocessingCanvas" xmlns:cx="http://schemas.microsoft.com/office/drawing/2014/chartex" xmlns:mc="http://schemas.openxmlformats.org/markup-compatibility/2006" xmlns:o="urn:schemas-microsoft-com:office:office" xmlns:r="http://schemas.openxmlformats.org/officeDocument/2006/relationships" xmlns:m="http://schemas.openxmlformats.org/officeDocument/2006/math" xmlns:v="urn:schemas-microsoft-com:vml" xmlns:wp14="http://schemas.microsoft.com/office/word/2010/wordprocessingDrawing" xmlns:wp="http://schemas.openxmlformats.org/drawingml/2006/wordprocessingDrawing" xmlns:w10="urn:schemas-microsoft-com:office:word" xmlns:w="http://schemas.openxmlformats.org/wordprocessingml/2006/main" xmlns:w14="http://schemas.microsoft.com/office/word/2010/wordml" xmlns:w15="http://schemas.microsoft.com/office/word/2012/wordml" xmlns:w16se="http://schemas.microsoft.com/office/word/2015/wordml/symex" xmlns:wpg="http://schemas.microsoft.com/office/word/2010/wordprocessingGroup" xmlns:wpi="http://schemas.microsoft.com/office/word/2010/wordprocessingInk" xmlns:wne="http://schemas.microsoft.com/office/word/2006/wordml" xmlns:wps="http://schemas.microsoft.com/office/word/2010/wordprocessingShape" mc:Ignorable="w14 w15 w16se wp14">
   <w:p>
     <w:pPr>
       <w:pStyle w:val="Piedepgina"/>
@@ -4004,7 +4164,7 @@
         <w:noProof/>
         <w:lang w:val="es-PE"/>
       </w:rPr>
-      <w:t>2</w:t>
+      <w:t>3</w:t>
     </w:r>
     <w:r>
       <w:rPr>
@@ -4035,7 +4195,7 @@
 </file>
 
 <file path=word/footer2.xml><?xml version="1.0" encoding="utf-8"?>
-<w:ftr xmlns:wpc="http://schemas.microsoft.com/office/word/2010/wordprocessingCanvas" xmlns:mc="http://schemas.openxmlformats.org/markup-compatibility/2006" xmlns:o="urn:schemas-microsoft-com:office:office" xmlns:r="http://schemas.openxmlformats.org/officeDocument/2006/relationships" xmlns:m="http://schemas.openxmlformats.org/officeDocument/2006/math" xmlns:v="urn:schemas-microsoft-com:vml" xmlns:wp14="http://schemas.microsoft.com/office/word/2010/wordprocessingDrawing" xmlns:wp="http://schemas.openxmlformats.org/drawingml/2006/wordprocessingDrawing" xmlns:w10="urn:schemas-microsoft-com:office:word" xmlns:w="http://schemas.openxmlformats.org/wordprocessingml/2006/main" xmlns:w14="http://schemas.microsoft.com/office/word/2010/wordml" xmlns:w15="http://schemas.microsoft.com/office/word/2012/wordml" xmlns:wpg="http://schemas.microsoft.com/office/word/2010/wordprocessingGroup" xmlns:wpi="http://schemas.microsoft.com/office/word/2010/wordprocessingInk" xmlns:wne="http://schemas.microsoft.com/office/word/2006/wordml" xmlns:wps="http://schemas.microsoft.com/office/word/2010/wordprocessingShape" mc:Ignorable="w14 w15 wp14">
+<w:ftr xmlns:wpc="http://schemas.microsoft.com/office/word/2010/wordprocessingCanvas" xmlns:cx="http://schemas.microsoft.com/office/drawing/2014/chartex" xmlns:mc="http://schemas.openxmlformats.org/markup-compatibility/2006" xmlns:o="urn:schemas-microsoft-com:office:office" xmlns:r="http://schemas.openxmlformats.org/officeDocument/2006/relationships" xmlns:m="http://schemas.openxmlformats.org/officeDocument/2006/math" xmlns:v="urn:schemas-microsoft-com:vml" xmlns:wp14="http://schemas.microsoft.com/office/word/2010/wordprocessingDrawing" xmlns:wp="http://schemas.openxmlformats.org/drawingml/2006/wordprocessingDrawing" xmlns:w10="urn:schemas-microsoft-com:office:word" xmlns:w="http://schemas.openxmlformats.org/wordprocessingml/2006/main" xmlns:w14="http://schemas.microsoft.com/office/word/2010/wordml" xmlns:w15="http://schemas.microsoft.com/office/word/2012/wordml" xmlns:w16se="http://schemas.microsoft.com/office/word/2015/wordml/symex" xmlns:wpg="http://schemas.microsoft.com/office/word/2010/wordprocessingGroup" xmlns:wpi="http://schemas.microsoft.com/office/word/2010/wordprocessingInk" xmlns:wne="http://schemas.microsoft.com/office/word/2006/wordml" xmlns:wps="http://schemas.microsoft.com/office/word/2010/wordprocessingShape" mc:Ignorable="w14 w15 w16se wp14">
   <w:p>
     <w:pPr>
       <w:pStyle w:val="Piedepgina"/>
@@ -4108,7 +4268,7 @@
 </file>
 
 <file path=word/footnotes.xml><?xml version="1.0" encoding="utf-8"?>
-<w:footnotes xmlns:wpc="http://schemas.microsoft.com/office/word/2010/wordprocessingCanvas" xmlns:mc="http://schemas.openxmlformats.org/markup-compatibility/2006" xmlns:o="urn:schemas-microsoft-com:office:office" xmlns:r="http://schemas.openxmlformats.org/officeDocument/2006/relationships" xmlns:m="http://schemas.openxmlformats.org/officeDocument/2006/math" xmlns:v="urn:schemas-microsoft-com:vml" xmlns:wp14="http://schemas.microsoft.com/office/word/2010/wordprocessingDrawing" xmlns:wp="http://schemas.openxmlformats.org/drawingml/2006/wordprocessingDrawing" xmlns:w10="urn:schemas-microsoft-com:office:word" xmlns:w="http://schemas.openxmlformats.org/wordprocessingml/2006/main" xmlns:w14="http://schemas.microsoft.com/office/word/2010/wordml" xmlns:w15="http://schemas.microsoft.com/office/word/2012/wordml" xmlns:wpg="http://schemas.microsoft.com/office/word/2010/wordprocessingGroup" xmlns:wpi="http://schemas.microsoft.com/office/word/2010/wordprocessingInk" xmlns:wne="http://schemas.microsoft.com/office/word/2006/wordml" xmlns:wps="http://schemas.microsoft.com/office/word/2010/wordprocessingShape" mc:Ignorable="w14 w15 wp14">
+<w:footnotes xmlns:wpc="http://schemas.microsoft.com/office/word/2010/wordprocessingCanvas" xmlns:cx="http://schemas.microsoft.com/office/drawing/2014/chartex" xmlns:mc="http://schemas.openxmlformats.org/markup-compatibility/2006" xmlns:o="urn:schemas-microsoft-com:office:office" xmlns:r="http://schemas.openxmlformats.org/officeDocument/2006/relationships" xmlns:m="http://schemas.openxmlformats.org/officeDocument/2006/math" xmlns:v="urn:schemas-microsoft-com:vml" xmlns:wp14="http://schemas.microsoft.com/office/word/2010/wordprocessingDrawing" xmlns:wp="http://schemas.openxmlformats.org/drawingml/2006/wordprocessingDrawing" xmlns:w10="urn:schemas-microsoft-com:office:word" xmlns:w="http://schemas.openxmlformats.org/wordprocessingml/2006/main" xmlns:w14="http://schemas.microsoft.com/office/word/2010/wordml" xmlns:w15="http://schemas.microsoft.com/office/word/2012/wordml" xmlns:w16se="http://schemas.microsoft.com/office/word/2015/wordml/symex" xmlns:wpg="http://schemas.microsoft.com/office/word/2010/wordprocessingGroup" xmlns:wpi="http://schemas.microsoft.com/office/word/2010/wordprocessingInk" xmlns:wne="http://schemas.microsoft.com/office/word/2006/wordml" xmlns:wps="http://schemas.microsoft.com/office/word/2010/wordprocessingShape" mc:Ignorable="w14 w15 w16se wp14">
   <w:footnote w:type="separator" w:id="-1">
     <w:p>
       <w:r>
@@ -4127,7 +4287,7 @@
 </file>
 
 <file path=word/header1.xml><?xml version="1.0" encoding="utf-8"?>
-<w:hdr xmlns:wpc="http://schemas.microsoft.com/office/word/2010/wordprocessingCanvas" xmlns:mc="http://schemas.openxmlformats.org/markup-compatibility/2006" xmlns:o="urn:schemas-microsoft-com:office:office" xmlns:r="http://schemas.openxmlformats.org/officeDocument/2006/relationships" xmlns:m="http://schemas.openxmlformats.org/officeDocument/2006/math" xmlns:v="urn:schemas-microsoft-com:vml" xmlns:wp14="http://schemas.microsoft.com/office/word/2010/wordprocessingDrawing" xmlns:wp="http://schemas.openxmlformats.org/drawingml/2006/wordprocessingDrawing" xmlns:w10="urn:schemas-microsoft-com:office:word" xmlns:w="http://schemas.openxmlformats.org/wordprocessingml/2006/main" xmlns:w14="http://schemas.microsoft.com/office/word/2010/wordml" xmlns:w15="http://schemas.microsoft.com/office/word/2012/wordml" xmlns:wpg="http://schemas.microsoft.com/office/word/2010/wordprocessingGroup" xmlns:wpi="http://schemas.microsoft.com/office/word/2010/wordprocessingInk" xmlns:wne="http://schemas.microsoft.com/office/word/2006/wordml" xmlns:wps="http://schemas.microsoft.com/office/word/2010/wordprocessingShape" mc:Ignorable="w14 w15 wp14">
+<w:hdr xmlns:wpc="http://schemas.microsoft.com/office/word/2010/wordprocessingCanvas" xmlns:cx="http://schemas.microsoft.com/office/drawing/2014/chartex" xmlns:mc="http://schemas.openxmlformats.org/markup-compatibility/2006" xmlns:o="urn:schemas-microsoft-com:office:office" xmlns:r="http://schemas.openxmlformats.org/officeDocument/2006/relationships" xmlns:m="http://schemas.openxmlformats.org/officeDocument/2006/math" xmlns:v="urn:schemas-microsoft-com:vml" xmlns:wp14="http://schemas.microsoft.com/office/word/2010/wordprocessingDrawing" xmlns:wp="http://schemas.openxmlformats.org/drawingml/2006/wordprocessingDrawing" xmlns:w10="urn:schemas-microsoft-com:office:word" xmlns:w="http://schemas.openxmlformats.org/wordprocessingml/2006/main" xmlns:w14="http://schemas.microsoft.com/office/word/2010/wordml" xmlns:w15="http://schemas.microsoft.com/office/word/2012/wordml" xmlns:w16se="http://schemas.microsoft.com/office/word/2015/wordml/symex" xmlns:wpg="http://schemas.microsoft.com/office/word/2010/wordprocessingGroup" xmlns:wpi="http://schemas.microsoft.com/office/word/2010/wordprocessingInk" xmlns:wne="http://schemas.microsoft.com/office/word/2006/wordml" xmlns:wps="http://schemas.microsoft.com/office/word/2010/wordprocessingShape" mc:Ignorable="w14 w15 w16se wp14">
   <w:p>
     <w:pPr>
       <w:pStyle w:val="Encabezado"/>
@@ -4154,8 +4314,8 @@
 </file>
 
 <file path=word/numbering.xml><?xml version="1.0" encoding="utf-8"?>
-<w:numbering xmlns:wpc="http://schemas.microsoft.com/office/word/2010/wordprocessingCanvas" xmlns:mc="http://schemas.openxmlformats.org/markup-compatibility/2006" xmlns:o="urn:schemas-microsoft-com:office:office" xmlns:r="http://schemas.openxmlformats.org/officeDocument/2006/relationships" xmlns:m="http://schemas.openxmlformats.org/officeDocument/2006/math" xmlns:v="urn:schemas-microsoft-com:vml" xmlns:wp14="http://schemas.microsoft.com/office/word/2010/wordprocessingDrawing" xmlns:wp="http://schemas.openxmlformats.org/drawingml/2006/wordprocessingDrawing" xmlns:w10="urn:schemas-microsoft-com:office:word" xmlns:w="http://schemas.openxmlformats.org/wordprocessingml/2006/main" xmlns:w14="http://schemas.microsoft.com/office/word/2010/wordml" xmlns:w15="http://schemas.microsoft.com/office/word/2012/wordml" xmlns:wpg="http://schemas.microsoft.com/office/word/2010/wordprocessingGroup" xmlns:wpi="http://schemas.microsoft.com/office/word/2010/wordprocessingInk" xmlns:wne="http://schemas.microsoft.com/office/word/2006/wordml" xmlns:wps="http://schemas.microsoft.com/office/word/2010/wordprocessingShape" mc:Ignorable="w14 w15 wp14">
-  <w:abstractNum w:abstractNumId="0">
+<w:numbering xmlns:wpc="http://schemas.microsoft.com/office/word/2010/wordprocessingCanvas" xmlns:cx="http://schemas.microsoft.com/office/drawing/2014/chartex" xmlns:mc="http://schemas.openxmlformats.org/markup-compatibility/2006" xmlns:o="urn:schemas-microsoft-com:office:office" xmlns:r="http://schemas.openxmlformats.org/officeDocument/2006/relationships" xmlns:m="http://schemas.openxmlformats.org/officeDocument/2006/math" xmlns:v="urn:schemas-microsoft-com:vml" xmlns:wp14="http://schemas.microsoft.com/office/word/2010/wordprocessingDrawing" xmlns:wp="http://schemas.openxmlformats.org/drawingml/2006/wordprocessingDrawing" xmlns:w10="urn:schemas-microsoft-com:office:word" xmlns:w="http://schemas.openxmlformats.org/wordprocessingml/2006/main" xmlns:w14="http://schemas.microsoft.com/office/word/2010/wordml" xmlns:w15="http://schemas.microsoft.com/office/word/2012/wordml" xmlns:w16se="http://schemas.microsoft.com/office/word/2015/wordml/symex" xmlns:wpg="http://schemas.microsoft.com/office/word/2010/wordprocessingGroup" xmlns:wpi="http://schemas.microsoft.com/office/word/2010/wordprocessingInk" xmlns:wne="http://schemas.microsoft.com/office/word/2006/wordml" xmlns:wps="http://schemas.microsoft.com/office/word/2010/wordprocessingShape" mc:Ignorable="w14 w15 w16se wp14">
+  <w:abstractNum w:abstractNumId="0" w15:restartNumberingAfterBreak="0">
     <w:nsid w:val="FFFFFF1D"/>
     <w:multiLevelType w:val="multilevel"/>
     <w:tmpl w:val="D550F6E4"/>
@@ -4295,7 +4455,7 @@
       </w:rPr>
     </w:lvl>
   </w:abstractNum>
-  <w:abstractNum w:abstractNumId="1">
+  <w:abstractNum w:abstractNumId="1" w15:restartNumberingAfterBreak="0">
     <w:nsid w:val="19E2275E"/>
     <w:multiLevelType w:val="hybridMultilevel"/>
     <w:tmpl w:val="40BCDD72"/>
@@ -4384,7 +4544,7 @@
       </w:pPr>
     </w:lvl>
   </w:abstractNum>
-  <w:abstractNum w:abstractNumId="2">
+  <w:abstractNum w:abstractNumId="2" w15:restartNumberingAfterBreak="0">
     <w:nsid w:val="22362FDA"/>
     <w:multiLevelType w:val="hybridMultilevel"/>
     <w:tmpl w:val="EC30AA28"/>
@@ -4486,7 +4646,7 @@
       </w:pPr>
     </w:lvl>
   </w:abstractNum>
-  <w:abstractNum w:abstractNumId="3">
+  <w:abstractNum w:abstractNumId="3" w15:restartNumberingAfterBreak="0">
     <w:nsid w:val="2D1F3C16"/>
     <w:multiLevelType w:val="hybridMultilevel"/>
     <w:tmpl w:val="BB1C9B8A"/>
@@ -4599,7 +4759,7 @@
       </w:rPr>
     </w:lvl>
   </w:abstractNum>
-  <w:abstractNum w:abstractNumId="4">
+  <w:abstractNum w:abstractNumId="4" w15:restartNumberingAfterBreak="0">
     <w:nsid w:val="2F3836D5"/>
     <w:multiLevelType w:val="hybridMultilevel"/>
     <w:tmpl w:val="8398C0FC"/>
@@ -4688,7 +4848,7 @@
       </w:pPr>
     </w:lvl>
   </w:abstractNum>
-  <w:abstractNum w:abstractNumId="5">
+  <w:abstractNum w:abstractNumId="5" w15:restartNumberingAfterBreak="0">
     <w:nsid w:val="36341E70"/>
     <w:multiLevelType w:val="hybridMultilevel"/>
     <w:tmpl w:val="8304C7E8"/>
@@ -4777,7 +4937,7 @@
       </w:pPr>
     </w:lvl>
   </w:abstractNum>
-  <w:abstractNum w:abstractNumId="6">
+  <w:abstractNum w:abstractNumId="6" w15:restartNumberingAfterBreak="0">
     <w:nsid w:val="393854B2"/>
     <w:multiLevelType w:val="hybridMultilevel"/>
     <w:tmpl w:val="33EAFEF4"/>
@@ -4866,7 +5026,7 @@
       </w:pPr>
     </w:lvl>
   </w:abstractNum>
-  <w:abstractNum w:abstractNumId="7">
+  <w:abstractNum w:abstractNumId="7" w15:restartNumberingAfterBreak="0">
     <w:nsid w:val="39D6114A"/>
     <w:multiLevelType w:val="hybridMultilevel"/>
     <w:tmpl w:val="D40C5BC0"/>
@@ -4979,7 +5139,7 @@
       </w:rPr>
     </w:lvl>
   </w:abstractNum>
-  <w:abstractNum w:abstractNumId="8">
+  <w:abstractNum w:abstractNumId="8" w15:restartNumberingAfterBreak="0">
     <w:nsid w:val="403D334F"/>
     <w:multiLevelType w:val="hybridMultilevel"/>
     <w:tmpl w:val="2F10C1D6"/>
@@ -5068,7 +5228,7 @@
       </w:pPr>
     </w:lvl>
   </w:abstractNum>
-  <w:abstractNum w:abstractNumId="9">
+  <w:abstractNum w:abstractNumId="9" w15:restartNumberingAfterBreak="0">
     <w:nsid w:val="490D3003"/>
     <w:multiLevelType w:val="hybridMultilevel"/>
     <w:tmpl w:val="1C02B856"/>
@@ -5157,7 +5317,7 @@
       </w:pPr>
     </w:lvl>
   </w:abstractNum>
-  <w:abstractNum w:abstractNumId="10">
+  <w:abstractNum w:abstractNumId="10" w15:restartNumberingAfterBreak="0">
     <w:nsid w:val="7524464F"/>
     <w:multiLevelType w:val="hybridMultilevel"/>
     <w:tmpl w:val="486A692A"/>
@@ -5246,7 +5406,7 @@
       </w:pPr>
     </w:lvl>
   </w:abstractNum>
-  <w:abstractNum w:abstractNumId="11">
+  <w:abstractNum w:abstractNumId="11" w15:restartNumberingAfterBreak="0">
     <w:nsid w:val="7EC64424"/>
     <w:multiLevelType w:val="hybridMultilevel"/>
     <w:tmpl w:val="D2B88148"/>
@@ -5379,7 +5539,7 @@
 </file>
 
 <file path=word/styles.xml><?xml version="1.0" encoding="utf-8"?>
-<w:styles xmlns:mc="http://schemas.openxmlformats.org/markup-compatibility/2006" xmlns:r="http://schemas.openxmlformats.org/officeDocument/2006/relationships" xmlns:w="http://schemas.openxmlformats.org/wordprocessingml/2006/main" xmlns:w14="http://schemas.microsoft.com/office/word/2010/wordml" xmlns:w15="http://schemas.microsoft.com/office/word/2012/wordml" mc:Ignorable="w14 w15">
+<w:styles xmlns:mc="http://schemas.openxmlformats.org/markup-compatibility/2006" xmlns:r="http://schemas.openxmlformats.org/officeDocument/2006/relationships" xmlns:w="http://schemas.openxmlformats.org/wordprocessingml/2006/main" xmlns:w14="http://schemas.microsoft.com/office/word/2010/wordml" xmlns:w15="http://schemas.microsoft.com/office/word/2012/wordml" xmlns:w16se="http://schemas.microsoft.com/office/word/2015/wordml/symex" mc:Ignorable="w14 w15 w16se">
   <w:docDefaults>
     <w:rPrDefault>
       <w:rPr>
@@ -6114,7 +6274,6 @@
     <w:basedOn w:val="Tablanormal"/>
     <w:rsid w:val="009C5B80"/>
     <w:tblPr>
-      <w:tblInd w:w="0" w:type="dxa"/>
       <w:tblBorders>
         <w:top w:val="single" w:sz="4" w:space="0" w:color="000000"/>
         <w:left w:val="single" w:sz="4" w:space="0" w:color="000000"/>
@@ -6123,12 +6282,6 @@
         <w:insideH w:val="single" w:sz="4" w:space="0" w:color="000000"/>
         <w:insideV w:val="single" w:sz="4" w:space="0" w:color="000000"/>
       </w:tblBorders>
-      <w:tblCellMar>
-        <w:top w:w="0" w:type="dxa"/>
-        <w:left w:w="108" w:type="dxa"/>
-        <w:bottom w:w="0" w:type="dxa"/>
-        <w:right w:w="108" w:type="dxa"/>
-      </w:tblCellMar>
     </w:tblPr>
   </w:style>
   <w:style w:type="character" w:styleId="Textodelmarcadordeposicin">

</xml_diff>

<commit_message>
modificacion de plan de proyecto
</commit_message>
<xml_diff>
--- a/Desarrollo/STSM/Gestion/STSM_PP.docx
+++ b/Desarrollo/STSM/Gestion/STSM_PP.docx
@@ -1,6 +1,6 @@
 
 <file path=word/document.xml><?xml version="1.0" encoding="utf-8"?>
-<w:document xmlns:wpc="http://schemas.microsoft.com/office/word/2010/wordprocessingCanvas" xmlns:cx="http://schemas.microsoft.com/office/drawing/2014/chartex" xmlns:mc="http://schemas.openxmlformats.org/markup-compatibility/2006" xmlns:o="urn:schemas-microsoft-com:office:office" xmlns:r="http://schemas.openxmlformats.org/officeDocument/2006/relationships" xmlns:m="http://schemas.openxmlformats.org/officeDocument/2006/math" xmlns:v="urn:schemas-microsoft-com:vml" xmlns:wp14="http://schemas.microsoft.com/office/word/2010/wordprocessingDrawing" xmlns:wp="http://schemas.openxmlformats.org/drawingml/2006/wordprocessingDrawing" xmlns:w10="urn:schemas-microsoft-com:office:word" xmlns:w="http://schemas.openxmlformats.org/wordprocessingml/2006/main" xmlns:w14="http://schemas.microsoft.com/office/word/2010/wordml" xmlns:w15="http://schemas.microsoft.com/office/word/2012/wordml" xmlns:w16se="http://schemas.microsoft.com/office/word/2015/wordml/symex" xmlns:wpg="http://schemas.microsoft.com/office/word/2010/wordprocessingGroup" xmlns:wpi="http://schemas.microsoft.com/office/word/2010/wordprocessingInk" xmlns:wne="http://schemas.microsoft.com/office/word/2006/wordml" xmlns:wps="http://schemas.microsoft.com/office/word/2010/wordprocessingShape" mc:Ignorable="w14 w15 w16se wp14">
+<w:document xmlns:wpc="http://schemas.microsoft.com/office/word/2010/wordprocessingCanvas" xmlns:cx="http://schemas.microsoft.com/office/drawing/2014/chartex" xmlns:cx1="http://schemas.microsoft.com/office/drawing/2015/9/8/chartex" xmlns:cx2="http://schemas.microsoft.com/office/drawing/2015/10/21/chartex" xmlns:cx3="http://schemas.microsoft.com/office/drawing/2016/5/9/chartex" xmlns:cx4="http://schemas.microsoft.com/office/drawing/2016/5/10/chartex" xmlns:cx5="http://schemas.microsoft.com/office/drawing/2016/5/11/chartex" xmlns:cx6="http://schemas.microsoft.com/office/drawing/2016/5/12/chartex" xmlns:cx7="http://schemas.microsoft.com/office/drawing/2016/5/13/chartex" xmlns:cx8="http://schemas.microsoft.com/office/drawing/2016/5/14/chartex" xmlns:mc="http://schemas.openxmlformats.org/markup-compatibility/2006" xmlns:aink="http://schemas.microsoft.com/office/drawing/2016/ink" xmlns:am3d="http://schemas.microsoft.com/office/drawing/2017/model3d" xmlns:o="urn:schemas-microsoft-com:office:office" xmlns:r="http://schemas.openxmlformats.org/officeDocument/2006/relationships" xmlns:m="http://schemas.openxmlformats.org/officeDocument/2006/math" xmlns:v="urn:schemas-microsoft-com:vml" xmlns:wp14="http://schemas.microsoft.com/office/word/2010/wordprocessingDrawing" xmlns:wp="http://schemas.openxmlformats.org/drawingml/2006/wordprocessingDrawing" xmlns:w10="urn:schemas-microsoft-com:office:word" xmlns:w="http://schemas.openxmlformats.org/wordprocessingml/2006/main" xmlns:w14="http://schemas.microsoft.com/office/word/2010/wordml" xmlns:w15="http://schemas.microsoft.com/office/word/2012/wordml" xmlns:w16cid="http://schemas.microsoft.com/office/word/2016/wordml/cid" xmlns:w16se="http://schemas.microsoft.com/office/word/2015/wordml/symex" xmlns:wpg="http://schemas.microsoft.com/office/word/2010/wordprocessingGroup" xmlns:wpi="http://schemas.microsoft.com/office/word/2010/wordprocessingInk" xmlns:wne="http://schemas.microsoft.com/office/word/2006/wordml" xmlns:wps="http://schemas.microsoft.com/office/word/2010/wordprocessingShape" mc:Ignorable="w14 w15 w16se w16cid wp14">
   <w:body>
     <w:p>
       <w:pPr>
@@ -82,7 +82,7 @@
               </wp:anchor>
             </w:drawing>
           </mc:Choice>
-          <mc:Fallback xmlns:cx1="http://schemas.microsoft.com/office/drawing/2015/9/8/chartex" xmlns:cx2="http://schemas.microsoft.com/office/drawing/2015/10/21/chartex" xmlns:cx3="http://schemas.microsoft.com/office/drawing/2016/5/9/chartex" xmlns:cx4="http://schemas.microsoft.com/office/drawing/2016/5/10/chartex" xmlns:cx5="http://schemas.microsoft.com/office/drawing/2016/5/11/chartex" xmlns:cx6="http://schemas.microsoft.com/office/drawing/2016/5/12/chartex" xmlns:cx7="http://schemas.microsoft.com/office/drawing/2016/5/13/chartex" xmlns:cx8="http://schemas.microsoft.com/office/drawing/2016/5/14/chartex" xmlns:aink="http://schemas.microsoft.com/office/drawing/2016/ink" xmlns:am3d="http://schemas.microsoft.com/office/drawing/2017/model3d" xmlns:w16cid="http://schemas.microsoft.com/office/word/2016/wordml/cid">
+          <mc:Fallback>
             <w:pict>
               <v:shapetype w14:anchorId="002A9ADB" id="_x0000_t32" coordsize="21600,21600" o:spt="32" o:oned="t" path="m,l21600,21600e" filled="f">
                 <v:path arrowok="t" fillok="f" o:connecttype="none"/>
@@ -194,38 +194,29 @@
                 <w:color w:val="A6A6A6"/>
                 <w:sz w:val="20"/>
               </w:rPr>
-              <w:t>1.2</w:t>
-            </w:r>
-            <w:bookmarkStart w:id="0" w:name="_GoBack"/>
-            <w:bookmarkEnd w:id="0"/>
-          </w:p>
-        </w:tc>
-      </w:tr>
-      <w:tr>
-        <w:tc>
-          <w:tcPr>
-            <w:tcW w:w="7300" w:type="dxa"/>
-            <w:vMerge/>
-            <w:tcBorders>
-              <w:left w:val="nil"/>
-              <w:bottom w:val="nil"/>
-            </w:tcBorders>
-          </w:tcPr>
-          <w:p>
-            <w:pPr>
-              <w:pStyle w:val="Ttulo2"/>
+              <w:t>1.</w:t>
+            </w:r>
+            <w:r>
               <w:rPr>
                 <w:rFonts w:ascii="Futura Lt BT" w:hAnsi="Futura Lt BT"/>
                 <w:bCs/>
                 <w:color w:val="A6A6A6"/>
                 <w:sz w:val="20"/>
               </w:rPr>
-            </w:pPr>
-          </w:p>
-        </w:tc>
-        <w:tc>
-          <w:tcPr>
-            <w:tcW w:w="900" w:type="dxa"/>
+              <w:t>3</w:t>
+            </w:r>
+          </w:p>
+        </w:tc>
+      </w:tr>
+      <w:tr>
+        <w:tc>
+          <w:tcPr>
+            <w:tcW w:w="7300" w:type="dxa"/>
+            <w:vMerge/>
+            <w:tcBorders>
+              <w:left w:val="nil"/>
+              <w:bottom w:val="nil"/>
+            </w:tcBorders>
           </w:tcPr>
           <w:p>
             <w:pPr>
@@ -237,39 +228,82 @@
                 <w:sz w:val="20"/>
               </w:rPr>
             </w:pPr>
-            <w:r>
+          </w:p>
+        </w:tc>
+        <w:tc>
+          <w:tcPr>
+            <w:tcW w:w="900" w:type="dxa"/>
+          </w:tcPr>
+          <w:p>
+            <w:pPr>
+              <w:pStyle w:val="Ttulo2"/>
               <w:rPr>
                 <w:rFonts w:ascii="Futura Lt BT" w:hAnsi="Futura Lt BT"/>
                 <w:bCs/>
                 <w:color w:val="A6A6A6"/>
                 <w:sz w:val="20"/>
               </w:rPr>
-              <w:t>Date:</w:t>
-            </w:r>
-          </w:p>
-        </w:tc>
-        <w:tc>
-          <w:tcPr>
-            <w:tcW w:w="1300" w:type="dxa"/>
-          </w:tcPr>
-          <w:p>
-            <w:pPr>
-              <w:pStyle w:val="Ttulo2"/>
+            </w:pPr>
+            <w:r>
               <w:rPr>
                 <w:rFonts w:ascii="Futura Lt BT" w:hAnsi="Futura Lt BT"/>
                 <w:bCs/>
                 <w:color w:val="A6A6A6"/>
                 <w:sz w:val="20"/>
               </w:rPr>
-            </w:pPr>
-            <w:r>
+              <w:t>Date:</w:t>
+            </w:r>
+          </w:p>
+        </w:tc>
+        <w:tc>
+          <w:tcPr>
+            <w:tcW w:w="1300" w:type="dxa"/>
+          </w:tcPr>
+          <w:p>
+            <w:pPr>
+              <w:pStyle w:val="Ttulo2"/>
               <w:rPr>
                 <w:rFonts w:ascii="Futura Lt BT" w:hAnsi="Futura Lt BT"/>
                 <w:bCs/>
                 <w:color w:val="A6A6A6"/>
                 <w:sz w:val="20"/>
               </w:rPr>
-              <w:t>29/08/2018</w:t>
+            </w:pPr>
+            <w:r>
+              <w:rPr>
+                <w:rFonts w:ascii="Futura Lt BT" w:hAnsi="Futura Lt BT"/>
+                <w:bCs/>
+                <w:color w:val="A6A6A6"/>
+                <w:sz w:val="20"/>
+              </w:rPr>
+              <w:t>18</w:t>
+            </w:r>
+            <w:r>
+              <w:rPr>
+                <w:rFonts w:ascii="Futura Lt BT" w:hAnsi="Futura Lt BT"/>
+                <w:bCs/>
+                <w:color w:val="A6A6A6"/>
+                <w:sz w:val="20"/>
+              </w:rPr>
+              <w:t>/</w:t>
+            </w:r>
+            <w:r>
+              <w:rPr>
+                <w:rFonts w:ascii="Futura Lt BT" w:hAnsi="Futura Lt BT"/>
+                <w:bCs/>
+                <w:color w:val="A6A6A6"/>
+                <w:sz w:val="20"/>
+              </w:rPr>
+              <w:t>10</w:t>
+            </w:r>
+            <w:r>
+              <w:rPr>
+                <w:rFonts w:ascii="Futura Lt BT" w:hAnsi="Futura Lt BT"/>
+                <w:bCs/>
+                <w:color w:val="A6A6A6"/>
+                <w:sz w:val="20"/>
+              </w:rPr>
+              <w:t>/2018</w:t>
             </w:r>
           </w:p>
         </w:tc>
@@ -1378,9 +1412,9 @@
       </w:tblPr>
       <w:tblGrid>
         <w:gridCol w:w="2556"/>
-        <w:gridCol w:w="3545"/>
+        <w:gridCol w:w="3546"/>
         <w:gridCol w:w="1191"/>
-        <w:gridCol w:w="1191"/>
+        <w:gridCol w:w="1190"/>
         <w:gridCol w:w="985"/>
       </w:tblGrid>
       <w:tr>
@@ -1422,7 +1456,16 @@
                 <w:lang w:val="es-PE"/>
               </w:rPr>
               <w:lastRenderedPageBreak/>
-              <w:t>HITOS &amp; ENTREGABLES</w:t>
+              <w:t>HITOS &amp; E</w:t>
+            </w:r>
+            <w:r>
+              <w:rPr>
+                <w:rFonts w:ascii="Futura Lt BT" w:hAnsi="Futura Lt BT" w:cs="Arial"/>
+                <w:b/>
+                <w:szCs w:val="22"/>
+                <w:lang w:val="es-PE"/>
+              </w:rPr>
+              <w:t>TAPAS</w:t>
             </w:r>
           </w:p>
         </w:tc>
@@ -1433,7 +1476,7 @@
         </w:trPr>
         <w:tc>
           <w:tcPr>
-            <w:tcW w:w="2577" w:type="dxa"/>
+            <w:tcW w:w="2556" w:type="dxa"/>
             <w:tcBorders>
               <w:top w:val="single" w:sz="12" w:space="0" w:color="auto"/>
             </w:tcBorders>
@@ -1456,13 +1499,13 @@
                 <w:szCs w:val="22"/>
                 <w:lang w:val="es-PE"/>
               </w:rPr>
-              <w:t>Entregables</w:t>
-            </w:r>
-          </w:p>
-        </w:tc>
-        <w:tc>
-          <w:tcPr>
-            <w:tcW w:w="3578" w:type="dxa"/>
+              <w:t>Etapas</w:t>
+            </w:r>
+          </w:p>
+        </w:tc>
+        <w:tc>
+          <w:tcPr>
+            <w:tcW w:w="3546" w:type="dxa"/>
             <w:tcBorders>
               <w:top w:val="single" w:sz="12" w:space="0" w:color="auto"/>
             </w:tcBorders>
@@ -1520,7 +1563,7 @@
         </w:tc>
         <w:tc>
           <w:tcPr>
-            <w:tcW w:w="1191" w:type="dxa"/>
+            <w:tcW w:w="1190" w:type="dxa"/>
             <w:tcBorders>
               <w:top w:val="single" w:sz="12" w:space="0" w:color="auto"/>
             </w:tcBorders>
@@ -1549,7 +1592,7 @@
         </w:tc>
         <w:tc>
           <w:tcPr>
-            <w:tcW w:w="931" w:type="dxa"/>
+            <w:tcW w:w="985" w:type="dxa"/>
             <w:tcBorders>
               <w:top w:val="single" w:sz="12" w:space="0" w:color="auto"/>
             </w:tcBorders>
@@ -1585,29 +1628,29 @@
         </w:trPr>
         <w:tc>
           <w:tcPr>
-            <w:tcW w:w="2577" w:type="dxa"/>
-          </w:tcPr>
-          <w:p>
-            <w:pPr>
-              <w:rPr>
-                <w:rFonts w:ascii="Futura Lt BT" w:hAnsi="Futura Lt BT" w:cs="Arial"/>
-                <w:szCs w:val="22"/>
-                <w:lang w:val="es-PE"/>
-              </w:rPr>
-            </w:pPr>
-            <w:r>
-              <w:rPr>
-                <w:rFonts w:ascii="Futura Lt BT" w:hAnsi="Futura Lt BT" w:cs="Arial"/>
-                <w:szCs w:val="22"/>
-                <w:lang w:val="es-PE"/>
-              </w:rPr>
-              <w:t>Documento de Gestión y Negocio</w:t>
-            </w:r>
-          </w:p>
-        </w:tc>
-        <w:tc>
-          <w:tcPr>
-            <w:tcW w:w="3578" w:type="dxa"/>
+            <w:tcW w:w="2556" w:type="dxa"/>
+          </w:tcPr>
+          <w:p>
+            <w:pPr>
+              <w:rPr>
+                <w:rFonts w:ascii="Futura Lt BT" w:hAnsi="Futura Lt BT" w:cs="Arial"/>
+                <w:szCs w:val="22"/>
+                <w:lang w:val="es-PE"/>
+              </w:rPr>
+            </w:pPr>
+            <w:r>
+              <w:rPr>
+                <w:rFonts w:ascii="Futura Lt BT" w:hAnsi="Futura Lt BT" w:cs="Arial"/>
+                <w:szCs w:val="22"/>
+                <w:lang w:val="es-PE"/>
+              </w:rPr>
+              <w:t>Análisis y gestión</w:t>
+            </w:r>
+          </w:p>
+        </w:tc>
+        <w:tc>
+          <w:tcPr>
+            <w:tcW w:w="3546" w:type="dxa"/>
           </w:tcPr>
           <w:p>
             <w:pPr>
@@ -1650,7 +1693,59 @@
                 <w:szCs w:val="22"/>
                 <w:lang w:val="es-PE"/>
               </w:rPr>
-              <w:t>Elaborar el Documento Negocio - BPMN</w:t>
+              <w:t xml:space="preserve">Elaborar el Documento Negocio </w:t>
+            </w:r>
+            <w:r>
+              <w:rPr>
+                <w:rFonts w:ascii="Futura Lt BT" w:hAnsi="Futura Lt BT" w:cs="Arial"/>
+                <w:szCs w:val="22"/>
+                <w:lang w:val="es-PE"/>
+              </w:rPr>
+              <w:t>–</w:t>
+            </w:r>
+            <w:r>
+              <w:rPr>
+                <w:rFonts w:ascii="Futura Lt BT" w:hAnsi="Futura Lt BT" w:cs="Arial"/>
+                <w:szCs w:val="22"/>
+                <w:lang w:val="es-PE"/>
+              </w:rPr>
+              <w:t xml:space="preserve"> BPMN</w:t>
+            </w:r>
+          </w:p>
+          <w:p>
+            <w:pPr>
+              <w:ind w:left="-3"/>
+              <w:rPr>
+                <w:rFonts w:ascii="Futura Lt BT" w:hAnsi="Futura Lt BT" w:cs="Arial"/>
+                <w:szCs w:val="22"/>
+                <w:lang w:val="es-PE"/>
+              </w:rPr>
+            </w:pPr>
+            <w:r>
+              <w:rPr>
+                <w:rFonts w:ascii="Futura Lt BT" w:hAnsi="Futura Lt BT" w:cs="Arial"/>
+                <w:szCs w:val="22"/>
+                <w:lang w:val="es-PE"/>
+              </w:rPr>
+              <w:t>-Recabar requerimientos</w:t>
+            </w:r>
+          </w:p>
+          <w:p>
+            <w:pPr>
+              <w:ind w:left="-3"/>
+              <w:rPr>
+                <w:rFonts w:ascii="Futura Lt BT" w:hAnsi="Futura Lt BT" w:cs="Arial"/>
+                <w:szCs w:val="22"/>
+                <w:lang w:val="es-PE"/>
+              </w:rPr>
+            </w:pPr>
+            <w:r>
+              <w:rPr>
+                <w:rFonts w:ascii="Futura Lt BT" w:hAnsi="Futura Lt BT" w:cs="Arial"/>
+                <w:szCs w:val="22"/>
+                <w:lang w:val="es-PE"/>
+              </w:rPr>
+              <w:t>-Definir Casos de Uso de Negocio</w:t>
             </w:r>
           </w:p>
         </w:tc>
@@ -1679,7 +1774,7 @@
         </w:tc>
         <w:tc>
           <w:tcPr>
-            <w:tcW w:w="1191" w:type="dxa"/>
+            <w:tcW w:w="1190" w:type="dxa"/>
           </w:tcPr>
           <w:p>
             <w:pPr>
@@ -1697,13 +1792,45 @@
                 <w:szCs w:val="22"/>
                 <w:lang w:val="es-PE"/>
               </w:rPr>
-              <w:t xml:space="preserve">  7/09/2018</w:t>
-            </w:r>
-          </w:p>
-        </w:tc>
-        <w:tc>
-          <w:tcPr>
-            <w:tcW w:w="931" w:type="dxa"/>
+              <w:t xml:space="preserve">  </w:t>
+            </w:r>
+            <w:r>
+              <w:rPr>
+                <w:rFonts w:ascii="Futura Lt BT" w:hAnsi="Futura Lt BT" w:cs="Arial"/>
+                <w:szCs w:val="22"/>
+                <w:lang w:val="es-PE"/>
+              </w:rPr>
+              <w:t>22</w:t>
+            </w:r>
+            <w:r>
+              <w:rPr>
+                <w:rFonts w:ascii="Futura Lt BT" w:hAnsi="Futura Lt BT" w:cs="Arial"/>
+                <w:szCs w:val="22"/>
+                <w:lang w:val="es-PE"/>
+              </w:rPr>
+              <w:t>/</w:t>
+            </w:r>
+            <w:r>
+              <w:rPr>
+                <w:rFonts w:ascii="Futura Lt BT" w:hAnsi="Futura Lt BT" w:cs="Arial"/>
+                <w:szCs w:val="22"/>
+                <w:lang w:val="es-PE"/>
+              </w:rPr>
+              <w:t>10</w:t>
+            </w:r>
+            <w:r>
+              <w:rPr>
+                <w:rFonts w:ascii="Futura Lt BT" w:hAnsi="Futura Lt BT" w:cs="Arial"/>
+                <w:szCs w:val="22"/>
+                <w:lang w:val="es-PE"/>
+              </w:rPr>
+              <w:t>/2018</w:t>
+            </w:r>
+          </w:p>
+        </w:tc>
+        <w:tc>
+          <w:tcPr>
+            <w:tcW w:w="985" w:type="dxa"/>
           </w:tcPr>
           <w:p>
             <w:pPr>
@@ -1731,29 +1858,29 @@
         </w:trPr>
         <w:tc>
           <w:tcPr>
-            <w:tcW w:w="2577" w:type="dxa"/>
-          </w:tcPr>
-          <w:p>
-            <w:pPr>
-              <w:rPr>
-                <w:rFonts w:ascii="Futura Lt BT" w:hAnsi="Futura Lt BT" w:cs="Arial"/>
-                <w:szCs w:val="22"/>
-                <w:lang w:val="es-PE"/>
-              </w:rPr>
-            </w:pPr>
-            <w:r>
-              <w:rPr>
-                <w:rFonts w:ascii="Futura Lt BT" w:hAnsi="Futura Lt BT" w:cs="Arial"/>
-                <w:szCs w:val="22"/>
-                <w:lang w:val="es-PE"/>
-              </w:rPr>
-              <w:t>Documento de Análisis</w:t>
-            </w:r>
-          </w:p>
-        </w:tc>
-        <w:tc>
-          <w:tcPr>
-            <w:tcW w:w="3578" w:type="dxa"/>
+            <w:tcW w:w="2556" w:type="dxa"/>
+          </w:tcPr>
+          <w:p>
+            <w:pPr>
+              <w:rPr>
+                <w:rFonts w:ascii="Futura Lt BT" w:hAnsi="Futura Lt BT" w:cs="Arial"/>
+                <w:szCs w:val="22"/>
+                <w:lang w:val="es-PE"/>
+              </w:rPr>
+            </w:pPr>
+            <w:r>
+              <w:rPr>
+                <w:rFonts w:ascii="Futura Lt BT" w:hAnsi="Futura Lt BT" w:cs="Arial"/>
+                <w:szCs w:val="22"/>
+                <w:lang w:val="es-PE"/>
+              </w:rPr>
+              <w:t>Diseño</w:t>
+            </w:r>
+          </w:p>
+        </w:tc>
+        <w:tc>
+          <w:tcPr>
+            <w:tcW w:w="3546" w:type="dxa"/>
           </w:tcPr>
           <w:p>
             <w:pPr>
@@ -1770,7 +1897,7 @@
                 <w:szCs w:val="22"/>
                 <w:lang w:val="es-PE"/>
               </w:rPr>
-              <w:t>-Recabar requerimientos</w:t>
+              <w:t>-Definir Casos de Uso de Sistema</w:t>
             </w:r>
           </w:p>
           <w:p>
@@ -1788,7 +1915,7 @@
                 <w:szCs w:val="22"/>
                 <w:lang w:val="es-PE"/>
               </w:rPr>
-              <w:t>-Definir Casos de Uso de Negocio</w:t>
+              <w:t>-Definir diagramas y modelos</w:t>
             </w:r>
           </w:p>
         </w:tc>
@@ -1798,6 +1925,52 @@
           </w:tcPr>
           <w:p>
             <w:pPr>
+              <w:rPr>
+                <w:rFonts w:ascii="Futura Lt BT" w:hAnsi="Futura Lt BT" w:cs="Arial"/>
+                <w:szCs w:val="22"/>
+                <w:lang w:val="es-PE"/>
+              </w:rPr>
+            </w:pPr>
+            <w:r>
+              <w:rPr>
+                <w:rFonts w:ascii="Futura Lt BT" w:hAnsi="Futura Lt BT" w:cs="Arial"/>
+                <w:szCs w:val="22"/>
+                <w:lang w:val="es-PE"/>
+              </w:rPr>
+              <w:t>23</w:t>
+            </w:r>
+            <w:r>
+              <w:rPr>
+                <w:rFonts w:ascii="Futura Lt BT" w:hAnsi="Futura Lt BT" w:cs="Arial"/>
+                <w:szCs w:val="22"/>
+                <w:lang w:val="es-PE"/>
+              </w:rPr>
+              <w:t>/</w:t>
+            </w:r>
+            <w:r>
+              <w:rPr>
+                <w:rFonts w:ascii="Futura Lt BT" w:hAnsi="Futura Lt BT" w:cs="Arial"/>
+                <w:szCs w:val="22"/>
+                <w:lang w:val="es-PE"/>
+              </w:rPr>
+              <w:t>10</w:t>
+            </w:r>
+            <w:r>
+              <w:rPr>
+                <w:rFonts w:ascii="Futura Lt BT" w:hAnsi="Futura Lt BT" w:cs="Arial"/>
+                <w:szCs w:val="22"/>
+                <w:lang w:val="es-PE"/>
+              </w:rPr>
+              <w:t>/2018</w:t>
+            </w:r>
+          </w:p>
+        </w:tc>
+        <w:tc>
+          <w:tcPr>
+            <w:tcW w:w="1190" w:type="dxa"/>
+          </w:tcPr>
+          <w:p>
+            <w:pPr>
               <w:ind w:left="-3"/>
               <w:rPr>
                 <w:rFonts w:ascii="Futura Lt BT" w:hAnsi="Futura Lt BT" w:cs="Arial"/>
@@ -1811,37 +1984,37 @@
                 <w:szCs w:val="22"/>
                 <w:lang w:val="es-PE"/>
               </w:rPr>
-              <w:t>7/08/2018</w:t>
-            </w:r>
-          </w:p>
-        </w:tc>
-        <w:tc>
-          <w:tcPr>
-            <w:tcW w:w="1191" w:type="dxa"/>
-          </w:tcPr>
-          <w:p>
-            <w:pPr>
-              <w:ind w:left="-115"/>
-              <w:jc w:val="both"/>
-              <w:rPr>
-                <w:rFonts w:ascii="Futura Lt BT" w:hAnsi="Futura Lt BT" w:cs="Arial"/>
-                <w:szCs w:val="22"/>
-                <w:lang w:val="es-PE"/>
-              </w:rPr>
-            </w:pPr>
-            <w:r>
-              <w:rPr>
-                <w:rFonts w:ascii="Futura Lt BT" w:hAnsi="Futura Lt BT" w:cs="Arial"/>
-                <w:szCs w:val="22"/>
-                <w:lang w:val="es-PE"/>
-              </w:rPr>
-              <w:t xml:space="preserve">  14/09/2018</w:t>
-            </w:r>
-          </w:p>
-        </w:tc>
-        <w:tc>
-          <w:tcPr>
-            <w:tcW w:w="931" w:type="dxa"/>
+              <w:t>31</w:t>
+            </w:r>
+            <w:r>
+              <w:rPr>
+                <w:rFonts w:ascii="Futura Lt BT" w:hAnsi="Futura Lt BT" w:cs="Arial"/>
+                <w:szCs w:val="22"/>
+                <w:lang w:val="es-PE"/>
+              </w:rPr>
+              <w:t>/</w:t>
+            </w:r>
+            <w:r>
+              <w:rPr>
+                <w:rFonts w:ascii="Futura Lt BT" w:hAnsi="Futura Lt BT" w:cs="Arial"/>
+                <w:szCs w:val="22"/>
+                <w:lang w:val="es-PE"/>
+              </w:rPr>
+              <w:t>10</w:t>
+            </w:r>
+            <w:r>
+              <w:rPr>
+                <w:rFonts w:ascii="Futura Lt BT" w:hAnsi="Futura Lt BT" w:cs="Arial"/>
+                <w:szCs w:val="22"/>
+                <w:lang w:val="es-PE"/>
+              </w:rPr>
+              <w:t>/2018</w:t>
+            </w:r>
+          </w:p>
+        </w:tc>
+        <w:tc>
+          <w:tcPr>
+            <w:tcW w:w="985" w:type="dxa"/>
           </w:tcPr>
           <w:p>
             <w:pPr>
@@ -1852,13 +2025,23 @@
                 <w:lang w:val="es-PE"/>
               </w:rPr>
             </w:pPr>
-            <w:r>
-              <w:rPr>
-                <w:rFonts w:ascii="Futura Lt BT" w:hAnsi="Futura Lt BT" w:cs="Arial"/>
-                <w:szCs w:val="22"/>
-                <w:lang w:val="es-PE"/>
-              </w:rPr>
-              <w:t>Steve Matos</w:t>
+            <w:proofErr w:type="spellStart"/>
+            <w:r>
+              <w:rPr>
+                <w:rFonts w:ascii="Futura Lt BT" w:hAnsi="Futura Lt BT" w:cs="Arial"/>
+                <w:szCs w:val="22"/>
+                <w:lang w:val="es-PE"/>
+              </w:rPr>
+              <w:t>Hector</w:t>
+            </w:r>
+            <w:proofErr w:type="spellEnd"/>
+            <w:r>
+              <w:rPr>
+                <w:rFonts w:ascii="Futura Lt BT" w:hAnsi="Futura Lt BT" w:cs="Arial"/>
+                <w:szCs w:val="22"/>
+                <w:lang w:val="es-PE"/>
+              </w:rPr>
+              <w:t xml:space="preserve"> Huapaya</w:t>
             </w:r>
           </w:p>
         </w:tc>
@@ -1869,29 +2052,29 @@
         </w:trPr>
         <w:tc>
           <w:tcPr>
-            <w:tcW w:w="2577" w:type="dxa"/>
-          </w:tcPr>
-          <w:p>
-            <w:pPr>
-              <w:rPr>
-                <w:rFonts w:ascii="Futura Lt BT" w:hAnsi="Futura Lt BT" w:cs="Arial"/>
-                <w:szCs w:val="22"/>
-                <w:lang w:val="es-PE"/>
-              </w:rPr>
-            </w:pPr>
-            <w:r>
-              <w:rPr>
-                <w:rFonts w:ascii="Futura Lt BT" w:hAnsi="Futura Lt BT" w:cs="Arial"/>
-                <w:szCs w:val="22"/>
-                <w:lang w:val="es-PE"/>
-              </w:rPr>
-              <w:t>Documento de Diseño</w:t>
-            </w:r>
-          </w:p>
-        </w:tc>
-        <w:tc>
-          <w:tcPr>
-            <w:tcW w:w="3578" w:type="dxa"/>
+            <w:tcW w:w="2556" w:type="dxa"/>
+          </w:tcPr>
+          <w:p>
+            <w:pPr>
+              <w:rPr>
+                <w:rFonts w:ascii="Futura Lt BT" w:hAnsi="Futura Lt BT" w:cs="Arial"/>
+                <w:szCs w:val="22"/>
+                <w:lang w:val="es-PE"/>
+              </w:rPr>
+            </w:pPr>
+            <w:r>
+              <w:rPr>
+                <w:rFonts w:ascii="Futura Lt BT" w:hAnsi="Futura Lt BT" w:cs="Arial"/>
+                <w:szCs w:val="22"/>
+                <w:lang w:val="es-PE"/>
+              </w:rPr>
+              <w:t>Desarrollo</w:t>
+            </w:r>
+          </w:p>
+        </w:tc>
+        <w:tc>
+          <w:tcPr>
+            <w:tcW w:w="3546" w:type="dxa"/>
           </w:tcPr>
           <w:p>
             <w:pPr>
@@ -1908,7 +2091,7 @@
                 <w:szCs w:val="22"/>
                 <w:lang w:val="es-PE"/>
               </w:rPr>
-              <w:t>-Definir Casos de Uso de Sistema</w:t>
+              <w:t>-Codificar los casos de uso principales</w:t>
             </w:r>
           </w:p>
           <w:p>
@@ -1926,7 +2109,25 @@
                 <w:szCs w:val="22"/>
                 <w:lang w:val="es-PE"/>
               </w:rPr>
-              <w:t>-Definir diagramas y modelos</w:t>
+              <w:t>-Integrar casos de uso</w:t>
+            </w:r>
+          </w:p>
+          <w:p>
+            <w:pPr>
+              <w:ind w:left="-3"/>
+              <w:rPr>
+                <w:rFonts w:ascii="Futura Lt BT" w:hAnsi="Futura Lt BT" w:cs="Arial"/>
+                <w:szCs w:val="22"/>
+                <w:lang w:val="es-PE"/>
+              </w:rPr>
+            </w:pPr>
+            <w:r>
+              <w:rPr>
+                <w:rFonts w:ascii="Futura Lt BT" w:hAnsi="Futura Lt BT" w:cs="Arial"/>
+                <w:szCs w:val="22"/>
+                <w:lang w:val="es-PE"/>
+              </w:rPr>
+              <w:t>-Elaborar manual de usuarios</w:t>
             </w:r>
           </w:p>
         </w:tc>
@@ -1948,13 +2149,13 @@
                 <w:szCs w:val="22"/>
                 <w:lang w:val="es-PE"/>
               </w:rPr>
-              <w:t>14/09/2018</w:t>
-            </w:r>
-          </w:p>
-        </w:tc>
-        <w:tc>
-          <w:tcPr>
-            <w:tcW w:w="1191" w:type="dxa"/>
+              <w:t>01/10/2018</w:t>
+            </w:r>
+          </w:p>
+        </w:tc>
+        <w:tc>
+          <w:tcPr>
+            <w:tcW w:w="1190" w:type="dxa"/>
           </w:tcPr>
           <w:p>
             <w:pPr>
@@ -1971,13 +2172,13 @@
                 <w:szCs w:val="22"/>
                 <w:lang w:val="es-PE"/>
               </w:rPr>
-              <w:t>21/09/2018</w:t>
-            </w:r>
-          </w:p>
-        </w:tc>
-        <w:tc>
-          <w:tcPr>
-            <w:tcW w:w="931" w:type="dxa"/>
+              <w:t>08/11/2018</w:t>
+            </w:r>
+          </w:p>
+        </w:tc>
+        <w:tc>
+          <w:tcPr>
+            <w:tcW w:w="985" w:type="dxa"/>
           </w:tcPr>
           <w:p>
             <w:pPr>
@@ -1995,7 +2196,7 @@
                 <w:szCs w:val="22"/>
                 <w:lang w:val="es-PE"/>
               </w:rPr>
-              <w:t>Hector</w:t>
+              <w:t>Jhunior</w:t>
             </w:r>
             <w:proofErr w:type="spellEnd"/>
             <w:r>
@@ -2004,18 +2205,8 @@
                 <w:szCs w:val="22"/>
                 <w:lang w:val="es-PE"/>
               </w:rPr>
-              <w:t xml:space="preserve"> </w:t>
-            </w:r>
-            <w:proofErr w:type="spellStart"/>
-            <w:r>
-              <w:rPr>
-                <w:rFonts w:ascii="Futura Lt BT" w:hAnsi="Futura Lt BT" w:cs="Arial"/>
-                <w:szCs w:val="22"/>
-                <w:lang w:val="es-PE"/>
-              </w:rPr>
-              <w:t>Huapaya</w:t>
-            </w:r>
-            <w:proofErr w:type="spellEnd"/>
+              <w:t xml:space="preserve"> Cuadros</w:t>
+            </w:r>
           </w:p>
         </w:tc>
       </w:tr>
@@ -2025,29 +2216,29 @@
         </w:trPr>
         <w:tc>
           <w:tcPr>
-            <w:tcW w:w="2577" w:type="dxa"/>
-          </w:tcPr>
-          <w:p>
-            <w:pPr>
-              <w:rPr>
-                <w:rFonts w:ascii="Futura Lt BT" w:hAnsi="Futura Lt BT" w:cs="Arial"/>
-                <w:szCs w:val="22"/>
-                <w:lang w:val="es-PE"/>
-              </w:rPr>
-            </w:pPr>
-            <w:r>
-              <w:rPr>
-                <w:rFonts w:ascii="Futura Lt BT" w:hAnsi="Futura Lt BT" w:cs="Arial"/>
-                <w:szCs w:val="22"/>
-                <w:lang w:val="es-PE"/>
-              </w:rPr>
-              <w:t>Documento de Pruebas</w:t>
-            </w:r>
-          </w:p>
-        </w:tc>
-        <w:tc>
-          <w:tcPr>
-            <w:tcW w:w="3578" w:type="dxa"/>
+            <w:tcW w:w="2556" w:type="dxa"/>
+          </w:tcPr>
+          <w:p>
+            <w:pPr>
+              <w:rPr>
+                <w:rFonts w:ascii="Futura Lt BT" w:hAnsi="Futura Lt BT" w:cs="Arial"/>
+                <w:szCs w:val="22"/>
+                <w:lang w:val="es-PE"/>
+              </w:rPr>
+            </w:pPr>
+            <w:r>
+              <w:rPr>
+                <w:rFonts w:ascii="Futura Lt BT" w:hAnsi="Futura Lt BT" w:cs="Arial"/>
+                <w:szCs w:val="22"/>
+                <w:lang w:val="es-PE"/>
+              </w:rPr>
+              <w:t>Pruebas</w:t>
+            </w:r>
+          </w:p>
+        </w:tc>
+        <w:tc>
+          <w:tcPr>
+            <w:tcW w:w="3546" w:type="dxa"/>
           </w:tcPr>
           <w:p>
             <w:pPr>
@@ -2064,7 +2255,15 @@
                 <w:szCs w:val="22"/>
                 <w:lang w:val="es-PE"/>
               </w:rPr>
-              <w:t>-Pruebas unitarias</w:t>
+              <w:t>-</w:t>
+            </w:r>
+            <w:r>
+              <w:rPr>
+                <w:rFonts w:ascii="Futura Lt BT" w:hAnsi="Futura Lt BT" w:cs="Arial"/>
+                <w:szCs w:val="22"/>
+                <w:lang w:val="es-PE"/>
+              </w:rPr>
+              <w:t>Realizar seguimiento de los documentos</w:t>
             </w:r>
           </w:p>
           <w:p>
@@ -2082,6 +2281,32 @@
                 <w:szCs w:val="22"/>
                 <w:lang w:val="es-PE"/>
               </w:rPr>
+              <w:t>-</w:t>
+            </w:r>
+            <w:r>
+              <w:rPr>
+                <w:rFonts w:ascii="Futura Lt BT" w:hAnsi="Futura Lt BT" w:cs="Arial"/>
+                <w:szCs w:val="22"/>
+                <w:lang w:val="es-PE"/>
+              </w:rPr>
+              <w:t>Pruebas unitarias</w:t>
+            </w:r>
+          </w:p>
+          <w:p>
+            <w:pPr>
+              <w:ind w:left="-3"/>
+              <w:rPr>
+                <w:rFonts w:ascii="Futura Lt BT" w:hAnsi="Futura Lt BT" w:cs="Arial"/>
+                <w:szCs w:val="22"/>
+                <w:lang w:val="es-PE"/>
+              </w:rPr>
+            </w:pPr>
+            <w:r>
+              <w:rPr>
+                <w:rFonts w:ascii="Futura Lt BT" w:hAnsi="Futura Lt BT" w:cs="Arial"/>
+                <w:szCs w:val="22"/>
+                <w:lang w:val="es-PE"/>
+              </w:rPr>
               <w:t>-Pruebas del Sistema y de los subsistemas.</w:t>
             </w:r>
           </w:p>
@@ -2105,13 +2330,45 @@
                 <w:szCs w:val="22"/>
                 <w:lang w:val="es-PE"/>
               </w:rPr>
-              <w:t>21/09/2018</w:t>
-            </w:r>
-          </w:p>
-        </w:tc>
-        <w:tc>
-          <w:tcPr>
-            <w:tcW w:w="1191" w:type="dxa"/>
+              <w:t>23</w:t>
+            </w:r>
+            <w:r>
+              <w:rPr>
+                <w:rFonts w:ascii="Futura Lt BT" w:hAnsi="Futura Lt BT" w:cs="Arial"/>
+                <w:szCs w:val="22"/>
+                <w:lang w:val="es-PE"/>
+              </w:rPr>
+              <w:t>/</w:t>
+            </w:r>
+            <w:r>
+              <w:rPr>
+                <w:rFonts w:ascii="Futura Lt BT" w:hAnsi="Futura Lt BT" w:cs="Arial"/>
+                <w:szCs w:val="22"/>
+                <w:lang w:val="es-PE"/>
+              </w:rPr>
+              <w:t>1</w:t>
+            </w:r>
+            <w:r>
+              <w:rPr>
+                <w:rFonts w:ascii="Futura Lt BT" w:hAnsi="Futura Lt BT" w:cs="Arial"/>
+                <w:szCs w:val="22"/>
+                <w:lang w:val="es-PE"/>
+              </w:rPr>
+              <w:t>0</w:t>
+            </w:r>
+            <w:r>
+              <w:rPr>
+                <w:rFonts w:ascii="Futura Lt BT" w:hAnsi="Futura Lt BT" w:cs="Arial"/>
+                <w:szCs w:val="22"/>
+                <w:lang w:val="es-PE"/>
+              </w:rPr>
+              <w:t>/2018</w:t>
+            </w:r>
+          </w:p>
+        </w:tc>
+        <w:tc>
+          <w:tcPr>
+            <w:tcW w:w="1190" w:type="dxa"/>
           </w:tcPr>
           <w:p>
             <w:pPr>
@@ -2128,13 +2385,37 @@
                 <w:szCs w:val="22"/>
                 <w:lang w:val="es-PE"/>
               </w:rPr>
-              <w:t>28/09/2018</w:t>
-            </w:r>
-          </w:p>
-        </w:tc>
-        <w:tc>
-          <w:tcPr>
-            <w:tcW w:w="931" w:type="dxa"/>
+              <w:t>09</w:t>
+            </w:r>
+            <w:r>
+              <w:rPr>
+                <w:rFonts w:ascii="Futura Lt BT" w:hAnsi="Futura Lt BT" w:cs="Arial"/>
+                <w:szCs w:val="22"/>
+                <w:lang w:val="es-PE"/>
+              </w:rPr>
+              <w:t>/</w:t>
+            </w:r>
+            <w:r>
+              <w:rPr>
+                <w:rFonts w:ascii="Futura Lt BT" w:hAnsi="Futura Lt BT" w:cs="Arial"/>
+                <w:szCs w:val="22"/>
+                <w:lang w:val="es-PE"/>
+              </w:rPr>
+              <w:t>11</w:t>
+            </w:r>
+            <w:r>
+              <w:rPr>
+                <w:rFonts w:ascii="Futura Lt BT" w:hAnsi="Futura Lt BT" w:cs="Arial"/>
+                <w:szCs w:val="22"/>
+                <w:lang w:val="es-PE"/>
+              </w:rPr>
+              <w:t>/2018</w:t>
+            </w:r>
+          </w:p>
+        </w:tc>
+        <w:tc>
+          <w:tcPr>
+            <w:tcW w:w="985" w:type="dxa"/>
           </w:tcPr>
           <w:p>
             <w:pPr>
@@ -2182,29 +2463,29 @@
         </w:trPr>
         <w:tc>
           <w:tcPr>
-            <w:tcW w:w="2577" w:type="dxa"/>
-          </w:tcPr>
-          <w:p>
-            <w:pPr>
-              <w:rPr>
-                <w:rFonts w:ascii="Futura Lt BT" w:hAnsi="Futura Lt BT" w:cs="Arial"/>
-                <w:szCs w:val="22"/>
-                <w:lang w:val="es-PE"/>
-              </w:rPr>
-            </w:pPr>
-            <w:r>
-              <w:rPr>
-                <w:rFonts w:ascii="Futura Lt BT" w:hAnsi="Futura Lt BT" w:cs="Arial"/>
-                <w:szCs w:val="22"/>
-                <w:lang w:val="es-PE"/>
-              </w:rPr>
-              <w:t>Documento de Despliegue</w:t>
-            </w:r>
-          </w:p>
-        </w:tc>
-        <w:tc>
-          <w:tcPr>
-            <w:tcW w:w="3578" w:type="dxa"/>
+            <w:tcW w:w="2556" w:type="dxa"/>
+          </w:tcPr>
+          <w:p>
+            <w:pPr>
+              <w:rPr>
+                <w:rFonts w:ascii="Futura Lt BT" w:hAnsi="Futura Lt BT" w:cs="Arial"/>
+                <w:szCs w:val="22"/>
+                <w:lang w:val="es-PE"/>
+              </w:rPr>
+            </w:pPr>
+            <w:r>
+              <w:rPr>
+                <w:rFonts w:ascii="Futura Lt BT" w:hAnsi="Futura Lt BT" w:cs="Arial"/>
+                <w:szCs w:val="22"/>
+                <w:lang w:val="es-PE"/>
+              </w:rPr>
+              <w:t>Despliegue</w:t>
+            </w:r>
+          </w:p>
+        </w:tc>
+        <w:tc>
+          <w:tcPr>
+            <w:tcW w:w="3546" w:type="dxa"/>
           </w:tcPr>
           <w:p>
             <w:pPr>
@@ -2223,6 +2504,8 @@
               </w:rPr>
               <w:t>-Garantizar el despliegue del software.</w:t>
             </w:r>
+            <w:bookmarkStart w:id="0" w:name="_GoBack"/>
+            <w:bookmarkEnd w:id="0"/>
           </w:p>
         </w:tc>
         <w:tc>
@@ -2244,13 +2527,37 @@
                 <w:szCs w:val="22"/>
                 <w:lang w:val="es-PE"/>
               </w:rPr>
-              <w:t>28/09/2018</w:t>
-            </w:r>
-          </w:p>
-        </w:tc>
-        <w:tc>
-          <w:tcPr>
-            <w:tcW w:w="1191" w:type="dxa"/>
+              <w:t>10</w:t>
+            </w:r>
+            <w:r>
+              <w:rPr>
+                <w:rFonts w:ascii="Futura Lt BT" w:hAnsi="Futura Lt BT" w:cs="Arial"/>
+                <w:szCs w:val="22"/>
+                <w:lang w:val="es-PE"/>
+              </w:rPr>
+              <w:t>/</w:t>
+            </w:r>
+            <w:r>
+              <w:rPr>
+                <w:rFonts w:ascii="Futura Lt BT" w:hAnsi="Futura Lt BT" w:cs="Arial"/>
+                <w:szCs w:val="22"/>
+                <w:lang w:val="es-PE"/>
+              </w:rPr>
+              <w:t>11</w:t>
+            </w:r>
+            <w:r>
+              <w:rPr>
+                <w:rFonts w:ascii="Futura Lt BT" w:hAnsi="Futura Lt BT" w:cs="Arial"/>
+                <w:szCs w:val="22"/>
+                <w:lang w:val="es-PE"/>
+              </w:rPr>
+              <w:t>/2018</w:t>
+            </w:r>
+          </w:p>
+        </w:tc>
+        <w:tc>
+          <w:tcPr>
+            <w:tcW w:w="1190" w:type="dxa"/>
           </w:tcPr>
           <w:p>
             <w:pPr>
@@ -2267,13 +2574,37 @@
                 <w:szCs w:val="22"/>
                 <w:lang w:val="es-PE"/>
               </w:rPr>
-              <w:t>5/09/2018</w:t>
-            </w:r>
-          </w:p>
-        </w:tc>
-        <w:tc>
-          <w:tcPr>
-            <w:tcW w:w="931" w:type="dxa"/>
+              <w:t>16</w:t>
+            </w:r>
+            <w:r>
+              <w:rPr>
+                <w:rFonts w:ascii="Futura Lt BT" w:hAnsi="Futura Lt BT" w:cs="Arial"/>
+                <w:szCs w:val="22"/>
+                <w:lang w:val="es-PE"/>
+              </w:rPr>
+              <w:t>/</w:t>
+            </w:r>
+            <w:r>
+              <w:rPr>
+                <w:rFonts w:ascii="Futura Lt BT" w:hAnsi="Futura Lt BT" w:cs="Arial"/>
+                <w:szCs w:val="22"/>
+                <w:lang w:val="es-PE"/>
+              </w:rPr>
+              <w:t>11</w:t>
+            </w:r>
+            <w:r>
+              <w:rPr>
+                <w:rFonts w:ascii="Futura Lt BT" w:hAnsi="Futura Lt BT" w:cs="Arial"/>
+                <w:szCs w:val="22"/>
+                <w:lang w:val="es-PE"/>
+              </w:rPr>
+              <w:t>/2018</w:t>
+            </w:r>
+          </w:p>
+        </w:tc>
+        <w:tc>
+          <w:tcPr>
+            <w:tcW w:w="985" w:type="dxa"/>
           </w:tcPr>
           <w:p>
             <w:pPr>
@@ -3257,36 +3588,8 @@
                 <w:szCs w:val="22"/>
                 <w:lang w:val="es-PE"/>
               </w:rPr>
-              <w:t xml:space="preserve"> </w:t>
-            </w:r>
-            <w:proofErr w:type="spellStart"/>
-            <w:r>
-              <w:rPr>
-                <w:rFonts w:ascii="Futura Lt BT" w:hAnsi="Futura Lt BT" w:cs="Arial"/>
-                <w:szCs w:val="22"/>
-                <w:lang w:val="es-PE"/>
-              </w:rPr>
-              <w:t>Yuniors</w:t>
-            </w:r>
-            <w:proofErr w:type="spellEnd"/>
-            <w:r>
-              <w:rPr>
-                <w:rFonts w:ascii="Futura Lt BT" w:hAnsi="Futura Lt BT" w:cs="Arial"/>
-                <w:szCs w:val="22"/>
-                <w:lang w:val="es-PE"/>
-              </w:rPr>
-              <w:t xml:space="preserve"> </w:t>
-            </w:r>
-            <w:proofErr w:type="spellStart"/>
-            <w:r>
-              <w:rPr>
-                <w:rFonts w:ascii="Futura Lt BT" w:hAnsi="Futura Lt BT" w:cs="Arial"/>
-                <w:szCs w:val="22"/>
-                <w:lang w:val="es-PE"/>
-              </w:rPr>
-              <w:t>Diaz</w:t>
-            </w:r>
-            <w:proofErr w:type="spellEnd"/>
+              <w:t xml:space="preserve"> Yuniors Diaz</w:t>
+            </w:r>
             <w:r>
               <w:rPr>
                 <w:rFonts w:ascii="Futura Lt BT" w:hAnsi="Futura Lt BT" w:cs="Arial"/>
@@ -3400,25 +3703,7 @@
                 <w:szCs w:val="22"/>
                 <w:lang w:val="es-PE"/>
               </w:rPr>
-              <w:t xml:space="preserve"> </w:t>
-            </w:r>
-            <w:proofErr w:type="spellStart"/>
-            <w:r>
-              <w:rPr>
-                <w:rFonts w:ascii="Futura Lt BT" w:hAnsi="Futura Lt BT" w:cs="Arial"/>
-                <w:szCs w:val="22"/>
-                <w:lang w:val="es-PE"/>
-              </w:rPr>
-              <w:t>Huapaya</w:t>
-            </w:r>
-            <w:proofErr w:type="spellEnd"/>
-            <w:r>
-              <w:rPr>
-                <w:rFonts w:ascii="Futura Lt BT" w:hAnsi="Futura Lt BT" w:cs="Arial"/>
-                <w:szCs w:val="22"/>
-                <w:lang w:val="es-PE"/>
-              </w:rPr>
-              <w:t xml:space="preserve">, </w:t>
+              <w:t xml:space="preserve"> Huapaya, </w:t>
             </w:r>
             <w:proofErr w:type="spellStart"/>
             <w:r>
@@ -3517,25 +3802,7 @@
                 <w:szCs w:val="22"/>
                 <w:lang w:val="es-PE"/>
               </w:rPr>
-              <w:t xml:space="preserve"> </w:t>
-            </w:r>
-            <w:proofErr w:type="spellStart"/>
-            <w:r>
-              <w:rPr>
-                <w:rFonts w:ascii="Futura Lt BT" w:hAnsi="Futura Lt BT" w:cs="Arial"/>
-                <w:szCs w:val="22"/>
-                <w:lang w:val="es-PE"/>
-              </w:rPr>
-              <w:t>Huapaya</w:t>
-            </w:r>
-            <w:proofErr w:type="spellEnd"/>
-            <w:r>
-              <w:rPr>
-                <w:rFonts w:ascii="Futura Lt BT" w:hAnsi="Futura Lt BT" w:cs="Arial"/>
-                <w:szCs w:val="22"/>
-                <w:lang w:val="es-PE"/>
-              </w:rPr>
-              <w:t xml:space="preserve"> </w:t>
+              <w:t xml:space="preserve"> Huapaya </w:t>
             </w:r>
           </w:p>
         </w:tc>
@@ -3568,6 +3835,7 @@
                 <w:szCs w:val="22"/>
                 <w:lang w:val="es-PE"/>
               </w:rPr>
+              <w:lastRenderedPageBreak/>
               <w:t>Administrador de Base de datos</w:t>
             </w:r>
           </w:p>
@@ -3797,7 +4065,6 @@
                 <w:szCs w:val="22"/>
                 <w:lang w:val="es-PE"/>
               </w:rPr>
-              <w:lastRenderedPageBreak/>
               <w:t>AUTORIZACION</w:t>
             </w:r>
           </w:p>
@@ -4079,7 +4346,7 @@
 </file>
 
 <file path=word/endnotes.xml><?xml version="1.0" encoding="utf-8"?>
-<w:endnotes xmlns:wpc="http://schemas.microsoft.com/office/word/2010/wordprocessingCanvas" xmlns:cx="http://schemas.microsoft.com/office/drawing/2014/chartex" xmlns:mc="http://schemas.openxmlformats.org/markup-compatibility/2006" xmlns:o="urn:schemas-microsoft-com:office:office" xmlns:r="http://schemas.openxmlformats.org/officeDocument/2006/relationships" xmlns:m="http://schemas.openxmlformats.org/officeDocument/2006/math" xmlns:v="urn:schemas-microsoft-com:vml" xmlns:wp14="http://schemas.microsoft.com/office/word/2010/wordprocessingDrawing" xmlns:wp="http://schemas.openxmlformats.org/drawingml/2006/wordprocessingDrawing" xmlns:w10="urn:schemas-microsoft-com:office:word" xmlns:w="http://schemas.openxmlformats.org/wordprocessingml/2006/main" xmlns:w14="http://schemas.microsoft.com/office/word/2010/wordml" xmlns:w15="http://schemas.microsoft.com/office/word/2012/wordml" xmlns:w16se="http://schemas.microsoft.com/office/word/2015/wordml/symex" xmlns:wpg="http://schemas.microsoft.com/office/word/2010/wordprocessingGroup" xmlns:wpi="http://schemas.microsoft.com/office/word/2010/wordprocessingInk" xmlns:wne="http://schemas.microsoft.com/office/word/2006/wordml" xmlns:wps="http://schemas.microsoft.com/office/word/2010/wordprocessingShape" mc:Ignorable="w14 w15 w16se wp14">
+<w:endnotes xmlns:wpc="http://schemas.microsoft.com/office/word/2010/wordprocessingCanvas" xmlns:cx="http://schemas.microsoft.com/office/drawing/2014/chartex" xmlns:cx1="http://schemas.microsoft.com/office/drawing/2015/9/8/chartex" xmlns:cx2="http://schemas.microsoft.com/office/drawing/2015/10/21/chartex" xmlns:cx3="http://schemas.microsoft.com/office/drawing/2016/5/9/chartex" xmlns:cx4="http://schemas.microsoft.com/office/drawing/2016/5/10/chartex" xmlns:cx5="http://schemas.microsoft.com/office/drawing/2016/5/11/chartex" xmlns:cx6="http://schemas.microsoft.com/office/drawing/2016/5/12/chartex" xmlns:cx7="http://schemas.microsoft.com/office/drawing/2016/5/13/chartex" xmlns:cx8="http://schemas.microsoft.com/office/drawing/2016/5/14/chartex" xmlns:mc="http://schemas.openxmlformats.org/markup-compatibility/2006" xmlns:aink="http://schemas.microsoft.com/office/drawing/2016/ink" xmlns:am3d="http://schemas.microsoft.com/office/drawing/2017/model3d" xmlns:o="urn:schemas-microsoft-com:office:office" xmlns:r="http://schemas.openxmlformats.org/officeDocument/2006/relationships" xmlns:m="http://schemas.openxmlformats.org/officeDocument/2006/math" xmlns:v="urn:schemas-microsoft-com:vml" xmlns:wp14="http://schemas.microsoft.com/office/word/2010/wordprocessingDrawing" xmlns:wp="http://schemas.openxmlformats.org/drawingml/2006/wordprocessingDrawing" xmlns:w10="urn:schemas-microsoft-com:office:word" xmlns:w="http://schemas.openxmlformats.org/wordprocessingml/2006/main" xmlns:w14="http://schemas.microsoft.com/office/word/2010/wordml" xmlns:w15="http://schemas.microsoft.com/office/word/2012/wordml" xmlns:w16cid="http://schemas.microsoft.com/office/word/2016/wordml/cid" xmlns:w16se="http://schemas.microsoft.com/office/word/2015/wordml/symex" xmlns:wpg="http://schemas.microsoft.com/office/word/2010/wordprocessingGroup" xmlns:wpi="http://schemas.microsoft.com/office/word/2010/wordprocessingInk" xmlns:wne="http://schemas.microsoft.com/office/word/2006/wordml" xmlns:wps="http://schemas.microsoft.com/office/word/2010/wordprocessingShape" mc:Ignorable="w14 w15 w16se w16cid wp14">
   <w:endnote w:type="separator" w:id="-1">
     <w:p>
       <w:r>
@@ -4098,7 +4365,7 @@
 </file>
 
 <file path=word/footer1.xml><?xml version="1.0" encoding="utf-8"?>
-<w:ftr xmlns:wpc="http://schemas.microsoft.com/office/word/2010/wordprocessingCanvas" xmlns:cx="http://schemas.microsoft.com/office/drawing/2014/chartex" xmlns:mc="http://schemas.openxmlformats.org/markup-compatibility/2006" xmlns:o="urn:schemas-microsoft-com:office:office" xmlns:r="http://schemas.openxmlformats.org/officeDocument/2006/relationships" xmlns:m="http://schemas.openxmlformats.org/officeDocument/2006/math" xmlns:v="urn:schemas-microsoft-com:vml" xmlns:wp14="http://schemas.microsoft.com/office/word/2010/wordprocessingDrawing" xmlns:wp="http://schemas.openxmlformats.org/drawingml/2006/wordprocessingDrawing" xmlns:w10="urn:schemas-microsoft-com:office:word" xmlns:w="http://schemas.openxmlformats.org/wordprocessingml/2006/main" xmlns:w14="http://schemas.microsoft.com/office/word/2010/wordml" xmlns:w15="http://schemas.microsoft.com/office/word/2012/wordml" xmlns:w16se="http://schemas.microsoft.com/office/word/2015/wordml/symex" xmlns:wpg="http://schemas.microsoft.com/office/word/2010/wordprocessingGroup" xmlns:wpi="http://schemas.microsoft.com/office/word/2010/wordprocessingInk" xmlns:wne="http://schemas.microsoft.com/office/word/2006/wordml" xmlns:wps="http://schemas.microsoft.com/office/word/2010/wordprocessingShape" mc:Ignorable="w14 w15 w16se wp14">
+<w:ftr xmlns:wpc="http://schemas.microsoft.com/office/word/2010/wordprocessingCanvas" xmlns:cx="http://schemas.microsoft.com/office/drawing/2014/chartex" xmlns:cx1="http://schemas.microsoft.com/office/drawing/2015/9/8/chartex" xmlns:cx2="http://schemas.microsoft.com/office/drawing/2015/10/21/chartex" xmlns:cx3="http://schemas.microsoft.com/office/drawing/2016/5/9/chartex" xmlns:cx4="http://schemas.microsoft.com/office/drawing/2016/5/10/chartex" xmlns:cx5="http://schemas.microsoft.com/office/drawing/2016/5/11/chartex" xmlns:cx6="http://schemas.microsoft.com/office/drawing/2016/5/12/chartex" xmlns:cx7="http://schemas.microsoft.com/office/drawing/2016/5/13/chartex" xmlns:cx8="http://schemas.microsoft.com/office/drawing/2016/5/14/chartex" xmlns:mc="http://schemas.openxmlformats.org/markup-compatibility/2006" xmlns:aink="http://schemas.microsoft.com/office/drawing/2016/ink" xmlns:am3d="http://schemas.microsoft.com/office/drawing/2017/model3d" xmlns:o="urn:schemas-microsoft-com:office:office" xmlns:r="http://schemas.openxmlformats.org/officeDocument/2006/relationships" xmlns:m="http://schemas.openxmlformats.org/officeDocument/2006/math" xmlns:v="urn:schemas-microsoft-com:vml" xmlns:wp14="http://schemas.microsoft.com/office/word/2010/wordprocessingDrawing" xmlns:wp="http://schemas.openxmlformats.org/drawingml/2006/wordprocessingDrawing" xmlns:w10="urn:schemas-microsoft-com:office:word" xmlns:w="http://schemas.openxmlformats.org/wordprocessingml/2006/main" xmlns:w14="http://schemas.microsoft.com/office/word/2010/wordml" xmlns:w15="http://schemas.microsoft.com/office/word/2012/wordml" xmlns:w16cid="http://schemas.microsoft.com/office/word/2016/wordml/cid" xmlns:w16se="http://schemas.microsoft.com/office/word/2015/wordml/symex" xmlns:wpg="http://schemas.microsoft.com/office/word/2010/wordprocessingGroup" xmlns:wpi="http://schemas.microsoft.com/office/word/2010/wordprocessingInk" xmlns:wne="http://schemas.microsoft.com/office/word/2006/wordml" xmlns:wps="http://schemas.microsoft.com/office/word/2010/wordprocessingShape" mc:Ignorable="w14 w15 w16se w16cid wp14">
   <w:p>
     <w:pPr>
       <w:pStyle w:val="Piedepgina"/>
@@ -4195,7 +4462,7 @@
 </file>
 
 <file path=word/footer2.xml><?xml version="1.0" encoding="utf-8"?>
-<w:ftr xmlns:wpc="http://schemas.microsoft.com/office/word/2010/wordprocessingCanvas" xmlns:cx="http://schemas.microsoft.com/office/drawing/2014/chartex" xmlns:mc="http://schemas.openxmlformats.org/markup-compatibility/2006" xmlns:o="urn:schemas-microsoft-com:office:office" xmlns:r="http://schemas.openxmlformats.org/officeDocument/2006/relationships" xmlns:m="http://schemas.openxmlformats.org/officeDocument/2006/math" xmlns:v="urn:schemas-microsoft-com:vml" xmlns:wp14="http://schemas.microsoft.com/office/word/2010/wordprocessingDrawing" xmlns:wp="http://schemas.openxmlformats.org/drawingml/2006/wordprocessingDrawing" xmlns:w10="urn:schemas-microsoft-com:office:word" xmlns:w="http://schemas.openxmlformats.org/wordprocessingml/2006/main" xmlns:w14="http://schemas.microsoft.com/office/word/2010/wordml" xmlns:w15="http://schemas.microsoft.com/office/word/2012/wordml" xmlns:w16se="http://schemas.microsoft.com/office/word/2015/wordml/symex" xmlns:wpg="http://schemas.microsoft.com/office/word/2010/wordprocessingGroup" xmlns:wpi="http://schemas.microsoft.com/office/word/2010/wordprocessingInk" xmlns:wne="http://schemas.microsoft.com/office/word/2006/wordml" xmlns:wps="http://schemas.microsoft.com/office/word/2010/wordprocessingShape" mc:Ignorable="w14 w15 w16se wp14">
+<w:ftr xmlns:wpc="http://schemas.microsoft.com/office/word/2010/wordprocessingCanvas" xmlns:cx="http://schemas.microsoft.com/office/drawing/2014/chartex" xmlns:cx1="http://schemas.microsoft.com/office/drawing/2015/9/8/chartex" xmlns:cx2="http://schemas.microsoft.com/office/drawing/2015/10/21/chartex" xmlns:cx3="http://schemas.microsoft.com/office/drawing/2016/5/9/chartex" xmlns:cx4="http://schemas.microsoft.com/office/drawing/2016/5/10/chartex" xmlns:cx5="http://schemas.microsoft.com/office/drawing/2016/5/11/chartex" xmlns:cx6="http://schemas.microsoft.com/office/drawing/2016/5/12/chartex" xmlns:cx7="http://schemas.microsoft.com/office/drawing/2016/5/13/chartex" xmlns:cx8="http://schemas.microsoft.com/office/drawing/2016/5/14/chartex" xmlns:mc="http://schemas.openxmlformats.org/markup-compatibility/2006" xmlns:aink="http://schemas.microsoft.com/office/drawing/2016/ink" xmlns:am3d="http://schemas.microsoft.com/office/drawing/2017/model3d" xmlns:o="urn:schemas-microsoft-com:office:office" xmlns:r="http://schemas.openxmlformats.org/officeDocument/2006/relationships" xmlns:m="http://schemas.openxmlformats.org/officeDocument/2006/math" xmlns:v="urn:schemas-microsoft-com:vml" xmlns:wp14="http://schemas.microsoft.com/office/word/2010/wordprocessingDrawing" xmlns:wp="http://schemas.openxmlformats.org/drawingml/2006/wordprocessingDrawing" xmlns:w10="urn:schemas-microsoft-com:office:word" xmlns:w="http://schemas.openxmlformats.org/wordprocessingml/2006/main" xmlns:w14="http://schemas.microsoft.com/office/word/2010/wordml" xmlns:w15="http://schemas.microsoft.com/office/word/2012/wordml" xmlns:w16cid="http://schemas.microsoft.com/office/word/2016/wordml/cid" xmlns:w16se="http://schemas.microsoft.com/office/word/2015/wordml/symex" xmlns:wpg="http://schemas.microsoft.com/office/word/2010/wordprocessingGroup" xmlns:wpi="http://schemas.microsoft.com/office/word/2010/wordprocessingInk" xmlns:wne="http://schemas.microsoft.com/office/word/2006/wordml" xmlns:wps="http://schemas.microsoft.com/office/word/2010/wordprocessingShape" mc:Ignorable="w14 w15 w16se w16cid wp14">
   <w:p>
     <w:pPr>
       <w:pStyle w:val="Piedepgina"/>
@@ -4268,7 +4535,7 @@
 </file>
 
 <file path=word/footnotes.xml><?xml version="1.0" encoding="utf-8"?>
-<w:footnotes xmlns:wpc="http://schemas.microsoft.com/office/word/2010/wordprocessingCanvas" xmlns:cx="http://schemas.microsoft.com/office/drawing/2014/chartex" xmlns:mc="http://schemas.openxmlformats.org/markup-compatibility/2006" xmlns:o="urn:schemas-microsoft-com:office:office" xmlns:r="http://schemas.openxmlformats.org/officeDocument/2006/relationships" xmlns:m="http://schemas.openxmlformats.org/officeDocument/2006/math" xmlns:v="urn:schemas-microsoft-com:vml" xmlns:wp14="http://schemas.microsoft.com/office/word/2010/wordprocessingDrawing" xmlns:wp="http://schemas.openxmlformats.org/drawingml/2006/wordprocessingDrawing" xmlns:w10="urn:schemas-microsoft-com:office:word" xmlns:w="http://schemas.openxmlformats.org/wordprocessingml/2006/main" xmlns:w14="http://schemas.microsoft.com/office/word/2010/wordml" xmlns:w15="http://schemas.microsoft.com/office/word/2012/wordml" xmlns:w16se="http://schemas.microsoft.com/office/word/2015/wordml/symex" xmlns:wpg="http://schemas.microsoft.com/office/word/2010/wordprocessingGroup" xmlns:wpi="http://schemas.microsoft.com/office/word/2010/wordprocessingInk" xmlns:wne="http://schemas.microsoft.com/office/word/2006/wordml" xmlns:wps="http://schemas.microsoft.com/office/word/2010/wordprocessingShape" mc:Ignorable="w14 w15 w16se wp14">
+<w:footnotes xmlns:wpc="http://schemas.microsoft.com/office/word/2010/wordprocessingCanvas" xmlns:cx="http://schemas.microsoft.com/office/drawing/2014/chartex" xmlns:cx1="http://schemas.microsoft.com/office/drawing/2015/9/8/chartex" xmlns:cx2="http://schemas.microsoft.com/office/drawing/2015/10/21/chartex" xmlns:cx3="http://schemas.microsoft.com/office/drawing/2016/5/9/chartex" xmlns:cx4="http://schemas.microsoft.com/office/drawing/2016/5/10/chartex" xmlns:cx5="http://schemas.microsoft.com/office/drawing/2016/5/11/chartex" xmlns:cx6="http://schemas.microsoft.com/office/drawing/2016/5/12/chartex" xmlns:cx7="http://schemas.microsoft.com/office/drawing/2016/5/13/chartex" xmlns:cx8="http://schemas.microsoft.com/office/drawing/2016/5/14/chartex" xmlns:mc="http://schemas.openxmlformats.org/markup-compatibility/2006" xmlns:aink="http://schemas.microsoft.com/office/drawing/2016/ink" xmlns:am3d="http://schemas.microsoft.com/office/drawing/2017/model3d" xmlns:o="urn:schemas-microsoft-com:office:office" xmlns:r="http://schemas.openxmlformats.org/officeDocument/2006/relationships" xmlns:m="http://schemas.openxmlformats.org/officeDocument/2006/math" xmlns:v="urn:schemas-microsoft-com:vml" xmlns:wp14="http://schemas.microsoft.com/office/word/2010/wordprocessingDrawing" xmlns:wp="http://schemas.openxmlformats.org/drawingml/2006/wordprocessingDrawing" xmlns:w10="urn:schemas-microsoft-com:office:word" xmlns:w="http://schemas.openxmlformats.org/wordprocessingml/2006/main" xmlns:w14="http://schemas.microsoft.com/office/word/2010/wordml" xmlns:w15="http://schemas.microsoft.com/office/word/2012/wordml" xmlns:w16cid="http://schemas.microsoft.com/office/word/2016/wordml/cid" xmlns:w16se="http://schemas.microsoft.com/office/word/2015/wordml/symex" xmlns:wpg="http://schemas.microsoft.com/office/word/2010/wordprocessingGroup" xmlns:wpi="http://schemas.microsoft.com/office/word/2010/wordprocessingInk" xmlns:wne="http://schemas.microsoft.com/office/word/2006/wordml" xmlns:wps="http://schemas.microsoft.com/office/word/2010/wordprocessingShape" mc:Ignorable="w14 w15 w16se w16cid wp14">
   <w:footnote w:type="separator" w:id="-1">
     <w:p>
       <w:r>
@@ -4287,7 +4554,7 @@
 </file>
 
 <file path=word/header1.xml><?xml version="1.0" encoding="utf-8"?>
-<w:hdr xmlns:wpc="http://schemas.microsoft.com/office/word/2010/wordprocessingCanvas" xmlns:cx="http://schemas.microsoft.com/office/drawing/2014/chartex" xmlns:mc="http://schemas.openxmlformats.org/markup-compatibility/2006" xmlns:o="urn:schemas-microsoft-com:office:office" xmlns:r="http://schemas.openxmlformats.org/officeDocument/2006/relationships" xmlns:m="http://schemas.openxmlformats.org/officeDocument/2006/math" xmlns:v="urn:schemas-microsoft-com:vml" xmlns:wp14="http://schemas.microsoft.com/office/word/2010/wordprocessingDrawing" xmlns:wp="http://schemas.openxmlformats.org/drawingml/2006/wordprocessingDrawing" xmlns:w10="urn:schemas-microsoft-com:office:word" xmlns:w="http://schemas.openxmlformats.org/wordprocessingml/2006/main" xmlns:w14="http://schemas.microsoft.com/office/word/2010/wordml" xmlns:w15="http://schemas.microsoft.com/office/word/2012/wordml" xmlns:w16se="http://schemas.microsoft.com/office/word/2015/wordml/symex" xmlns:wpg="http://schemas.microsoft.com/office/word/2010/wordprocessingGroup" xmlns:wpi="http://schemas.microsoft.com/office/word/2010/wordprocessingInk" xmlns:wne="http://schemas.microsoft.com/office/word/2006/wordml" xmlns:wps="http://schemas.microsoft.com/office/word/2010/wordprocessingShape" mc:Ignorable="w14 w15 w16se wp14">
+<w:hdr xmlns:wpc="http://schemas.microsoft.com/office/word/2010/wordprocessingCanvas" xmlns:cx="http://schemas.microsoft.com/office/drawing/2014/chartex" xmlns:cx1="http://schemas.microsoft.com/office/drawing/2015/9/8/chartex" xmlns:cx2="http://schemas.microsoft.com/office/drawing/2015/10/21/chartex" xmlns:cx3="http://schemas.microsoft.com/office/drawing/2016/5/9/chartex" xmlns:cx4="http://schemas.microsoft.com/office/drawing/2016/5/10/chartex" xmlns:cx5="http://schemas.microsoft.com/office/drawing/2016/5/11/chartex" xmlns:cx6="http://schemas.microsoft.com/office/drawing/2016/5/12/chartex" xmlns:cx7="http://schemas.microsoft.com/office/drawing/2016/5/13/chartex" xmlns:cx8="http://schemas.microsoft.com/office/drawing/2016/5/14/chartex" xmlns:mc="http://schemas.openxmlformats.org/markup-compatibility/2006" xmlns:aink="http://schemas.microsoft.com/office/drawing/2016/ink" xmlns:am3d="http://schemas.microsoft.com/office/drawing/2017/model3d" xmlns:o="urn:schemas-microsoft-com:office:office" xmlns:r="http://schemas.openxmlformats.org/officeDocument/2006/relationships" xmlns:m="http://schemas.openxmlformats.org/officeDocument/2006/math" xmlns:v="urn:schemas-microsoft-com:vml" xmlns:wp14="http://schemas.microsoft.com/office/word/2010/wordprocessingDrawing" xmlns:wp="http://schemas.openxmlformats.org/drawingml/2006/wordprocessingDrawing" xmlns:w10="urn:schemas-microsoft-com:office:word" xmlns:w="http://schemas.openxmlformats.org/wordprocessingml/2006/main" xmlns:w14="http://schemas.microsoft.com/office/word/2010/wordml" xmlns:w15="http://schemas.microsoft.com/office/word/2012/wordml" xmlns:w16cid="http://schemas.microsoft.com/office/word/2016/wordml/cid" xmlns:w16se="http://schemas.microsoft.com/office/word/2015/wordml/symex" xmlns:wpg="http://schemas.microsoft.com/office/word/2010/wordprocessingGroup" xmlns:wpi="http://schemas.microsoft.com/office/word/2010/wordprocessingInk" xmlns:wne="http://schemas.microsoft.com/office/word/2006/wordml" xmlns:wps="http://schemas.microsoft.com/office/word/2010/wordprocessingShape" mc:Ignorable="w14 w15 w16se w16cid wp14">
   <w:p>
     <w:pPr>
       <w:pStyle w:val="Encabezado"/>
@@ -4298,23 +4565,63 @@
       <w:ind w:right="-720"/>
       <w:rPr>
         <w:sz w:val="40"/>
-        <w:lang w:val="es-PE"/>
       </w:rPr>
     </w:pPr>
     <w:r>
       <w:rPr>
         <w:noProof/>
         <w:sz w:val="40"/>
-        <w:lang w:val="es-PE"/>
       </w:rPr>
-      <w:t>PROJECT CHARTER - ICINEMA</w:t>
+      <w:t xml:space="preserve">PROJECT CHARTER </w:t>
+    </w:r>
+    <w:r>
+      <w:rPr>
+        <w:noProof/>
+        <w:sz w:val="40"/>
+      </w:rPr>
+      <w:t>–</w:t>
+    </w:r>
+    <w:r>
+      <w:rPr>
+        <w:noProof/>
+        <w:sz w:val="40"/>
+      </w:rPr>
+      <w:t xml:space="preserve"> </w:t>
+    </w:r>
+    <w:r>
+      <w:rPr>
+        <w:noProof/>
+        <w:sz w:val="40"/>
+      </w:rPr>
+      <w:t xml:space="preserve">Sistema de </w:t>
+    </w:r>
+    <w:r>
+      <w:rPr>
+        <w:noProof/>
+        <w:sz w:val="40"/>
+      </w:rPr>
+      <w:t>T</w:t>
+    </w:r>
+    <w:r>
+      <w:rPr>
+        <w:noProof/>
+        <w:sz w:val="40"/>
+      </w:rPr>
+      <w:t>axi S</w:t>
+    </w:r>
+    <w:r>
+      <w:rPr>
+        <w:noProof/>
+        <w:sz w:val="40"/>
+      </w:rPr>
+      <w:t>an Marcos</w:t>
     </w:r>
   </w:p>
 </w:hdr>
 </file>
 
 <file path=word/numbering.xml><?xml version="1.0" encoding="utf-8"?>
-<w:numbering xmlns:wpc="http://schemas.microsoft.com/office/word/2010/wordprocessingCanvas" xmlns:cx="http://schemas.microsoft.com/office/drawing/2014/chartex" xmlns:mc="http://schemas.openxmlformats.org/markup-compatibility/2006" xmlns:o="urn:schemas-microsoft-com:office:office" xmlns:r="http://schemas.openxmlformats.org/officeDocument/2006/relationships" xmlns:m="http://schemas.openxmlformats.org/officeDocument/2006/math" xmlns:v="urn:schemas-microsoft-com:vml" xmlns:wp14="http://schemas.microsoft.com/office/word/2010/wordprocessingDrawing" xmlns:wp="http://schemas.openxmlformats.org/drawingml/2006/wordprocessingDrawing" xmlns:w10="urn:schemas-microsoft-com:office:word" xmlns:w="http://schemas.openxmlformats.org/wordprocessingml/2006/main" xmlns:w14="http://schemas.microsoft.com/office/word/2010/wordml" xmlns:w15="http://schemas.microsoft.com/office/word/2012/wordml" xmlns:w16se="http://schemas.microsoft.com/office/word/2015/wordml/symex" xmlns:wpg="http://schemas.microsoft.com/office/word/2010/wordprocessingGroup" xmlns:wpi="http://schemas.microsoft.com/office/word/2010/wordprocessingInk" xmlns:wne="http://schemas.microsoft.com/office/word/2006/wordml" xmlns:wps="http://schemas.microsoft.com/office/word/2010/wordprocessingShape" mc:Ignorable="w14 w15 w16se wp14">
+<w:numbering xmlns:wpc="http://schemas.microsoft.com/office/word/2010/wordprocessingCanvas" xmlns:cx="http://schemas.microsoft.com/office/drawing/2014/chartex" xmlns:cx1="http://schemas.microsoft.com/office/drawing/2015/9/8/chartex" xmlns:cx2="http://schemas.microsoft.com/office/drawing/2015/10/21/chartex" xmlns:cx3="http://schemas.microsoft.com/office/drawing/2016/5/9/chartex" xmlns:cx4="http://schemas.microsoft.com/office/drawing/2016/5/10/chartex" xmlns:cx5="http://schemas.microsoft.com/office/drawing/2016/5/11/chartex" xmlns:cx6="http://schemas.microsoft.com/office/drawing/2016/5/12/chartex" xmlns:cx7="http://schemas.microsoft.com/office/drawing/2016/5/13/chartex" xmlns:cx8="http://schemas.microsoft.com/office/drawing/2016/5/14/chartex" xmlns:mc="http://schemas.openxmlformats.org/markup-compatibility/2006" xmlns:aink="http://schemas.microsoft.com/office/drawing/2016/ink" xmlns:am3d="http://schemas.microsoft.com/office/drawing/2017/model3d" xmlns:o="urn:schemas-microsoft-com:office:office" xmlns:r="http://schemas.openxmlformats.org/officeDocument/2006/relationships" xmlns:m="http://schemas.openxmlformats.org/officeDocument/2006/math" xmlns:v="urn:schemas-microsoft-com:vml" xmlns:wp14="http://schemas.microsoft.com/office/word/2010/wordprocessingDrawing" xmlns:wp="http://schemas.openxmlformats.org/drawingml/2006/wordprocessingDrawing" xmlns:w10="urn:schemas-microsoft-com:office:word" xmlns:w="http://schemas.openxmlformats.org/wordprocessingml/2006/main" xmlns:w14="http://schemas.microsoft.com/office/word/2010/wordml" xmlns:w15="http://schemas.microsoft.com/office/word/2012/wordml" xmlns:w16cid="http://schemas.microsoft.com/office/word/2016/wordml/cid" xmlns:w16se="http://schemas.microsoft.com/office/word/2015/wordml/symex" xmlns:wpg="http://schemas.microsoft.com/office/word/2010/wordprocessingGroup" xmlns:wpi="http://schemas.microsoft.com/office/word/2010/wordprocessingInk" xmlns:wne="http://schemas.microsoft.com/office/word/2006/wordml" xmlns:wps="http://schemas.microsoft.com/office/word/2010/wordprocessingShape" mc:Ignorable="w14 w15 w16se w16cid wp14">
   <w:abstractNum w:abstractNumId="0" w15:restartNumberingAfterBreak="0">
     <w:nsid w:val="FFFFFF1D"/>
     <w:multiLevelType w:val="multilevel"/>
@@ -5539,7 +5846,7 @@
 </file>
 
 <file path=word/styles.xml><?xml version="1.0" encoding="utf-8"?>
-<w:styles xmlns:mc="http://schemas.openxmlformats.org/markup-compatibility/2006" xmlns:r="http://schemas.openxmlformats.org/officeDocument/2006/relationships" xmlns:w="http://schemas.openxmlformats.org/wordprocessingml/2006/main" xmlns:w14="http://schemas.microsoft.com/office/word/2010/wordml" xmlns:w15="http://schemas.microsoft.com/office/word/2012/wordml" xmlns:w16se="http://schemas.microsoft.com/office/word/2015/wordml/symex" mc:Ignorable="w14 w15 w16se">
+<w:styles xmlns:mc="http://schemas.openxmlformats.org/markup-compatibility/2006" xmlns:r="http://schemas.openxmlformats.org/officeDocument/2006/relationships" xmlns:w="http://schemas.openxmlformats.org/wordprocessingml/2006/main" xmlns:w14="http://schemas.microsoft.com/office/word/2010/wordml" xmlns:w15="http://schemas.microsoft.com/office/word/2012/wordml" xmlns:w16cid="http://schemas.microsoft.com/office/word/2016/wordml/cid" xmlns:w16se="http://schemas.microsoft.com/office/word/2015/wordml/symex" mc:Ignorable="w14 w15 w16se w16cid">
   <w:docDefaults>
     <w:rPrDefault>
       <w:rPr>
@@ -5549,7 +5856,7 @@
     </w:rPrDefault>
     <w:pPrDefault/>
   </w:docDefaults>
-  <w:latentStyles w:defLockedState="0" w:defUIPriority="0" w:defSemiHidden="0" w:defUnhideWhenUsed="0" w:defQFormat="0" w:count="371">
+  <w:latentStyles w:defLockedState="0" w:defUIPriority="0" w:defSemiHidden="0" w:defUnhideWhenUsed="0" w:defQFormat="0" w:count="375">
     <w:lsdException w:name="Normal" w:qFormat="1"/>
     <w:lsdException w:name="heading 1" w:qFormat="1"/>
     <w:lsdException w:name="heading 2" w:qFormat="1"/>
@@ -5900,6 +6207,10 @@
     <w:lsdException w:name="List Table 5 Dark Accent 6" w:uiPriority="50"/>
     <w:lsdException w:name="List Table 6 Colorful Accent 6" w:uiPriority="51"/>
     <w:lsdException w:name="List Table 7 Colorful Accent 6" w:uiPriority="52"/>
+    <w:lsdException w:name="Mention" w:semiHidden="1" w:uiPriority="99" w:unhideWhenUsed="1"/>
+    <w:lsdException w:name="Smart Hyperlink" w:semiHidden="1" w:uiPriority="99" w:unhideWhenUsed="1"/>
+    <w:lsdException w:name="Hashtag" w:semiHidden="1" w:uiPriority="99" w:unhideWhenUsed="1"/>
+    <w:lsdException w:name="Unresolved Mention" w:semiHidden="1" w:uiPriority="99" w:unhideWhenUsed="1"/>
   </w:latentStyles>
   <w:style w:type="paragraph" w:default="1" w:styleId="Normal">
     <w:name w:val="Normal"/>

</xml_diff>

<commit_message>
Cronograma actualizado y Requisitos Agregados-Steve
</commit_message>
<xml_diff>
--- a/Desarrollo/STSM/Gestion/STSM_PP.docx
+++ b/Desarrollo/STSM/Gestion/STSM_PP.docx
@@ -1,6 +1,6 @@
 
 <file path=word/document.xml><?xml version="1.0" encoding="utf-8"?>
-<w:document xmlns:wpc="http://schemas.microsoft.com/office/word/2010/wordprocessingCanvas" xmlns:cx="http://schemas.microsoft.com/office/drawing/2014/chartex" xmlns:cx1="http://schemas.microsoft.com/office/drawing/2015/9/8/chartex" xmlns:cx2="http://schemas.microsoft.com/office/drawing/2015/10/21/chartex" xmlns:cx3="http://schemas.microsoft.com/office/drawing/2016/5/9/chartex" xmlns:cx4="http://schemas.microsoft.com/office/drawing/2016/5/10/chartex" xmlns:cx5="http://schemas.microsoft.com/office/drawing/2016/5/11/chartex" xmlns:cx6="http://schemas.microsoft.com/office/drawing/2016/5/12/chartex" xmlns:cx7="http://schemas.microsoft.com/office/drawing/2016/5/13/chartex" xmlns:cx8="http://schemas.microsoft.com/office/drawing/2016/5/14/chartex" xmlns:mc="http://schemas.openxmlformats.org/markup-compatibility/2006" xmlns:aink="http://schemas.microsoft.com/office/drawing/2016/ink" xmlns:am3d="http://schemas.microsoft.com/office/drawing/2017/model3d" xmlns:o="urn:schemas-microsoft-com:office:office" xmlns:r="http://schemas.openxmlformats.org/officeDocument/2006/relationships" xmlns:m="http://schemas.openxmlformats.org/officeDocument/2006/math" xmlns:v="urn:schemas-microsoft-com:vml" xmlns:wp14="http://schemas.microsoft.com/office/word/2010/wordprocessingDrawing" xmlns:wp="http://schemas.openxmlformats.org/drawingml/2006/wordprocessingDrawing" xmlns:w10="urn:schemas-microsoft-com:office:word" xmlns:w="http://schemas.openxmlformats.org/wordprocessingml/2006/main" xmlns:w14="http://schemas.microsoft.com/office/word/2010/wordml" xmlns:w15="http://schemas.microsoft.com/office/word/2012/wordml" xmlns:w16cid="http://schemas.microsoft.com/office/word/2016/wordml/cid" xmlns:w16se="http://schemas.microsoft.com/office/word/2015/wordml/symex" xmlns:wpg="http://schemas.microsoft.com/office/word/2010/wordprocessingGroup" xmlns:wpi="http://schemas.microsoft.com/office/word/2010/wordprocessingInk" xmlns:wne="http://schemas.microsoft.com/office/word/2006/wordml" xmlns:wps="http://schemas.microsoft.com/office/word/2010/wordprocessingShape" mc:Ignorable="w14 w15 w16se w16cid wp14">
+<w:document xmlns:wpc="http://schemas.microsoft.com/office/word/2010/wordprocessingCanvas" xmlns:cx="http://schemas.microsoft.com/office/drawing/2014/chartex" xmlns:mc="http://schemas.openxmlformats.org/markup-compatibility/2006" xmlns:o="urn:schemas-microsoft-com:office:office" xmlns:r="http://schemas.openxmlformats.org/officeDocument/2006/relationships" xmlns:m="http://schemas.openxmlformats.org/officeDocument/2006/math" xmlns:v="urn:schemas-microsoft-com:vml" xmlns:wp14="http://schemas.microsoft.com/office/word/2010/wordprocessingDrawing" xmlns:wp="http://schemas.openxmlformats.org/drawingml/2006/wordprocessingDrawing" xmlns:w10="urn:schemas-microsoft-com:office:word" xmlns:w="http://schemas.openxmlformats.org/wordprocessingml/2006/main" xmlns:w14="http://schemas.microsoft.com/office/word/2010/wordml" xmlns:w15="http://schemas.microsoft.com/office/word/2012/wordml" xmlns:w16se="http://schemas.microsoft.com/office/word/2015/wordml/symex" xmlns:wpg="http://schemas.microsoft.com/office/word/2010/wordprocessingGroup" xmlns:wpi="http://schemas.microsoft.com/office/word/2010/wordprocessingInk" xmlns:wne="http://schemas.microsoft.com/office/word/2006/wordml" xmlns:wps="http://schemas.microsoft.com/office/word/2010/wordprocessingShape" mc:Ignorable="w14 w15 w16se wp14">
   <w:body>
     <w:p>
       <w:pPr>
@@ -82,7 +82,7 @@
               </wp:anchor>
             </w:drawing>
           </mc:Choice>
-          <mc:Fallback>
+          <mc:Fallback xmlns:w16cid="http://schemas.microsoft.com/office/word/2016/wordml/cid" xmlns:am3d="http://schemas.microsoft.com/office/drawing/2017/model3d" xmlns:aink="http://schemas.microsoft.com/office/drawing/2016/ink" xmlns:cx8="http://schemas.microsoft.com/office/drawing/2016/5/14/chartex" xmlns:cx7="http://schemas.microsoft.com/office/drawing/2016/5/13/chartex" xmlns:cx6="http://schemas.microsoft.com/office/drawing/2016/5/12/chartex" xmlns:cx5="http://schemas.microsoft.com/office/drawing/2016/5/11/chartex" xmlns:cx4="http://schemas.microsoft.com/office/drawing/2016/5/10/chartex" xmlns:cx3="http://schemas.microsoft.com/office/drawing/2016/5/9/chartex" xmlns:cx2="http://schemas.microsoft.com/office/drawing/2015/10/21/chartex" xmlns:cx1="http://schemas.microsoft.com/office/drawing/2015/9/8/chartex">
             <w:pict>
               <v:shapetype w14:anchorId="002A9ADB" id="_x0000_t32" coordsize="21600,21600" o:spt="32" o:oned="t" path="m,l21600,21600e" filled="f">
                 <v:path arrowok="t" fillok="f" o:connecttype="none"/>
@@ -1800,7 +1800,7 @@
                 <w:szCs w:val="22"/>
                 <w:lang w:val="es-PE"/>
               </w:rPr>
-              <w:t>22</w:t>
+              <w:t>4</w:t>
             </w:r>
             <w:r>
               <w:rPr>
@@ -1937,7 +1937,7 @@
                 <w:szCs w:val="22"/>
                 <w:lang w:val="es-PE"/>
               </w:rPr>
-              <w:t>23</w:t>
+              <w:t>4</w:t>
             </w:r>
             <w:r>
               <w:rPr>
@@ -1984,7 +1984,7 @@
                 <w:szCs w:val="22"/>
                 <w:lang w:val="es-PE"/>
               </w:rPr>
-              <w:t>31</w:t>
+              <w:t>7</w:t>
             </w:r>
             <w:r>
               <w:rPr>
@@ -2041,8 +2041,18 @@
                 <w:szCs w:val="22"/>
                 <w:lang w:val="es-PE"/>
               </w:rPr>
-              <w:t xml:space="preserve"> Huapaya</w:t>
-            </w:r>
+              <w:t xml:space="preserve"> </w:t>
+            </w:r>
+            <w:proofErr w:type="spellStart"/>
+            <w:r>
+              <w:rPr>
+                <w:rFonts w:ascii="Futura Lt BT" w:hAnsi="Futura Lt BT" w:cs="Arial"/>
+                <w:szCs w:val="22"/>
+                <w:lang w:val="es-PE"/>
+              </w:rPr>
+              <w:t>Huapaya</w:t>
+            </w:r>
+            <w:proofErr w:type="spellEnd"/>
           </w:p>
         </w:tc>
       </w:tr>
@@ -2149,7 +2159,15 @@
                 <w:szCs w:val="22"/>
                 <w:lang w:val="es-PE"/>
               </w:rPr>
-              <w:t>01/10/2018</w:t>
+              <w:t>07</w:t>
+            </w:r>
+            <w:r>
+              <w:rPr>
+                <w:rFonts w:ascii="Futura Lt BT" w:hAnsi="Futura Lt BT" w:cs="Arial"/>
+                <w:szCs w:val="22"/>
+                <w:lang w:val="es-PE"/>
+              </w:rPr>
+              <w:t>/10/2018</w:t>
             </w:r>
           </w:p>
         </w:tc>
@@ -2172,7 +2190,15 @@
                 <w:szCs w:val="22"/>
                 <w:lang w:val="es-PE"/>
               </w:rPr>
-              <w:t>08/11/2018</w:t>
+              <w:t>12/10</w:t>
+            </w:r>
+            <w:r>
+              <w:rPr>
+                <w:rFonts w:ascii="Futura Lt BT" w:hAnsi="Futura Lt BT" w:cs="Arial"/>
+                <w:szCs w:val="22"/>
+                <w:lang w:val="es-PE"/>
+              </w:rPr>
+              <w:t>/2018</w:t>
             </w:r>
           </w:p>
         </w:tc>
@@ -2330,7 +2356,7 @@
                 <w:szCs w:val="22"/>
                 <w:lang w:val="es-PE"/>
               </w:rPr>
-              <w:t>23</w:t>
+              <w:t>12</w:t>
             </w:r>
             <w:r>
               <w:rPr>
@@ -2385,7 +2411,7 @@
                 <w:szCs w:val="22"/>
                 <w:lang w:val="es-PE"/>
               </w:rPr>
-              <w:t>09</w:t>
+              <w:t>17</w:t>
             </w:r>
             <w:r>
               <w:rPr>
@@ -2504,13 +2530,60 @@
               </w:rPr>
               <w:t>-Garantizar el despliegue del software.</w:t>
             </w:r>
+          </w:p>
+        </w:tc>
+        <w:tc>
+          <w:tcPr>
+            <w:tcW w:w="1191" w:type="dxa"/>
+          </w:tcPr>
+          <w:p>
+            <w:pPr>
+              <w:ind w:left="-3"/>
+              <w:rPr>
+                <w:rFonts w:ascii="Futura Lt BT" w:hAnsi="Futura Lt BT" w:cs="Arial"/>
+                <w:szCs w:val="22"/>
+                <w:lang w:val="es-PE"/>
+              </w:rPr>
+            </w:pPr>
+            <w:r>
+              <w:rPr>
+                <w:rFonts w:ascii="Futura Lt BT" w:hAnsi="Futura Lt BT" w:cs="Arial"/>
+                <w:szCs w:val="22"/>
+                <w:lang w:val="es-PE"/>
+              </w:rPr>
+              <w:t>17</w:t>
+            </w:r>
+            <w:r>
+              <w:rPr>
+                <w:rFonts w:ascii="Futura Lt BT" w:hAnsi="Futura Lt BT" w:cs="Arial"/>
+                <w:szCs w:val="22"/>
+                <w:lang w:val="es-PE"/>
+              </w:rPr>
+              <w:t>/</w:t>
+            </w:r>
+            <w:r>
+              <w:rPr>
+                <w:rFonts w:ascii="Futura Lt BT" w:hAnsi="Futura Lt BT" w:cs="Arial"/>
+                <w:szCs w:val="22"/>
+                <w:lang w:val="es-PE"/>
+              </w:rPr>
+              <w:t>11</w:t>
+            </w:r>
             <w:bookmarkStart w:id="0" w:name="_GoBack"/>
             <w:bookmarkEnd w:id="0"/>
-          </w:p>
-        </w:tc>
-        <w:tc>
-          <w:tcPr>
-            <w:tcW w:w="1191" w:type="dxa"/>
+            <w:r>
+              <w:rPr>
+                <w:rFonts w:ascii="Futura Lt BT" w:hAnsi="Futura Lt BT" w:cs="Arial"/>
+                <w:szCs w:val="22"/>
+                <w:lang w:val="es-PE"/>
+              </w:rPr>
+              <w:t>/2018</w:t>
+            </w:r>
+          </w:p>
+        </w:tc>
+        <w:tc>
+          <w:tcPr>
+            <w:tcW w:w="1190" w:type="dxa"/>
           </w:tcPr>
           <w:p>
             <w:pPr>
@@ -2527,54 +2600,7 @@
                 <w:szCs w:val="22"/>
                 <w:lang w:val="es-PE"/>
               </w:rPr>
-              <w:t>10</w:t>
-            </w:r>
-            <w:r>
-              <w:rPr>
-                <w:rFonts w:ascii="Futura Lt BT" w:hAnsi="Futura Lt BT" w:cs="Arial"/>
-                <w:szCs w:val="22"/>
-                <w:lang w:val="es-PE"/>
-              </w:rPr>
-              <w:t>/</w:t>
-            </w:r>
-            <w:r>
-              <w:rPr>
-                <w:rFonts w:ascii="Futura Lt BT" w:hAnsi="Futura Lt BT" w:cs="Arial"/>
-                <w:szCs w:val="22"/>
-                <w:lang w:val="es-PE"/>
-              </w:rPr>
-              <w:t>11</w:t>
-            </w:r>
-            <w:r>
-              <w:rPr>
-                <w:rFonts w:ascii="Futura Lt BT" w:hAnsi="Futura Lt BT" w:cs="Arial"/>
-                <w:szCs w:val="22"/>
-                <w:lang w:val="es-PE"/>
-              </w:rPr>
-              <w:t>/2018</w:t>
-            </w:r>
-          </w:p>
-        </w:tc>
-        <w:tc>
-          <w:tcPr>
-            <w:tcW w:w="1190" w:type="dxa"/>
-          </w:tcPr>
-          <w:p>
-            <w:pPr>
-              <w:ind w:left="-3"/>
-              <w:rPr>
-                <w:rFonts w:ascii="Futura Lt BT" w:hAnsi="Futura Lt BT" w:cs="Arial"/>
-                <w:szCs w:val="22"/>
-                <w:lang w:val="es-PE"/>
-              </w:rPr>
-            </w:pPr>
-            <w:r>
-              <w:rPr>
-                <w:rFonts w:ascii="Futura Lt BT" w:hAnsi="Futura Lt BT" w:cs="Arial"/>
-                <w:szCs w:val="22"/>
-                <w:lang w:val="es-PE"/>
-              </w:rPr>
-              <w:t>16</w:t>
+              <w:t>24</w:t>
             </w:r>
             <w:r>
               <w:rPr>
@@ -3588,8 +3614,36 @@
                 <w:szCs w:val="22"/>
                 <w:lang w:val="es-PE"/>
               </w:rPr>
-              <w:t xml:space="preserve"> Yuniors Diaz</w:t>
-            </w:r>
+              <w:t xml:space="preserve"> </w:t>
+            </w:r>
+            <w:proofErr w:type="spellStart"/>
+            <w:r>
+              <w:rPr>
+                <w:rFonts w:ascii="Futura Lt BT" w:hAnsi="Futura Lt BT" w:cs="Arial"/>
+                <w:szCs w:val="22"/>
+                <w:lang w:val="es-PE"/>
+              </w:rPr>
+              <w:t>Yuniors</w:t>
+            </w:r>
+            <w:proofErr w:type="spellEnd"/>
+            <w:r>
+              <w:rPr>
+                <w:rFonts w:ascii="Futura Lt BT" w:hAnsi="Futura Lt BT" w:cs="Arial"/>
+                <w:szCs w:val="22"/>
+                <w:lang w:val="es-PE"/>
+              </w:rPr>
+              <w:t xml:space="preserve"> </w:t>
+            </w:r>
+            <w:proofErr w:type="spellStart"/>
+            <w:r>
+              <w:rPr>
+                <w:rFonts w:ascii="Futura Lt BT" w:hAnsi="Futura Lt BT" w:cs="Arial"/>
+                <w:szCs w:val="22"/>
+                <w:lang w:val="es-PE"/>
+              </w:rPr>
+              <w:t>Diaz</w:t>
+            </w:r>
+            <w:proofErr w:type="spellEnd"/>
             <w:r>
               <w:rPr>
                 <w:rFonts w:ascii="Futura Lt BT" w:hAnsi="Futura Lt BT" w:cs="Arial"/>
@@ -3703,7 +3757,25 @@
                 <w:szCs w:val="22"/>
                 <w:lang w:val="es-PE"/>
               </w:rPr>
-              <w:t xml:space="preserve"> Huapaya, </w:t>
+              <w:t xml:space="preserve"> </w:t>
+            </w:r>
+            <w:proofErr w:type="spellStart"/>
+            <w:r>
+              <w:rPr>
+                <w:rFonts w:ascii="Futura Lt BT" w:hAnsi="Futura Lt BT" w:cs="Arial"/>
+                <w:szCs w:val="22"/>
+                <w:lang w:val="es-PE"/>
+              </w:rPr>
+              <w:t>Huapaya</w:t>
+            </w:r>
+            <w:proofErr w:type="spellEnd"/>
+            <w:r>
+              <w:rPr>
+                <w:rFonts w:ascii="Futura Lt BT" w:hAnsi="Futura Lt BT" w:cs="Arial"/>
+                <w:szCs w:val="22"/>
+                <w:lang w:val="es-PE"/>
+              </w:rPr>
+              <w:t xml:space="preserve">, </w:t>
             </w:r>
             <w:proofErr w:type="spellStart"/>
             <w:r>
@@ -3802,7 +3874,25 @@
                 <w:szCs w:val="22"/>
                 <w:lang w:val="es-PE"/>
               </w:rPr>
-              <w:t xml:space="preserve"> Huapaya </w:t>
+              <w:t xml:space="preserve"> </w:t>
+            </w:r>
+            <w:proofErr w:type="spellStart"/>
+            <w:r>
+              <w:rPr>
+                <w:rFonts w:ascii="Futura Lt BT" w:hAnsi="Futura Lt BT" w:cs="Arial"/>
+                <w:szCs w:val="22"/>
+                <w:lang w:val="es-PE"/>
+              </w:rPr>
+              <w:t>Huapaya</w:t>
+            </w:r>
+            <w:proofErr w:type="spellEnd"/>
+            <w:r>
+              <w:rPr>
+                <w:rFonts w:ascii="Futura Lt BT" w:hAnsi="Futura Lt BT" w:cs="Arial"/>
+                <w:szCs w:val="22"/>
+                <w:lang w:val="es-PE"/>
+              </w:rPr>
+              <w:t xml:space="preserve"> </w:t>
             </w:r>
           </w:p>
         </w:tc>
@@ -4346,7 +4436,7 @@
 </file>
 
 <file path=word/endnotes.xml><?xml version="1.0" encoding="utf-8"?>
-<w:endnotes xmlns:wpc="http://schemas.microsoft.com/office/word/2010/wordprocessingCanvas" xmlns:cx="http://schemas.microsoft.com/office/drawing/2014/chartex" xmlns:cx1="http://schemas.microsoft.com/office/drawing/2015/9/8/chartex" xmlns:cx2="http://schemas.microsoft.com/office/drawing/2015/10/21/chartex" xmlns:cx3="http://schemas.microsoft.com/office/drawing/2016/5/9/chartex" xmlns:cx4="http://schemas.microsoft.com/office/drawing/2016/5/10/chartex" xmlns:cx5="http://schemas.microsoft.com/office/drawing/2016/5/11/chartex" xmlns:cx6="http://schemas.microsoft.com/office/drawing/2016/5/12/chartex" xmlns:cx7="http://schemas.microsoft.com/office/drawing/2016/5/13/chartex" xmlns:cx8="http://schemas.microsoft.com/office/drawing/2016/5/14/chartex" xmlns:mc="http://schemas.openxmlformats.org/markup-compatibility/2006" xmlns:aink="http://schemas.microsoft.com/office/drawing/2016/ink" xmlns:am3d="http://schemas.microsoft.com/office/drawing/2017/model3d" xmlns:o="urn:schemas-microsoft-com:office:office" xmlns:r="http://schemas.openxmlformats.org/officeDocument/2006/relationships" xmlns:m="http://schemas.openxmlformats.org/officeDocument/2006/math" xmlns:v="urn:schemas-microsoft-com:vml" xmlns:wp14="http://schemas.microsoft.com/office/word/2010/wordprocessingDrawing" xmlns:wp="http://schemas.openxmlformats.org/drawingml/2006/wordprocessingDrawing" xmlns:w10="urn:schemas-microsoft-com:office:word" xmlns:w="http://schemas.openxmlformats.org/wordprocessingml/2006/main" xmlns:w14="http://schemas.microsoft.com/office/word/2010/wordml" xmlns:w15="http://schemas.microsoft.com/office/word/2012/wordml" xmlns:w16cid="http://schemas.microsoft.com/office/word/2016/wordml/cid" xmlns:w16se="http://schemas.microsoft.com/office/word/2015/wordml/symex" xmlns:wpg="http://schemas.microsoft.com/office/word/2010/wordprocessingGroup" xmlns:wpi="http://schemas.microsoft.com/office/word/2010/wordprocessingInk" xmlns:wne="http://schemas.microsoft.com/office/word/2006/wordml" xmlns:wps="http://schemas.microsoft.com/office/word/2010/wordprocessingShape" mc:Ignorable="w14 w15 w16se w16cid wp14">
+<w:endnotes xmlns:wpc="http://schemas.microsoft.com/office/word/2010/wordprocessingCanvas" xmlns:cx="http://schemas.microsoft.com/office/drawing/2014/chartex" xmlns:mc="http://schemas.openxmlformats.org/markup-compatibility/2006" xmlns:o="urn:schemas-microsoft-com:office:office" xmlns:r="http://schemas.openxmlformats.org/officeDocument/2006/relationships" xmlns:m="http://schemas.openxmlformats.org/officeDocument/2006/math" xmlns:v="urn:schemas-microsoft-com:vml" xmlns:wp14="http://schemas.microsoft.com/office/word/2010/wordprocessingDrawing" xmlns:wp="http://schemas.openxmlformats.org/drawingml/2006/wordprocessingDrawing" xmlns:w10="urn:schemas-microsoft-com:office:word" xmlns:w="http://schemas.openxmlformats.org/wordprocessingml/2006/main" xmlns:w14="http://schemas.microsoft.com/office/word/2010/wordml" xmlns:w15="http://schemas.microsoft.com/office/word/2012/wordml" xmlns:w16se="http://schemas.microsoft.com/office/word/2015/wordml/symex" xmlns:wpg="http://schemas.microsoft.com/office/word/2010/wordprocessingGroup" xmlns:wpi="http://schemas.microsoft.com/office/word/2010/wordprocessingInk" xmlns:wne="http://schemas.microsoft.com/office/word/2006/wordml" xmlns:wps="http://schemas.microsoft.com/office/word/2010/wordprocessingShape" mc:Ignorable="w14 w15 w16se wp14">
   <w:endnote w:type="separator" w:id="-1">
     <w:p>
       <w:r>
@@ -4365,7 +4455,7 @@
 </file>
 
 <file path=word/footer1.xml><?xml version="1.0" encoding="utf-8"?>
-<w:ftr xmlns:wpc="http://schemas.microsoft.com/office/word/2010/wordprocessingCanvas" xmlns:cx="http://schemas.microsoft.com/office/drawing/2014/chartex" xmlns:cx1="http://schemas.microsoft.com/office/drawing/2015/9/8/chartex" xmlns:cx2="http://schemas.microsoft.com/office/drawing/2015/10/21/chartex" xmlns:cx3="http://schemas.microsoft.com/office/drawing/2016/5/9/chartex" xmlns:cx4="http://schemas.microsoft.com/office/drawing/2016/5/10/chartex" xmlns:cx5="http://schemas.microsoft.com/office/drawing/2016/5/11/chartex" xmlns:cx6="http://schemas.microsoft.com/office/drawing/2016/5/12/chartex" xmlns:cx7="http://schemas.microsoft.com/office/drawing/2016/5/13/chartex" xmlns:cx8="http://schemas.microsoft.com/office/drawing/2016/5/14/chartex" xmlns:mc="http://schemas.openxmlformats.org/markup-compatibility/2006" xmlns:aink="http://schemas.microsoft.com/office/drawing/2016/ink" xmlns:am3d="http://schemas.microsoft.com/office/drawing/2017/model3d" xmlns:o="urn:schemas-microsoft-com:office:office" xmlns:r="http://schemas.openxmlformats.org/officeDocument/2006/relationships" xmlns:m="http://schemas.openxmlformats.org/officeDocument/2006/math" xmlns:v="urn:schemas-microsoft-com:vml" xmlns:wp14="http://schemas.microsoft.com/office/word/2010/wordprocessingDrawing" xmlns:wp="http://schemas.openxmlformats.org/drawingml/2006/wordprocessingDrawing" xmlns:w10="urn:schemas-microsoft-com:office:word" xmlns:w="http://schemas.openxmlformats.org/wordprocessingml/2006/main" xmlns:w14="http://schemas.microsoft.com/office/word/2010/wordml" xmlns:w15="http://schemas.microsoft.com/office/word/2012/wordml" xmlns:w16cid="http://schemas.microsoft.com/office/word/2016/wordml/cid" xmlns:w16se="http://schemas.microsoft.com/office/word/2015/wordml/symex" xmlns:wpg="http://schemas.microsoft.com/office/word/2010/wordprocessingGroup" xmlns:wpi="http://schemas.microsoft.com/office/word/2010/wordprocessingInk" xmlns:wne="http://schemas.microsoft.com/office/word/2006/wordml" xmlns:wps="http://schemas.microsoft.com/office/word/2010/wordprocessingShape" mc:Ignorable="w14 w15 w16se w16cid wp14">
+<w:ftr xmlns:wpc="http://schemas.microsoft.com/office/word/2010/wordprocessingCanvas" xmlns:cx="http://schemas.microsoft.com/office/drawing/2014/chartex" xmlns:mc="http://schemas.openxmlformats.org/markup-compatibility/2006" xmlns:o="urn:schemas-microsoft-com:office:office" xmlns:r="http://schemas.openxmlformats.org/officeDocument/2006/relationships" xmlns:m="http://schemas.openxmlformats.org/officeDocument/2006/math" xmlns:v="urn:schemas-microsoft-com:vml" xmlns:wp14="http://schemas.microsoft.com/office/word/2010/wordprocessingDrawing" xmlns:wp="http://schemas.openxmlformats.org/drawingml/2006/wordprocessingDrawing" xmlns:w10="urn:schemas-microsoft-com:office:word" xmlns:w="http://schemas.openxmlformats.org/wordprocessingml/2006/main" xmlns:w14="http://schemas.microsoft.com/office/word/2010/wordml" xmlns:w15="http://schemas.microsoft.com/office/word/2012/wordml" xmlns:w16se="http://schemas.microsoft.com/office/word/2015/wordml/symex" xmlns:wpg="http://schemas.microsoft.com/office/word/2010/wordprocessingGroup" xmlns:wpi="http://schemas.microsoft.com/office/word/2010/wordprocessingInk" xmlns:wne="http://schemas.microsoft.com/office/word/2006/wordml" xmlns:wps="http://schemas.microsoft.com/office/word/2010/wordprocessingShape" mc:Ignorable="w14 w15 w16se wp14">
   <w:p>
     <w:pPr>
       <w:pStyle w:val="Piedepgina"/>
@@ -4431,7 +4521,7 @@
         <w:noProof/>
         <w:lang w:val="es-PE"/>
       </w:rPr>
-      <w:t>3</w:t>
+      <w:t>2</w:t>
     </w:r>
     <w:r>
       <w:rPr>
@@ -4462,7 +4552,7 @@
 </file>
 
 <file path=word/footer2.xml><?xml version="1.0" encoding="utf-8"?>
-<w:ftr xmlns:wpc="http://schemas.microsoft.com/office/word/2010/wordprocessingCanvas" xmlns:cx="http://schemas.microsoft.com/office/drawing/2014/chartex" xmlns:cx1="http://schemas.microsoft.com/office/drawing/2015/9/8/chartex" xmlns:cx2="http://schemas.microsoft.com/office/drawing/2015/10/21/chartex" xmlns:cx3="http://schemas.microsoft.com/office/drawing/2016/5/9/chartex" xmlns:cx4="http://schemas.microsoft.com/office/drawing/2016/5/10/chartex" xmlns:cx5="http://schemas.microsoft.com/office/drawing/2016/5/11/chartex" xmlns:cx6="http://schemas.microsoft.com/office/drawing/2016/5/12/chartex" xmlns:cx7="http://schemas.microsoft.com/office/drawing/2016/5/13/chartex" xmlns:cx8="http://schemas.microsoft.com/office/drawing/2016/5/14/chartex" xmlns:mc="http://schemas.openxmlformats.org/markup-compatibility/2006" xmlns:aink="http://schemas.microsoft.com/office/drawing/2016/ink" xmlns:am3d="http://schemas.microsoft.com/office/drawing/2017/model3d" xmlns:o="urn:schemas-microsoft-com:office:office" xmlns:r="http://schemas.openxmlformats.org/officeDocument/2006/relationships" xmlns:m="http://schemas.openxmlformats.org/officeDocument/2006/math" xmlns:v="urn:schemas-microsoft-com:vml" xmlns:wp14="http://schemas.microsoft.com/office/word/2010/wordprocessingDrawing" xmlns:wp="http://schemas.openxmlformats.org/drawingml/2006/wordprocessingDrawing" xmlns:w10="urn:schemas-microsoft-com:office:word" xmlns:w="http://schemas.openxmlformats.org/wordprocessingml/2006/main" xmlns:w14="http://schemas.microsoft.com/office/word/2010/wordml" xmlns:w15="http://schemas.microsoft.com/office/word/2012/wordml" xmlns:w16cid="http://schemas.microsoft.com/office/word/2016/wordml/cid" xmlns:w16se="http://schemas.microsoft.com/office/word/2015/wordml/symex" xmlns:wpg="http://schemas.microsoft.com/office/word/2010/wordprocessingGroup" xmlns:wpi="http://schemas.microsoft.com/office/word/2010/wordprocessingInk" xmlns:wne="http://schemas.microsoft.com/office/word/2006/wordml" xmlns:wps="http://schemas.microsoft.com/office/word/2010/wordprocessingShape" mc:Ignorable="w14 w15 w16se w16cid wp14">
+<w:ftr xmlns:wpc="http://schemas.microsoft.com/office/word/2010/wordprocessingCanvas" xmlns:cx="http://schemas.microsoft.com/office/drawing/2014/chartex" xmlns:mc="http://schemas.openxmlformats.org/markup-compatibility/2006" xmlns:o="urn:schemas-microsoft-com:office:office" xmlns:r="http://schemas.openxmlformats.org/officeDocument/2006/relationships" xmlns:m="http://schemas.openxmlformats.org/officeDocument/2006/math" xmlns:v="urn:schemas-microsoft-com:vml" xmlns:wp14="http://schemas.microsoft.com/office/word/2010/wordprocessingDrawing" xmlns:wp="http://schemas.openxmlformats.org/drawingml/2006/wordprocessingDrawing" xmlns:w10="urn:schemas-microsoft-com:office:word" xmlns:w="http://schemas.openxmlformats.org/wordprocessingml/2006/main" xmlns:w14="http://schemas.microsoft.com/office/word/2010/wordml" xmlns:w15="http://schemas.microsoft.com/office/word/2012/wordml" xmlns:w16se="http://schemas.microsoft.com/office/word/2015/wordml/symex" xmlns:wpg="http://schemas.microsoft.com/office/word/2010/wordprocessingGroup" xmlns:wpi="http://schemas.microsoft.com/office/word/2010/wordprocessingInk" xmlns:wne="http://schemas.microsoft.com/office/word/2006/wordml" xmlns:wps="http://schemas.microsoft.com/office/word/2010/wordprocessingShape" mc:Ignorable="w14 w15 w16se wp14">
   <w:p>
     <w:pPr>
       <w:pStyle w:val="Piedepgina"/>
@@ -4535,7 +4625,7 @@
 </file>
 
 <file path=word/footnotes.xml><?xml version="1.0" encoding="utf-8"?>
-<w:footnotes xmlns:wpc="http://schemas.microsoft.com/office/word/2010/wordprocessingCanvas" xmlns:cx="http://schemas.microsoft.com/office/drawing/2014/chartex" xmlns:cx1="http://schemas.microsoft.com/office/drawing/2015/9/8/chartex" xmlns:cx2="http://schemas.microsoft.com/office/drawing/2015/10/21/chartex" xmlns:cx3="http://schemas.microsoft.com/office/drawing/2016/5/9/chartex" xmlns:cx4="http://schemas.microsoft.com/office/drawing/2016/5/10/chartex" xmlns:cx5="http://schemas.microsoft.com/office/drawing/2016/5/11/chartex" xmlns:cx6="http://schemas.microsoft.com/office/drawing/2016/5/12/chartex" xmlns:cx7="http://schemas.microsoft.com/office/drawing/2016/5/13/chartex" xmlns:cx8="http://schemas.microsoft.com/office/drawing/2016/5/14/chartex" xmlns:mc="http://schemas.openxmlformats.org/markup-compatibility/2006" xmlns:aink="http://schemas.microsoft.com/office/drawing/2016/ink" xmlns:am3d="http://schemas.microsoft.com/office/drawing/2017/model3d" xmlns:o="urn:schemas-microsoft-com:office:office" xmlns:r="http://schemas.openxmlformats.org/officeDocument/2006/relationships" xmlns:m="http://schemas.openxmlformats.org/officeDocument/2006/math" xmlns:v="urn:schemas-microsoft-com:vml" xmlns:wp14="http://schemas.microsoft.com/office/word/2010/wordprocessingDrawing" xmlns:wp="http://schemas.openxmlformats.org/drawingml/2006/wordprocessingDrawing" xmlns:w10="urn:schemas-microsoft-com:office:word" xmlns:w="http://schemas.openxmlformats.org/wordprocessingml/2006/main" xmlns:w14="http://schemas.microsoft.com/office/word/2010/wordml" xmlns:w15="http://schemas.microsoft.com/office/word/2012/wordml" xmlns:w16cid="http://schemas.microsoft.com/office/word/2016/wordml/cid" xmlns:w16se="http://schemas.microsoft.com/office/word/2015/wordml/symex" xmlns:wpg="http://schemas.microsoft.com/office/word/2010/wordprocessingGroup" xmlns:wpi="http://schemas.microsoft.com/office/word/2010/wordprocessingInk" xmlns:wne="http://schemas.microsoft.com/office/word/2006/wordml" xmlns:wps="http://schemas.microsoft.com/office/word/2010/wordprocessingShape" mc:Ignorable="w14 w15 w16se w16cid wp14">
+<w:footnotes xmlns:wpc="http://schemas.microsoft.com/office/word/2010/wordprocessingCanvas" xmlns:cx="http://schemas.microsoft.com/office/drawing/2014/chartex" xmlns:mc="http://schemas.openxmlformats.org/markup-compatibility/2006" xmlns:o="urn:schemas-microsoft-com:office:office" xmlns:r="http://schemas.openxmlformats.org/officeDocument/2006/relationships" xmlns:m="http://schemas.openxmlformats.org/officeDocument/2006/math" xmlns:v="urn:schemas-microsoft-com:vml" xmlns:wp14="http://schemas.microsoft.com/office/word/2010/wordprocessingDrawing" xmlns:wp="http://schemas.openxmlformats.org/drawingml/2006/wordprocessingDrawing" xmlns:w10="urn:schemas-microsoft-com:office:word" xmlns:w="http://schemas.openxmlformats.org/wordprocessingml/2006/main" xmlns:w14="http://schemas.microsoft.com/office/word/2010/wordml" xmlns:w15="http://schemas.microsoft.com/office/word/2012/wordml" xmlns:w16se="http://schemas.microsoft.com/office/word/2015/wordml/symex" xmlns:wpg="http://schemas.microsoft.com/office/word/2010/wordprocessingGroup" xmlns:wpi="http://schemas.microsoft.com/office/word/2010/wordprocessingInk" xmlns:wne="http://schemas.microsoft.com/office/word/2006/wordml" xmlns:wps="http://schemas.microsoft.com/office/word/2010/wordprocessingShape" mc:Ignorable="w14 w15 w16se wp14">
   <w:footnote w:type="separator" w:id="-1">
     <w:p>
       <w:r>
@@ -4554,7 +4644,7 @@
 </file>
 
 <file path=word/header1.xml><?xml version="1.0" encoding="utf-8"?>
-<w:hdr xmlns:wpc="http://schemas.microsoft.com/office/word/2010/wordprocessingCanvas" xmlns:cx="http://schemas.microsoft.com/office/drawing/2014/chartex" xmlns:cx1="http://schemas.microsoft.com/office/drawing/2015/9/8/chartex" xmlns:cx2="http://schemas.microsoft.com/office/drawing/2015/10/21/chartex" xmlns:cx3="http://schemas.microsoft.com/office/drawing/2016/5/9/chartex" xmlns:cx4="http://schemas.microsoft.com/office/drawing/2016/5/10/chartex" xmlns:cx5="http://schemas.microsoft.com/office/drawing/2016/5/11/chartex" xmlns:cx6="http://schemas.microsoft.com/office/drawing/2016/5/12/chartex" xmlns:cx7="http://schemas.microsoft.com/office/drawing/2016/5/13/chartex" xmlns:cx8="http://schemas.microsoft.com/office/drawing/2016/5/14/chartex" xmlns:mc="http://schemas.openxmlformats.org/markup-compatibility/2006" xmlns:aink="http://schemas.microsoft.com/office/drawing/2016/ink" xmlns:am3d="http://schemas.microsoft.com/office/drawing/2017/model3d" xmlns:o="urn:schemas-microsoft-com:office:office" xmlns:r="http://schemas.openxmlformats.org/officeDocument/2006/relationships" xmlns:m="http://schemas.openxmlformats.org/officeDocument/2006/math" xmlns:v="urn:schemas-microsoft-com:vml" xmlns:wp14="http://schemas.microsoft.com/office/word/2010/wordprocessingDrawing" xmlns:wp="http://schemas.openxmlformats.org/drawingml/2006/wordprocessingDrawing" xmlns:w10="urn:schemas-microsoft-com:office:word" xmlns:w="http://schemas.openxmlformats.org/wordprocessingml/2006/main" xmlns:w14="http://schemas.microsoft.com/office/word/2010/wordml" xmlns:w15="http://schemas.microsoft.com/office/word/2012/wordml" xmlns:w16cid="http://schemas.microsoft.com/office/word/2016/wordml/cid" xmlns:w16se="http://schemas.microsoft.com/office/word/2015/wordml/symex" xmlns:wpg="http://schemas.microsoft.com/office/word/2010/wordprocessingGroup" xmlns:wpi="http://schemas.microsoft.com/office/word/2010/wordprocessingInk" xmlns:wne="http://schemas.microsoft.com/office/word/2006/wordml" xmlns:wps="http://schemas.microsoft.com/office/word/2010/wordprocessingShape" mc:Ignorable="w14 w15 w16se w16cid wp14">
+<w:hdr xmlns:wpc="http://schemas.microsoft.com/office/word/2010/wordprocessingCanvas" xmlns:cx="http://schemas.microsoft.com/office/drawing/2014/chartex" xmlns:mc="http://schemas.openxmlformats.org/markup-compatibility/2006" xmlns:o="urn:schemas-microsoft-com:office:office" xmlns:r="http://schemas.openxmlformats.org/officeDocument/2006/relationships" xmlns:m="http://schemas.openxmlformats.org/officeDocument/2006/math" xmlns:v="urn:schemas-microsoft-com:vml" xmlns:wp14="http://schemas.microsoft.com/office/word/2010/wordprocessingDrawing" xmlns:wp="http://schemas.openxmlformats.org/drawingml/2006/wordprocessingDrawing" xmlns:w10="urn:schemas-microsoft-com:office:word" xmlns:w="http://schemas.openxmlformats.org/wordprocessingml/2006/main" xmlns:w14="http://schemas.microsoft.com/office/word/2010/wordml" xmlns:w15="http://schemas.microsoft.com/office/word/2012/wordml" xmlns:w16se="http://schemas.microsoft.com/office/word/2015/wordml/symex" xmlns:wpg="http://schemas.microsoft.com/office/word/2010/wordprocessingGroup" xmlns:wpi="http://schemas.microsoft.com/office/word/2010/wordprocessingInk" xmlns:wne="http://schemas.microsoft.com/office/word/2006/wordml" xmlns:wps="http://schemas.microsoft.com/office/word/2010/wordprocessingShape" mc:Ignorable="w14 w15 w16se wp14">
   <w:p>
     <w:pPr>
       <w:pStyle w:val="Encabezado"/>
@@ -4621,7 +4711,7 @@
 </file>
 
 <file path=word/numbering.xml><?xml version="1.0" encoding="utf-8"?>
-<w:numbering xmlns:wpc="http://schemas.microsoft.com/office/word/2010/wordprocessingCanvas" xmlns:cx="http://schemas.microsoft.com/office/drawing/2014/chartex" xmlns:cx1="http://schemas.microsoft.com/office/drawing/2015/9/8/chartex" xmlns:cx2="http://schemas.microsoft.com/office/drawing/2015/10/21/chartex" xmlns:cx3="http://schemas.microsoft.com/office/drawing/2016/5/9/chartex" xmlns:cx4="http://schemas.microsoft.com/office/drawing/2016/5/10/chartex" xmlns:cx5="http://schemas.microsoft.com/office/drawing/2016/5/11/chartex" xmlns:cx6="http://schemas.microsoft.com/office/drawing/2016/5/12/chartex" xmlns:cx7="http://schemas.microsoft.com/office/drawing/2016/5/13/chartex" xmlns:cx8="http://schemas.microsoft.com/office/drawing/2016/5/14/chartex" xmlns:mc="http://schemas.openxmlformats.org/markup-compatibility/2006" xmlns:aink="http://schemas.microsoft.com/office/drawing/2016/ink" xmlns:am3d="http://schemas.microsoft.com/office/drawing/2017/model3d" xmlns:o="urn:schemas-microsoft-com:office:office" xmlns:r="http://schemas.openxmlformats.org/officeDocument/2006/relationships" xmlns:m="http://schemas.openxmlformats.org/officeDocument/2006/math" xmlns:v="urn:schemas-microsoft-com:vml" xmlns:wp14="http://schemas.microsoft.com/office/word/2010/wordprocessingDrawing" xmlns:wp="http://schemas.openxmlformats.org/drawingml/2006/wordprocessingDrawing" xmlns:w10="urn:schemas-microsoft-com:office:word" xmlns:w="http://schemas.openxmlformats.org/wordprocessingml/2006/main" xmlns:w14="http://schemas.microsoft.com/office/word/2010/wordml" xmlns:w15="http://schemas.microsoft.com/office/word/2012/wordml" xmlns:w16cid="http://schemas.microsoft.com/office/word/2016/wordml/cid" xmlns:w16se="http://schemas.microsoft.com/office/word/2015/wordml/symex" xmlns:wpg="http://schemas.microsoft.com/office/word/2010/wordprocessingGroup" xmlns:wpi="http://schemas.microsoft.com/office/word/2010/wordprocessingInk" xmlns:wne="http://schemas.microsoft.com/office/word/2006/wordml" xmlns:wps="http://schemas.microsoft.com/office/word/2010/wordprocessingShape" mc:Ignorable="w14 w15 w16se w16cid wp14">
+<w:numbering xmlns:wpc="http://schemas.microsoft.com/office/word/2010/wordprocessingCanvas" xmlns:cx="http://schemas.microsoft.com/office/drawing/2014/chartex" xmlns:mc="http://schemas.openxmlformats.org/markup-compatibility/2006" xmlns:o="urn:schemas-microsoft-com:office:office" xmlns:r="http://schemas.openxmlformats.org/officeDocument/2006/relationships" xmlns:m="http://schemas.openxmlformats.org/officeDocument/2006/math" xmlns:v="urn:schemas-microsoft-com:vml" xmlns:wp14="http://schemas.microsoft.com/office/word/2010/wordprocessingDrawing" xmlns:wp="http://schemas.openxmlformats.org/drawingml/2006/wordprocessingDrawing" xmlns:w10="urn:schemas-microsoft-com:office:word" xmlns:w="http://schemas.openxmlformats.org/wordprocessingml/2006/main" xmlns:w14="http://schemas.microsoft.com/office/word/2010/wordml" xmlns:w15="http://schemas.microsoft.com/office/word/2012/wordml" xmlns:w16se="http://schemas.microsoft.com/office/word/2015/wordml/symex" xmlns:wpg="http://schemas.microsoft.com/office/word/2010/wordprocessingGroup" xmlns:wpi="http://schemas.microsoft.com/office/word/2010/wordprocessingInk" xmlns:wne="http://schemas.microsoft.com/office/word/2006/wordml" xmlns:wps="http://schemas.microsoft.com/office/word/2010/wordprocessingShape" mc:Ignorable="w14 w15 w16se wp14">
   <w:abstractNum w:abstractNumId="0" w15:restartNumberingAfterBreak="0">
     <w:nsid w:val="FFFFFF1D"/>
     <w:multiLevelType w:val="multilevel"/>
@@ -5846,7 +5936,7 @@
 </file>
 
 <file path=word/styles.xml><?xml version="1.0" encoding="utf-8"?>
-<w:styles xmlns:mc="http://schemas.openxmlformats.org/markup-compatibility/2006" xmlns:r="http://schemas.openxmlformats.org/officeDocument/2006/relationships" xmlns:w="http://schemas.openxmlformats.org/wordprocessingml/2006/main" xmlns:w14="http://schemas.microsoft.com/office/word/2010/wordml" xmlns:w15="http://schemas.microsoft.com/office/word/2012/wordml" xmlns:w16cid="http://schemas.microsoft.com/office/word/2016/wordml/cid" xmlns:w16se="http://schemas.microsoft.com/office/word/2015/wordml/symex" mc:Ignorable="w14 w15 w16se w16cid">
+<w:styles xmlns:mc="http://schemas.openxmlformats.org/markup-compatibility/2006" xmlns:r="http://schemas.openxmlformats.org/officeDocument/2006/relationships" xmlns:w="http://schemas.openxmlformats.org/wordprocessingml/2006/main" xmlns:w14="http://schemas.microsoft.com/office/word/2010/wordml" xmlns:w15="http://schemas.microsoft.com/office/word/2012/wordml" xmlns:w16se="http://schemas.microsoft.com/office/word/2015/wordml/symex" mc:Ignorable="w14 w15 w16se">
   <w:docDefaults>
     <w:rPrDefault>
       <w:rPr>
@@ -5856,7 +5946,7 @@
     </w:rPrDefault>
     <w:pPrDefault/>
   </w:docDefaults>
-  <w:latentStyles w:defLockedState="0" w:defUIPriority="0" w:defSemiHidden="0" w:defUnhideWhenUsed="0" w:defQFormat="0" w:count="375">
+  <w:latentStyles w:defLockedState="0" w:defUIPriority="0" w:defSemiHidden="0" w:defUnhideWhenUsed="0" w:defQFormat="0" w:count="371">
     <w:lsdException w:name="Normal" w:qFormat="1"/>
     <w:lsdException w:name="heading 1" w:qFormat="1"/>
     <w:lsdException w:name="heading 2" w:qFormat="1"/>
@@ -6207,10 +6297,6 @@
     <w:lsdException w:name="List Table 5 Dark Accent 6" w:uiPriority="50"/>
     <w:lsdException w:name="List Table 6 Colorful Accent 6" w:uiPriority="51"/>
     <w:lsdException w:name="List Table 7 Colorful Accent 6" w:uiPriority="52"/>
-    <w:lsdException w:name="Mention" w:semiHidden="1" w:uiPriority="99" w:unhideWhenUsed="1"/>
-    <w:lsdException w:name="Smart Hyperlink" w:semiHidden="1" w:uiPriority="99" w:unhideWhenUsed="1"/>
-    <w:lsdException w:name="Hashtag" w:semiHidden="1" w:uiPriority="99" w:unhideWhenUsed="1"/>
-    <w:lsdException w:name="Unresolved Mention" w:semiHidden="1" w:uiPriority="99" w:unhideWhenUsed="1"/>
   </w:latentStyles>
   <w:style w:type="paragraph" w:default="1" w:styleId="Normal">
     <w:name w:val="Normal"/>

</xml_diff>